<commit_message>
Add UniforH class with test
</commit_message>
<xml_diff>
--- a/Source/Classic/Libs/ManagedIrbis/Source/Pft/Docs/UNIFOR command implementation.docx
+++ b/Source/Classic/Libs/ManagedIrbis/Source/Pft/Docs/UNIFOR command implementation.docx
@@ -926,6 +926,572 @@
               </w:rPr>
               <w:t xml:space="preserve"> —</w:t>
             </w:r>
+          </w:p>
+        </w:tc>
+        <w:tc>
+          <w:tcPr>
+            <w:tcW w:w="1022" w:type="dxa"/>
+          </w:tcPr>
+          <w:p>
+            <w:pPr>
+              <w:rPr>
+                <w:lang w:val="en-US"/>
+              </w:rPr>
+            </w:pPr>
+          </w:p>
+        </w:tc>
+      </w:tr>
+      <w:tr>
+        <w:tc>
+          <w:tcPr>
+            <w:tcW w:w="1396" w:type="dxa"/>
+          </w:tcPr>
+          <w:p>
+            <w:r>
+              <w:t>6</w:t>
+            </w:r>
+          </w:p>
+        </w:tc>
+        <w:tc>
+          <w:tcPr>
+            <w:tcW w:w="8062" w:type="dxa"/>
+          </w:tcPr>
+          <w:p>
+            <w:r>
+              <w:t>Вложенный формат</w:t>
+            </w:r>
+          </w:p>
+        </w:tc>
+        <w:tc>
+          <w:tcPr>
+            <w:tcW w:w="1022" w:type="dxa"/>
+          </w:tcPr>
+          <w:p>
+            <w:r>
+              <w:t>+</w:t>
+            </w:r>
+          </w:p>
+        </w:tc>
+      </w:tr>
+      <w:tr>
+        <w:tc>
+          <w:tcPr>
+            <w:tcW w:w="1396" w:type="dxa"/>
+          </w:tcPr>
+          <w:p>
+            <w:r>
+              <w:t>7</w:t>
+            </w:r>
+          </w:p>
+        </w:tc>
+        <w:tc>
+          <w:tcPr>
+            <w:tcW w:w="8062" w:type="dxa"/>
+          </w:tcPr>
+          <w:p>
+            <w:proofErr w:type="spellStart"/>
+            <w:r>
+              <w:t>Расформатирование</w:t>
+            </w:r>
+            <w:proofErr w:type="spellEnd"/>
+            <w:r>
+              <w:t xml:space="preserve"> группы связанных документов из другой БД</w:t>
+            </w:r>
+          </w:p>
+        </w:tc>
+        <w:tc>
+          <w:tcPr>
+            <w:tcW w:w="1022" w:type="dxa"/>
+          </w:tcPr>
+          <w:p>
+            <w:pPr>
+              <w:rPr>
+                <w:lang w:val="en-US"/>
+              </w:rPr>
+            </w:pPr>
+            <w:r>
+              <w:rPr>
+                <w:lang w:val="en-US"/>
+              </w:rPr>
+              <w:t>+</w:t>
+            </w:r>
+          </w:p>
+        </w:tc>
+      </w:tr>
+      <w:tr>
+        <w:tc>
+          <w:tcPr>
+            <w:tcW w:w="1396" w:type="dxa"/>
+          </w:tcPr>
+          <w:p>
+            <w:pPr>
+              <w:rPr>
+                <w:lang w:val="en-US"/>
+              </w:rPr>
+            </w:pPr>
+            <w:r>
+              <w:rPr>
+                <w:lang w:val="en-US"/>
+              </w:rPr>
+              <w:t>8</w:t>
+            </w:r>
+          </w:p>
+        </w:tc>
+        <w:tc>
+          <w:tcPr>
+            <w:tcW w:w="8062" w:type="dxa"/>
+          </w:tcPr>
+          <w:p>
+            <w:pPr>
+              <w:rPr>
+                <w:lang w:val="en-US"/>
+              </w:rPr>
+            </w:pPr>
+            <w:r>
+              <w:rPr>
+                <w:lang w:val="en-US"/>
+              </w:rPr>
+              <w:t xml:space="preserve">— </w:t>
+            </w:r>
+            <w:proofErr w:type="spellStart"/>
+            <w:r>
+              <w:rPr>
+                <w:lang w:val="en-US"/>
+              </w:rPr>
+              <w:t>отсутствует</w:t>
+            </w:r>
+            <w:proofErr w:type="spellEnd"/>
+            <w:r>
+              <w:rPr>
+                <w:lang w:val="en-US"/>
+              </w:rPr>
+              <w:t xml:space="preserve"> —</w:t>
+            </w:r>
+          </w:p>
+        </w:tc>
+        <w:tc>
+          <w:tcPr>
+            <w:tcW w:w="1022" w:type="dxa"/>
+          </w:tcPr>
+          <w:p>
+            <w:pPr>
+              <w:rPr>
+                <w:lang w:val="en-US"/>
+              </w:rPr>
+            </w:pPr>
+          </w:p>
+        </w:tc>
+      </w:tr>
+      <w:tr>
+        <w:tc>
+          <w:tcPr>
+            <w:tcW w:w="1396" w:type="dxa"/>
+          </w:tcPr>
+          <w:p>
+            <w:r>
+              <w:t>9</w:t>
+            </w:r>
+          </w:p>
+        </w:tc>
+        <w:tc>
+          <w:tcPr>
+            <w:tcW w:w="8062" w:type="dxa"/>
+          </w:tcPr>
+          <w:p>
+            <w:r>
+              <w:t>Удалить двойные кавычки из заданной строки</w:t>
+            </w:r>
+          </w:p>
+        </w:tc>
+        <w:tc>
+          <w:tcPr>
+            <w:tcW w:w="1022" w:type="dxa"/>
+          </w:tcPr>
+          <w:p>
+            <w:pPr>
+              <w:rPr>
+                <w:lang w:val="en-US"/>
+              </w:rPr>
+            </w:pPr>
+            <w:r>
+              <w:rPr>
+                <w:lang w:val="en-US"/>
+              </w:rPr>
+              <w:t>+</w:t>
+            </w:r>
+          </w:p>
+        </w:tc>
+      </w:tr>
+      <w:tr>
+        <w:tc>
+          <w:tcPr>
+            <w:tcW w:w="1396" w:type="dxa"/>
+          </w:tcPr>
+          <w:p>
+            <w:pPr>
+              <w:rPr>
+                <w:lang w:val="en-US"/>
+              </w:rPr>
+            </w:pPr>
+            <w:r>
+              <w:rPr>
+                <w:lang w:val="en-US"/>
+              </w:rPr>
+              <w:t>A</w:t>
+            </w:r>
+          </w:p>
+        </w:tc>
+        <w:tc>
+          <w:tcPr>
+            <w:tcW w:w="8062" w:type="dxa"/>
+          </w:tcPr>
+          <w:p>
+            <w:pPr>
+              <w:rPr>
+                <w:lang w:val="en-US"/>
+              </w:rPr>
+            </w:pPr>
+            <w:r>
+              <w:t>Выдать заданное повторение поля</w:t>
+            </w:r>
+          </w:p>
+        </w:tc>
+        <w:tc>
+          <w:tcPr>
+            <w:tcW w:w="1022" w:type="dxa"/>
+          </w:tcPr>
+          <w:p>
+            <w:pPr>
+              <w:rPr>
+                <w:lang w:val="en-US"/>
+              </w:rPr>
+            </w:pPr>
+            <w:r>
+              <w:rPr>
+                <w:lang w:val="en-US"/>
+              </w:rPr>
+              <w:t>+</w:t>
+            </w:r>
+          </w:p>
+        </w:tc>
+      </w:tr>
+      <w:tr>
+        <w:tc>
+          <w:tcPr>
+            <w:tcW w:w="1396" w:type="dxa"/>
+          </w:tcPr>
+          <w:p>
+            <w:pPr>
+              <w:rPr>
+                <w:lang w:val="en-US"/>
+              </w:rPr>
+            </w:pPr>
+            <w:r>
+              <w:rPr>
+                <w:lang w:val="en-US"/>
+              </w:rPr>
+              <w:t>B</w:t>
+            </w:r>
+          </w:p>
+        </w:tc>
+        <w:tc>
+          <w:tcPr>
+            <w:tcW w:w="8062" w:type="dxa"/>
+          </w:tcPr>
+          <w:p>
+            <w:r>
+              <w:t>Выдать библиографическую свертку документа</w:t>
+            </w:r>
+          </w:p>
+        </w:tc>
+        <w:tc>
+          <w:tcPr>
+            <w:tcW w:w="1022" w:type="dxa"/>
+          </w:tcPr>
+          <w:p>
+            <w:pPr>
+              <w:rPr>
+                <w:lang w:val="en-US"/>
+              </w:rPr>
+            </w:pPr>
+            <w:r>
+              <w:rPr>
+                <w:lang w:val="en-US"/>
+              </w:rPr>
+              <w:t>+</w:t>
+            </w:r>
+          </w:p>
+        </w:tc>
+      </w:tr>
+      <w:tr>
+        <w:tc>
+          <w:tcPr>
+            <w:tcW w:w="1396" w:type="dxa"/>
+          </w:tcPr>
+          <w:p>
+            <w:r>
+              <w:rPr>
+                <w:lang w:val="en-US"/>
+              </w:rPr>
+              <w:t>C</w:t>
+            </w:r>
+          </w:p>
+        </w:tc>
+        <w:tc>
+          <w:tcPr>
+            <w:tcW w:w="8062" w:type="dxa"/>
+          </w:tcPr>
+          <w:p>
+            <w:r>
+              <w:t xml:space="preserve">Контроль </w:t>
+            </w:r>
+            <w:r>
+              <w:rPr>
+                <w:lang w:val="en-US"/>
+              </w:rPr>
+              <w:t>ISSN/ISBN</w:t>
+            </w:r>
+          </w:p>
+        </w:tc>
+        <w:tc>
+          <w:tcPr>
+            <w:tcW w:w="1022" w:type="dxa"/>
+          </w:tcPr>
+          <w:p>
+            <w:pPr>
+              <w:rPr>
+                <w:lang w:val="en-US"/>
+              </w:rPr>
+            </w:pPr>
+            <w:r>
+              <w:rPr>
+                <w:lang w:val="en-US"/>
+              </w:rPr>
+              <w:t>+</w:t>
+            </w:r>
+          </w:p>
+        </w:tc>
+      </w:tr>
+      <w:tr>
+        <w:tc>
+          <w:tcPr>
+            <w:tcW w:w="1396" w:type="dxa"/>
+          </w:tcPr>
+          <w:p>
+            <w:pPr>
+              <w:rPr>
+                <w:lang w:val="en-US"/>
+              </w:rPr>
+            </w:pPr>
+            <w:r>
+              <w:rPr>
+                <w:lang w:val="en-US"/>
+              </w:rPr>
+              <w:t>D</w:t>
+            </w:r>
+          </w:p>
+        </w:tc>
+        <w:tc>
+          <w:tcPr>
+            <w:tcW w:w="8062" w:type="dxa"/>
+          </w:tcPr>
+          <w:p>
+            <w:r>
+              <w:t>Форматирование документа из другой БД</w:t>
+            </w:r>
+          </w:p>
+        </w:tc>
+        <w:tc>
+          <w:tcPr>
+            <w:tcW w:w="1022" w:type="dxa"/>
+          </w:tcPr>
+          <w:p>
+            <w:r>
+              <w:t>+</w:t>
+            </w:r>
+          </w:p>
+        </w:tc>
+      </w:tr>
+      <w:tr>
+        <w:tc>
+          <w:tcPr>
+            <w:tcW w:w="1396" w:type="dxa"/>
+          </w:tcPr>
+          <w:p>
+            <w:pPr>
+              <w:rPr>
+                <w:lang w:val="en-US"/>
+              </w:rPr>
+            </w:pPr>
+            <w:r>
+              <w:rPr>
+                <w:lang w:val="en-US"/>
+              </w:rPr>
+              <w:t>E</w:t>
+            </w:r>
+          </w:p>
+        </w:tc>
+        <w:tc>
+          <w:tcPr>
+            <w:tcW w:w="8062" w:type="dxa"/>
+          </w:tcPr>
+          <w:p>
+            <w:r>
+              <w:t>Вернуть заданное количество первых слов в строке</w:t>
+            </w:r>
+          </w:p>
+        </w:tc>
+        <w:tc>
+          <w:tcPr>
+            <w:tcW w:w="1022" w:type="dxa"/>
+          </w:tcPr>
+          <w:p>
+            <w:pPr>
+              <w:rPr>
+                <w:lang w:val="en-US"/>
+              </w:rPr>
+            </w:pPr>
+            <w:r>
+              <w:rPr>
+                <w:lang w:val="en-US"/>
+              </w:rPr>
+              <w:t>+</w:t>
+            </w:r>
+          </w:p>
+        </w:tc>
+      </w:tr>
+      <w:tr>
+        <w:tc>
+          <w:tcPr>
+            <w:tcW w:w="1396" w:type="dxa"/>
+          </w:tcPr>
+          <w:p>
+            <w:pPr>
+              <w:rPr>
+                <w:lang w:val="en-US"/>
+              </w:rPr>
+            </w:pPr>
+            <w:r>
+              <w:rPr>
+                <w:lang w:val="en-US"/>
+              </w:rPr>
+              <w:t>F</w:t>
+            </w:r>
+          </w:p>
+        </w:tc>
+        <w:tc>
+          <w:tcPr>
+            <w:tcW w:w="8062" w:type="dxa"/>
+          </w:tcPr>
+          <w:p>
+            <w:r>
+              <w:t>Вернуть конец строки после заданного количества первых слов</w:t>
+            </w:r>
+          </w:p>
+        </w:tc>
+        <w:tc>
+          <w:tcPr>
+            <w:tcW w:w="1022" w:type="dxa"/>
+          </w:tcPr>
+          <w:p>
+            <w:pPr>
+              <w:rPr>
+                <w:lang w:val="en-US"/>
+              </w:rPr>
+            </w:pPr>
+            <w:r>
+              <w:rPr>
+                <w:lang w:val="en-US"/>
+              </w:rPr>
+              <w:t>+</w:t>
+            </w:r>
+          </w:p>
+        </w:tc>
+      </w:tr>
+      <w:tr>
+        <w:tc>
+          <w:tcPr>
+            <w:tcW w:w="1396" w:type="dxa"/>
+          </w:tcPr>
+          <w:p>
+            <w:pPr>
+              <w:rPr>
+                <w:lang w:val="en-US"/>
+              </w:rPr>
+            </w:pPr>
+            <w:r>
+              <w:rPr>
+                <w:lang w:val="en-US"/>
+              </w:rPr>
+              <w:t>G</w:t>
+            </w:r>
+          </w:p>
+        </w:tc>
+        <w:tc>
+          <w:tcPr>
+            <w:tcW w:w="8062" w:type="dxa"/>
+          </w:tcPr>
+          <w:p>
+            <w:r>
+              <w:t>Вернуть часть строки до или начиная с заданного символа</w:t>
+            </w:r>
+          </w:p>
+        </w:tc>
+        <w:tc>
+          <w:tcPr>
+            <w:tcW w:w="1022" w:type="dxa"/>
+          </w:tcPr>
+          <w:p>
+            <w:pPr>
+              <w:rPr>
+                <w:lang w:val="en-US"/>
+              </w:rPr>
+            </w:pPr>
+            <w:r>
+              <w:rPr>
+                <w:lang w:val="en-US"/>
+              </w:rPr>
+              <w:t>+</w:t>
+            </w:r>
+          </w:p>
+        </w:tc>
+      </w:tr>
+      <w:tr>
+        <w:tc>
+          <w:tcPr>
+            <w:tcW w:w="1396" w:type="dxa"/>
+          </w:tcPr>
+          <w:p>
+            <w:pPr>
+              <w:rPr>
+                <w:lang w:val="en-US"/>
+              </w:rPr>
+            </w:pPr>
+            <w:r>
+              <w:rPr>
+                <w:lang w:val="en-US"/>
+              </w:rPr>
+              <w:t>H</w:t>
+            </w:r>
+          </w:p>
+        </w:tc>
+        <w:tc>
+          <w:tcPr>
+            <w:tcW w:w="8062" w:type="dxa"/>
+          </w:tcPr>
+          <w:p>
+            <w:r>
+              <w:t>Извле</w:t>
+            </w:r>
+            <w:r>
+              <w:t>чь</w:t>
+            </w:r>
+            <w:r>
+              <w:t xml:space="preserve"> текст в угловых скоб</w:t>
+            </w:r>
+            <w:r>
+              <w:t>ках (вместе со скобками)</w:t>
+            </w:r>
             <w:bookmarkStart w:id="0" w:name="_GoBack"/>
             <w:bookmarkEnd w:id="0"/>
           </w:p>
@@ -940,585 +1506,12 @@
                 <w:lang w:val="en-US"/>
               </w:rPr>
             </w:pPr>
-          </w:p>
-        </w:tc>
-      </w:tr>
-      <w:tr>
-        <w:tc>
-          <w:tcPr>
-            <w:tcW w:w="1396" w:type="dxa"/>
-          </w:tcPr>
-          <w:p>
-            <w:r>
-              <w:t>6</w:t>
-            </w:r>
-          </w:p>
-        </w:tc>
-        <w:tc>
-          <w:tcPr>
-            <w:tcW w:w="8062" w:type="dxa"/>
-          </w:tcPr>
-          <w:p>
-            <w:r>
-              <w:t>Вложенный формат</w:t>
-            </w:r>
-          </w:p>
-        </w:tc>
-        <w:tc>
-          <w:tcPr>
-            <w:tcW w:w="1022" w:type="dxa"/>
-          </w:tcPr>
-          <w:p>
-            <w:r>
-              <w:t>+</w:t>
-            </w:r>
-          </w:p>
-        </w:tc>
-      </w:tr>
-      <w:tr>
-        <w:tc>
-          <w:tcPr>
-            <w:tcW w:w="1396" w:type="dxa"/>
-          </w:tcPr>
-          <w:p>
-            <w:r>
-              <w:t>7</w:t>
-            </w:r>
-          </w:p>
-        </w:tc>
-        <w:tc>
-          <w:tcPr>
-            <w:tcW w:w="8062" w:type="dxa"/>
-          </w:tcPr>
-          <w:p>
-            <w:proofErr w:type="spellStart"/>
-            <w:r>
-              <w:t>Расформатирование</w:t>
-            </w:r>
-            <w:proofErr w:type="spellEnd"/>
-            <w:r>
-              <w:t xml:space="preserve"> группы связанных документов из другой БД</w:t>
-            </w:r>
-          </w:p>
-        </w:tc>
-        <w:tc>
-          <w:tcPr>
-            <w:tcW w:w="1022" w:type="dxa"/>
-          </w:tcPr>
-          <w:p>
-            <w:pPr>
-              <w:rPr>
-                <w:lang w:val="en-US"/>
-              </w:rPr>
-            </w:pPr>
-            <w:r>
-              <w:rPr>
-                <w:lang w:val="en-US"/>
-              </w:rPr>
-              <w:t>+</w:t>
-            </w:r>
-          </w:p>
-        </w:tc>
-      </w:tr>
-      <w:tr>
-        <w:tc>
-          <w:tcPr>
-            <w:tcW w:w="1396" w:type="dxa"/>
-          </w:tcPr>
-          <w:p>
-            <w:pPr>
-              <w:rPr>
-                <w:lang w:val="en-US"/>
-              </w:rPr>
-            </w:pPr>
-            <w:r>
-              <w:rPr>
-                <w:lang w:val="en-US"/>
-              </w:rPr>
-              <w:t>8</w:t>
-            </w:r>
-          </w:p>
-        </w:tc>
-        <w:tc>
-          <w:tcPr>
-            <w:tcW w:w="8062" w:type="dxa"/>
-          </w:tcPr>
-          <w:p>
-            <w:pPr>
-              <w:rPr>
-                <w:lang w:val="en-US"/>
-              </w:rPr>
-            </w:pPr>
-            <w:r>
-              <w:rPr>
-                <w:lang w:val="en-US"/>
-              </w:rPr>
-              <w:t xml:space="preserve">— </w:t>
-            </w:r>
-            <w:proofErr w:type="spellStart"/>
-            <w:r>
-              <w:rPr>
-                <w:lang w:val="en-US"/>
-              </w:rPr>
-              <w:t>отсутствует</w:t>
-            </w:r>
-            <w:proofErr w:type="spellEnd"/>
-            <w:r>
-              <w:rPr>
-                <w:lang w:val="en-US"/>
-              </w:rPr>
-              <w:t xml:space="preserve"> —</w:t>
-            </w:r>
-          </w:p>
-        </w:tc>
-        <w:tc>
-          <w:tcPr>
-            <w:tcW w:w="1022" w:type="dxa"/>
-          </w:tcPr>
-          <w:p>
-            <w:pPr>
-              <w:rPr>
-                <w:lang w:val="en-US"/>
-              </w:rPr>
-            </w:pPr>
-          </w:p>
-        </w:tc>
-      </w:tr>
-      <w:tr>
-        <w:tc>
-          <w:tcPr>
-            <w:tcW w:w="1396" w:type="dxa"/>
-          </w:tcPr>
-          <w:p>
-            <w:r>
-              <w:t>9</w:t>
-            </w:r>
-          </w:p>
-        </w:tc>
-        <w:tc>
-          <w:tcPr>
-            <w:tcW w:w="8062" w:type="dxa"/>
-          </w:tcPr>
-          <w:p>
-            <w:r>
-              <w:t>Удалить двойные кавычки из заданной строки</w:t>
-            </w:r>
-          </w:p>
-        </w:tc>
-        <w:tc>
-          <w:tcPr>
-            <w:tcW w:w="1022" w:type="dxa"/>
-          </w:tcPr>
-          <w:p>
-            <w:pPr>
-              <w:rPr>
-                <w:lang w:val="en-US"/>
-              </w:rPr>
-            </w:pPr>
-            <w:r>
-              <w:rPr>
-                <w:lang w:val="en-US"/>
-              </w:rPr>
-              <w:t>+</w:t>
-            </w:r>
-          </w:p>
-        </w:tc>
-      </w:tr>
-      <w:tr>
-        <w:tc>
-          <w:tcPr>
-            <w:tcW w:w="1396" w:type="dxa"/>
-          </w:tcPr>
-          <w:p>
-            <w:pPr>
-              <w:rPr>
-                <w:lang w:val="en-US"/>
-              </w:rPr>
-            </w:pPr>
-            <w:r>
-              <w:rPr>
-                <w:lang w:val="en-US"/>
-              </w:rPr>
-              <w:t>A</w:t>
-            </w:r>
-          </w:p>
-        </w:tc>
-        <w:tc>
-          <w:tcPr>
-            <w:tcW w:w="8062" w:type="dxa"/>
-          </w:tcPr>
-          <w:p>
-            <w:pPr>
-              <w:rPr>
-                <w:lang w:val="en-US"/>
-              </w:rPr>
-            </w:pPr>
-            <w:r>
-              <w:t>Выдать заданное повторение поля</w:t>
-            </w:r>
-          </w:p>
-        </w:tc>
-        <w:tc>
-          <w:tcPr>
-            <w:tcW w:w="1022" w:type="dxa"/>
-          </w:tcPr>
-          <w:p>
-            <w:pPr>
-              <w:rPr>
-                <w:lang w:val="en-US"/>
-              </w:rPr>
-            </w:pPr>
-            <w:r>
-              <w:rPr>
-                <w:lang w:val="en-US"/>
-              </w:rPr>
-              <w:t>+</w:t>
-            </w:r>
-          </w:p>
-        </w:tc>
-      </w:tr>
-      <w:tr>
-        <w:tc>
-          <w:tcPr>
-            <w:tcW w:w="1396" w:type="dxa"/>
-          </w:tcPr>
-          <w:p>
-            <w:pPr>
-              <w:rPr>
-                <w:lang w:val="en-US"/>
-              </w:rPr>
-            </w:pPr>
-            <w:r>
-              <w:rPr>
-                <w:lang w:val="en-US"/>
-              </w:rPr>
-              <w:t>B</w:t>
-            </w:r>
-          </w:p>
-        </w:tc>
-        <w:tc>
-          <w:tcPr>
-            <w:tcW w:w="8062" w:type="dxa"/>
-          </w:tcPr>
-          <w:p>
-            <w:r>
-              <w:t>Выдать библиографическую свертку документа</w:t>
-            </w:r>
-          </w:p>
-        </w:tc>
-        <w:tc>
-          <w:tcPr>
-            <w:tcW w:w="1022" w:type="dxa"/>
-          </w:tcPr>
-          <w:p>
-            <w:pPr>
-              <w:rPr>
-                <w:lang w:val="en-US"/>
-              </w:rPr>
-            </w:pPr>
-            <w:r>
-              <w:rPr>
-                <w:lang w:val="en-US"/>
-              </w:rPr>
-              <w:t>+</w:t>
-            </w:r>
-          </w:p>
-        </w:tc>
-      </w:tr>
-      <w:tr>
-        <w:tc>
-          <w:tcPr>
-            <w:tcW w:w="1396" w:type="dxa"/>
-          </w:tcPr>
-          <w:p>
-            <w:r>
-              <w:rPr>
-                <w:lang w:val="en-US"/>
-              </w:rPr>
-              <w:t>C</w:t>
-            </w:r>
-          </w:p>
-        </w:tc>
-        <w:tc>
-          <w:tcPr>
-            <w:tcW w:w="8062" w:type="dxa"/>
-          </w:tcPr>
-          <w:p>
-            <w:r>
-              <w:t xml:space="preserve">Контроль </w:t>
-            </w:r>
-            <w:r>
-              <w:rPr>
-                <w:lang w:val="en-US"/>
-              </w:rPr>
-              <w:t>ISSN/ISBN</w:t>
-            </w:r>
-          </w:p>
-        </w:tc>
-        <w:tc>
-          <w:tcPr>
-            <w:tcW w:w="1022" w:type="dxa"/>
-          </w:tcPr>
-          <w:p>
-            <w:pPr>
-              <w:rPr>
-                <w:lang w:val="en-US"/>
-              </w:rPr>
-            </w:pPr>
-            <w:r>
-              <w:rPr>
-                <w:lang w:val="en-US"/>
-              </w:rPr>
-              <w:t>+</w:t>
-            </w:r>
-          </w:p>
-        </w:tc>
-      </w:tr>
-      <w:tr>
-        <w:tc>
-          <w:tcPr>
-            <w:tcW w:w="1396" w:type="dxa"/>
-          </w:tcPr>
-          <w:p>
-            <w:pPr>
-              <w:rPr>
-                <w:lang w:val="en-US"/>
-              </w:rPr>
-            </w:pPr>
-            <w:r>
-              <w:rPr>
-                <w:lang w:val="en-US"/>
-              </w:rPr>
-              <w:t>D</w:t>
-            </w:r>
-          </w:p>
-        </w:tc>
-        <w:tc>
-          <w:tcPr>
-            <w:tcW w:w="8062" w:type="dxa"/>
-          </w:tcPr>
-          <w:p>
-            <w:r>
-              <w:t>Форматирование документа из другой БД</w:t>
-            </w:r>
-          </w:p>
-        </w:tc>
-        <w:tc>
-          <w:tcPr>
-            <w:tcW w:w="1022" w:type="dxa"/>
-          </w:tcPr>
-          <w:p>
-            <w:r>
-              <w:t>+</w:t>
-            </w:r>
-          </w:p>
-        </w:tc>
-      </w:tr>
-      <w:tr>
-        <w:tc>
-          <w:tcPr>
-            <w:tcW w:w="1396" w:type="dxa"/>
-          </w:tcPr>
-          <w:p>
-            <w:pPr>
-              <w:rPr>
-                <w:lang w:val="en-US"/>
-              </w:rPr>
-            </w:pPr>
-            <w:r>
-              <w:rPr>
-                <w:lang w:val="en-US"/>
-              </w:rPr>
-              <w:t>E</w:t>
-            </w:r>
-          </w:p>
-        </w:tc>
-        <w:tc>
-          <w:tcPr>
-            <w:tcW w:w="8062" w:type="dxa"/>
-          </w:tcPr>
-          <w:p>
-            <w:r>
-              <w:t>Вернуть заданное количество первых слов в строке</w:t>
-            </w:r>
-          </w:p>
-        </w:tc>
-        <w:tc>
-          <w:tcPr>
-            <w:tcW w:w="1022" w:type="dxa"/>
-          </w:tcPr>
-          <w:p>
-            <w:pPr>
-              <w:rPr>
-                <w:lang w:val="en-US"/>
-              </w:rPr>
-            </w:pPr>
-            <w:r>
-              <w:rPr>
-                <w:lang w:val="en-US"/>
-              </w:rPr>
-              <w:t>+</w:t>
-            </w:r>
-          </w:p>
-        </w:tc>
-      </w:tr>
-      <w:tr>
-        <w:tc>
-          <w:tcPr>
-            <w:tcW w:w="1396" w:type="dxa"/>
-          </w:tcPr>
-          <w:p>
-            <w:pPr>
-              <w:rPr>
-                <w:lang w:val="en-US"/>
-              </w:rPr>
-            </w:pPr>
-            <w:r>
-              <w:rPr>
-                <w:lang w:val="en-US"/>
-              </w:rPr>
-              <w:t>F</w:t>
-            </w:r>
-          </w:p>
-        </w:tc>
-        <w:tc>
-          <w:tcPr>
-            <w:tcW w:w="8062" w:type="dxa"/>
-          </w:tcPr>
-          <w:p>
-            <w:r>
-              <w:t>Вернуть конец строки после заданного количества первых слов</w:t>
-            </w:r>
-          </w:p>
-        </w:tc>
-        <w:tc>
-          <w:tcPr>
-            <w:tcW w:w="1022" w:type="dxa"/>
-          </w:tcPr>
-          <w:p>
-            <w:pPr>
-              <w:rPr>
-                <w:lang w:val="en-US"/>
-              </w:rPr>
-            </w:pPr>
-            <w:r>
-              <w:rPr>
-                <w:lang w:val="en-US"/>
-              </w:rPr>
-              <w:t>+</w:t>
-            </w:r>
-          </w:p>
-        </w:tc>
-      </w:tr>
-      <w:tr>
-        <w:tc>
-          <w:tcPr>
-            <w:tcW w:w="1396" w:type="dxa"/>
-          </w:tcPr>
-          <w:p>
-            <w:pPr>
-              <w:rPr>
-                <w:lang w:val="en-US"/>
-              </w:rPr>
-            </w:pPr>
-            <w:r>
-              <w:rPr>
-                <w:lang w:val="en-US"/>
-              </w:rPr>
-              <w:t>G</w:t>
-            </w:r>
-          </w:p>
-        </w:tc>
-        <w:tc>
-          <w:tcPr>
-            <w:tcW w:w="8062" w:type="dxa"/>
-          </w:tcPr>
-          <w:p>
-            <w:r>
-              <w:t>Вернуть часть строки до или начиная с заданного символа</w:t>
-            </w:r>
-          </w:p>
-        </w:tc>
-        <w:tc>
-          <w:tcPr>
-            <w:tcW w:w="1022" w:type="dxa"/>
-          </w:tcPr>
-          <w:p>
-            <w:pPr>
-              <w:rPr>
-                <w:lang w:val="en-US"/>
-              </w:rPr>
-            </w:pPr>
-            <w:r>
-              <w:rPr>
-                <w:lang w:val="en-US"/>
-              </w:rPr>
-              <w:t>+</w:t>
-            </w:r>
-          </w:p>
-        </w:tc>
-      </w:tr>
-      <w:tr>
-        <w:tc>
-          <w:tcPr>
-            <w:tcW w:w="1396" w:type="dxa"/>
-          </w:tcPr>
-          <w:p>
-            <w:pPr>
-              <w:rPr>
-                <w:lang w:val="en-US"/>
-              </w:rPr>
-            </w:pPr>
-            <w:r>
-              <w:rPr>
-                <w:lang w:val="en-US"/>
-              </w:rPr>
-              <w:t>H</w:t>
-            </w:r>
-          </w:p>
-        </w:tc>
-        <w:tc>
-          <w:tcPr>
-            <w:tcW w:w="8062" w:type="dxa"/>
-          </w:tcPr>
-          <w:p>
-            <w:pPr>
-              <w:rPr>
-                <w:lang w:val="en-US"/>
-              </w:rPr>
-            </w:pPr>
-            <w:r>
-              <w:rPr>
-                <w:lang w:val="en-US"/>
-              </w:rPr>
-              <w:t xml:space="preserve">— </w:t>
-            </w:r>
-            <w:proofErr w:type="spellStart"/>
-            <w:r>
-              <w:rPr>
-                <w:lang w:val="en-US"/>
-              </w:rPr>
-              <w:t>отсутствует</w:t>
-            </w:r>
-            <w:proofErr w:type="spellEnd"/>
-            <w:r>
-              <w:rPr>
-                <w:lang w:val="en-US"/>
-              </w:rPr>
-              <w:t xml:space="preserve"> —</w:t>
-            </w:r>
-          </w:p>
-        </w:tc>
-        <w:tc>
-          <w:tcPr>
-            <w:tcW w:w="1022" w:type="dxa"/>
-          </w:tcPr>
-          <w:p>
-            <w:pPr>
-              <w:rPr>
-                <w:lang w:val="en-US"/>
-              </w:rPr>
-            </w:pPr>
+            <w:r>
+              <w:rPr>
+                <w:lang w:val="en-US"/>
+              </w:rPr>
+              <w:t>+</w:t>
+            </w:r>
           </w:p>
         </w:tc>
       </w:tr>

</xml_diff>

<commit_message>
Add UniforSquareBracket class with test
</commit_message>
<xml_diff>
--- a/Source/Classic/Libs/ManagedIrbis/Source/Pft/Docs/UNIFOR command implementation.docx
+++ b/Source/Classic/Libs/ManagedIrbis/Source/Pft/Docs/UNIFOR command implementation.docx
@@ -1492,8 +1492,6 @@
             <w:r>
               <w:t>ках (вместе со скобками)</w:t>
             </w:r>
-            <w:bookmarkStart w:id="0" w:name="_GoBack"/>
-            <w:bookmarkEnd w:id="0"/>
           </w:p>
         </w:tc>
         <w:tc>
@@ -5387,21 +5385,51 @@
           <w:tcPr>
             <w:tcW w:w="1396" w:type="dxa"/>
           </w:tcPr>
-          <w:p/>
-        </w:tc>
-        <w:tc>
-          <w:tcPr>
-            <w:tcW w:w="8062" w:type="dxa"/>
-          </w:tcPr>
-          <w:p/>
-        </w:tc>
-        <w:tc>
-          <w:tcPr>
-            <w:tcW w:w="1022" w:type="dxa"/>
-          </w:tcPr>
-          <w:p/>
-        </w:tc>
-      </w:tr>
+          <w:p>
+            <w:pPr>
+              <w:rPr>
+                <w:lang w:val="en-US"/>
+              </w:rPr>
+            </w:pPr>
+            <w:bookmarkStart w:id="0" w:name="_GoBack" w:colFirst="1" w:colLast="1"/>
+            <w:r>
+              <w:rPr>
+                <w:lang w:val="en-US"/>
+              </w:rPr>
+              <w:t>[</w:t>
+            </w:r>
+          </w:p>
+        </w:tc>
+        <w:tc>
+          <w:tcPr>
+            <w:tcW w:w="8062" w:type="dxa"/>
+          </w:tcPr>
+          <w:p>
+            <w:r>
+              <w:t>Очистка от команд контекстного выделения</w:t>
+            </w:r>
+          </w:p>
+        </w:tc>
+        <w:tc>
+          <w:tcPr>
+            <w:tcW w:w="1022" w:type="dxa"/>
+          </w:tcPr>
+          <w:p>
+            <w:pPr>
+              <w:rPr>
+                <w:lang w:val="en-US"/>
+              </w:rPr>
+            </w:pPr>
+            <w:r>
+              <w:rPr>
+                <w:lang w:val="en-US"/>
+              </w:rPr>
+              <w:t>+</w:t>
+            </w:r>
+          </w:p>
+        </w:tc>
+      </w:tr>
+      <w:bookmarkEnd w:id="0"/>
       <w:tr>
         <w:tc>
           <w:tcPr>

</xml_diff>

<commit_message>
Add UniforPlusBackslash class with test
</commit_message>
<xml_diff>
--- a/Source/Classic/Libs/ManagedIrbis/Source/Pft/Docs/UNIFOR command implementation.docx
+++ b/Source/Classic/Libs/ManagedIrbis/Source/Pft/Docs/UNIFOR command implementation.docx
@@ -5149,6 +5149,64 @@
               <w:rPr>
                 <w:lang w:val="en-US"/>
               </w:rPr>
+              <w:t>+\</w:t>
+            </w:r>
+          </w:p>
+        </w:tc>
+        <w:tc>
+          <w:tcPr>
+            <w:tcW w:w="8062" w:type="dxa"/>
+          </w:tcPr>
+          <w:p>
+            <w:r>
+              <w:t xml:space="preserve">Преобразование строки, удваивающее обратный </w:t>
+            </w:r>
+            <w:proofErr w:type="spellStart"/>
+            <w:r>
+              <w:t>слэш</w:t>
+            </w:r>
+            <w:proofErr w:type="spellEnd"/>
+            <w:r>
+              <w:t>, или обратное</w:t>
+            </w:r>
+          </w:p>
+        </w:tc>
+        <w:tc>
+          <w:tcPr>
+            <w:tcW w:w="1022" w:type="dxa"/>
+          </w:tcPr>
+          <w:p>
+            <w:pPr>
+              <w:rPr>
+                <w:lang w:val="en-US"/>
+              </w:rPr>
+            </w:pPr>
+            <w:r>
+              <w:rPr>
+                <w:lang w:val="en-US"/>
+              </w:rPr>
+              <w:t>+</w:t>
+            </w:r>
+            <w:bookmarkStart w:id="0" w:name="_GoBack"/>
+            <w:bookmarkEnd w:id="0"/>
+          </w:p>
+        </w:tc>
+      </w:tr>
+      <w:tr>
+        <w:tc>
+          <w:tcPr>
+            <w:tcW w:w="1396" w:type="dxa"/>
+          </w:tcPr>
+          <w:p>
+            <w:pPr>
+              <w:rPr>
+                <w:lang w:val="en-US"/>
+              </w:rPr>
+            </w:pPr>
+            <w:r>
+              <w:rPr>
+                <w:lang w:val="en-US"/>
+              </w:rPr>
               <w:t>!</w:t>
             </w:r>
           </w:p>
@@ -5391,7 +5449,6 @@
                 <w:lang w:val="en-US"/>
               </w:rPr>
             </w:pPr>
-            <w:bookmarkStart w:id="0" w:name="_GoBack" w:colFirst="1" w:colLast="1"/>
             <w:r>
               <w:rPr>
                 <w:lang w:val="en-US"/>
@@ -5429,7 +5486,6 @@
           </w:p>
         </w:tc>
       </w:tr>
-      <w:bookmarkEnd w:id="0"/>
       <w:tr>
         <w:tc>
           <w:tcPr>

</xml_diff>

<commit_message>
Add &uf('3M') support with test, small cleanup
</commit_message>
<xml_diff>
--- a/Source/Classic/Libs/ManagedIrbis/Source/Pft/Docs/UNIFOR command implementation.docx
+++ b/Source/Classic/Libs/ManagedIrbis/Source/Pft/Docs/UNIFOR command implementation.docx
@@ -843,6 +843,78 @@
             <w:tcW w:w="1396" w:type="dxa"/>
           </w:tcPr>
           <w:p>
+            <w:pPr>
+              <w:rPr>
+                <w:lang w:val="en-US"/>
+              </w:rPr>
+            </w:pPr>
+            <w:r>
+              <w:rPr>
+                <w:lang w:val="en-US"/>
+              </w:rPr>
+              <w:t>3M</w:t>
+            </w:r>
+          </w:p>
+        </w:tc>
+        <w:tc>
+          <w:tcPr>
+            <w:tcW w:w="8062" w:type="dxa"/>
+          </w:tcPr>
+          <w:p>
+            <w:pPr>
+              <w:rPr>
+                <w:lang w:val="en-US"/>
+              </w:rPr>
+            </w:pPr>
+            <w:r>
+              <w:t>Дата из дельфийского</w:t>
+            </w:r>
+            <w:r>
+              <w:t xml:space="preserve"> </w:t>
+            </w:r>
+            <w:proofErr w:type="spellStart"/>
+            <w:r>
+              <w:rPr>
+                <w:lang w:val="en-US"/>
+              </w:rPr>
+              <w:t>TDateTime</w:t>
+            </w:r>
+            <w:proofErr w:type="spellEnd"/>
+            <w:r>
+              <w:t xml:space="preserve"> (</w:t>
+            </w:r>
+            <w:r>
+              <w:t>числа дней с базовой даты)</w:t>
+            </w:r>
+          </w:p>
+        </w:tc>
+        <w:tc>
+          <w:tcPr>
+            <w:tcW w:w="1022" w:type="dxa"/>
+          </w:tcPr>
+          <w:p>
+            <w:pPr>
+              <w:rPr>
+                <w:lang w:val="en-US"/>
+              </w:rPr>
+            </w:pPr>
+            <w:r>
+              <w:rPr>
+                <w:lang w:val="en-US"/>
+              </w:rPr>
+              <w:t>+</w:t>
+            </w:r>
+            <w:bookmarkStart w:id="0" w:name="_GoBack"/>
+            <w:bookmarkEnd w:id="0"/>
+          </w:p>
+        </w:tc>
+      </w:tr>
+      <w:tr>
+        <w:tc>
+          <w:tcPr>
+            <w:tcW w:w="1396" w:type="dxa"/>
+          </w:tcPr>
+          <w:p>
             <w:r>
               <w:t>4</w:t>
             </w:r>
@@ -2294,6 +2366,7 @@
               <w:rPr>
                 <w:lang w:val="en-US"/>
               </w:rPr>
+              <w:lastRenderedPageBreak/>
               <w:t>Y</w:t>
             </w:r>
           </w:p>
@@ -2348,7 +2421,6 @@
               <w:rPr>
                 <w:lang w:val="en-US"/>
               </w:rPr>
-              <w:lastRenderedPageBreak/>
               <w:t>Z</w:t>
             </w:r>
           </w:p>
@@ -3133,6 +3205,54 @@
               </w:rPr>
             </w:pPr>
             <w:r>
+              <w:rPr>
+                <w:lang w:val="en-US"/>
+              </w:rPr>
+              <w:t>+3A</w:t>
+            </w:r>
+          </w:p>
+        </w:tc>
+        <w:tc>
+          <w:tcPr>
+            <w:tcW w:w="8062" w:type="dxa"/>
+          </w:tcPr>
+          <w:p>
+            <w:r>
+              <w:t>Форматирование полей записи в клиентское представление без заголовка</w:t>
+            </w:r>
+          </w:p>
+        </w:tc>
+        <w:tc>
+          <w:tcPr>
+            <w:tcW w:w="1022" w:type="dxa"/>
+          </w:tcPr>
+          <w:p>
+            <w:pPr>
+              <w:rPr>
+                <w:lang w:val="en-US"/>
+              </w:rPr>
+            </w:pPr>
+            <w:r>
+              <w:rPr>
+                <w:lang w:val="en-US"/>
+              </w:rPr>
+              <w:t>+</w:t>
+            </w:r>
+          </w:p>
+        </w:tc>
+      </w:tr>
+      <w:tr>
+        <w:tc>
+          <w:tcPr>
+            <w:tcW w:w="1396" w:type="dxa"/>
+          </w:tcPr>
+          <w:p>
+            <w:pPr>
+              <w:rPr>
+                <w:lang w:val="en-US"/>
+              </w:rPr>
+            </w:pPr>
+            <w:r>
               <w:t>+3</w:t>
             </w:r>
             <w:r>
@@ -3257,6 +3377,106 @@
               <w:rPr>
                 <w:lang w:val="en-US"/>
               </w:rPr>
+              <w:t>+3F</w:t>
+            </w:r>
+          </w:p>
+        </w:tc>
+        <w:tc>
+          <w:tcPr>
+            <w:tcW w:w="8062" w:type="dxa"/>
+          </w:tcPr>
+          <w:p>
+            <w:pPr>
+              <w:rPr>
+                <w:lang w:val="en-US"/>
+              </w:rPr>
+            </w:pPr>
+            <w:r>
+              <w:rPr>
+                <w:lang w:val="en-US"/>
+              </w:rPr>
+              <w:t>???</w:t>
+            </w:r>
+          </w:p>
+        </w:tc>
+        <w:tc>
+          <w:tcPr>
+            <w:tcW w:w="1022" w:type="dxa"/>
+          </w:tcPr>
+          <w:p>
+            <w:pPr>
+              <w:rPr>
+                <w:lang w:val="en-US"/>
+              </w:rPr>
+            </w:pPr>
+          </w:p>
+        </w:tc>
+      </w:tr>
+      <w:tr>
+        <w:tc>
+          <w:tcPr>
+            <w:tcW w:w="1396" w:type="dxa"/>
+          </w:tcPr>
+          <w:p>
+            <w:pPr>
+              <w:rPr>
+                <w:lang w:val="en-US"/>
+              </w:rPr>
+            </w:pPr>
+            <w:r>
+              <w:rPr>
+                <w:lang w:val="en-US"/>
+              </w:rPr>
+              <w:t>+3J</w:t>
+            </w:r>
+          </w:p>
+        </w:tc>
+        <w:tc>
+          <w:tcPr>
+            <w:tcW w:w="8062" w:type="dxa"/>
+          </w:tcPr>
+          <w:p>
+            <w:pPr>
+              <w:rPr>
+                <w:lang w:val="en-US"/>
+              </w:rPr>
+            </w:pPr>
+            <w:r>
+              <w:rPr>
+                <w:lang w:val="en-US"/>
+              </w:rPr>
+              <w:t>???</w:t>
+            </w:r>
+          </w:p>
+        </w:tc>
+        <w:tc>
+          <w:tcPr>
+            <w:tcW w:w="1022" w:type="dxa"/>
+          </w:tcPr>
+          <w:p>
+            <w:pPr>
+              <w:rPr>
+                <w:lang w:val="en-US"/>
+              </w:rPr>
+            </w:pPr>
+          </w:p>
+        </w:tc>
+      </w:tr>
+      <w:tr>
+        <w:tc>
+          <w:tcPr>
+            <w:tcW w:w="1396" w:type="dxa"/>
+          </w:tcPr>
+          <w:p>
+            <w:pPr>
+              <w:rPr>
+                <w:lang w:val="en-US"/>
+              </w:rPr>
+            </w:pPr>
+            <w:r>
+              <w:rPr>
+                <w:lang w:val="en-US"/>
+              </w:rPr>
               <w:t>+3U</w:t>
             </w:r>
           </w:p>
@@ -4438,6 +4658,56 @@
               <w:rPr>
                 <w:lang w:val="en-US"/>
               </w:rPr>
+              <w:t>+9B</w:t>
+            </w:r>
+          </w:p>
+        </w:tc>
+        <w:tc>
+          <w:tcPr>
+            <w:tcW w:w="8062" w:type="dxa"/>
+          </w:tcPr>
+          <w:p>
+            <w:pPr>
+              <w:rPr>
+                <w:lang w:val="en-US"/>
+              </w:rPr>
+            </w:pPr>
+            <w:r>
+              <w:rPr>
+                <w:lang w:val="en-US"/>
+              </w:rPr>
+              <w:t>???</w:t>
+            </w:r>
+          </w:p>
+        </w:tc>
+        <w:tc>
+          <w:tcPr>
+            <w:tcW w:w="1022" w:type="dxa"/>
+          </w:tcPr>
+          <w:p>
+            <w:pPr>
+              <w:rPr>
+                <w:lang w:val="en-US"/>
+              </w:rPr>
+            </w:pPr>
+          </w:p>
+        </w:tc>
+      </w:tr>
+      <w:tr>
+        <w:tc>
+          <w:tcPr>
+            <w:tcW w:w="1396" w:type="dxa"/>
+          </w:tcPr>
+          <w:p>
+            <w:pPr>
+              <w:rPr>
+                <w:lang w:val="en-US"/>
+              </w:rPr>
+            </w:pPr>
+            <w:r>
+              <w:rPr>
+                <w:lang w:val="en-US"/>
+              </w:rPr>
               <w:t>+9C</w:t>
             </w:r>
           </w:p>
@@ -4514,26 +4784,25 @@
             <w:r>
               <w:t>+</w:t>
             </w:r>
-            <w:bookmarkStart w:id="0" w:name="_GoBack"/>
-            <w:bookmarkEnd w:id="0"/>
-          </w:p>
-        </w:tc>
-      </w:tr>
-      <w:tr>
-        <w:tc>
-          <w:tcPr>
-            <w:tcW w:w="1396" w:type="dxa"/>
-          </w:tcPr>
-          <w:p>
-            <w:pPr>
-              <w:rPr>
-                <w:lang w:val="en-US"/>
-              </w:rPr>
-            </w:pPr>
-            <w:r>
-              <w:rPr>
-                <w:lang w:val="en-US"/>
-              </w:rPr>
+          </w:p>
+        </w:tc>
+      </w:tr>
+      <w:tr>
+        <w:tc>
+          <w:tcPr>
+            <w:tcW w:w="1396" w:type="dxa"/>
+          </w:tcPr>
+          <w:p>
+            <w:pPr>
+              <w:rPr>
+                <w:lang w:val="en-US"/>
+              </w:rPr>
+            </w:pPr>
+            <w:r>
+              <w:rPr>
+                <w:lang w:val="en-US"/>
+              </w:rPr>
+              <w:lastRenderedPageBreak/>
               <w:t>+9F</w:t>
             </w:r>
           </w:p>
@@ -4582,6 +4851,56 @@
               <w:rPr>
                 <w:lang w:val="en-US"/>
               </w:rPr>
+              <w:t>+9H</w:t>
+            </w:r>
+          </w:p>
+        </w:tc>
+        <w:tc>
+          <w:tcPr>
+            <w:tcW w:w="8062" w:type="dxa"/>
+          </w:tcPr>
+          <w:p>
+            <w:pPr>
+              <w:rPr>
+                <w:lang w:val="en-US"/>
+              </w:rPr>
+            </w:pPr>
+            <w:r>
+              <w:rPr>
+                <w:lang w:val="en-US"/>
+              </w:rPr>
+              <w:t>???</w:t>
+            </w:r>
+          </w:p>
+        </w:tc>
+        <w:tc>
+          <w:tcPr>
+            <w:tcW w:w="1022" w:type="dxa"/>
+          </w:tcPr>
+          <w:p>
+            <w:pPr>
+              <w:rPr>
+                <w:lang w:val="en-US"/>
+              </w:rPr>
+            </w:pPr>
+          </w:p>
+        </w:tc>
+      </w:tr>
+      <w:tr>
+        <w:tc>
+          <w:tcPr>
+            <w:tcW w:w="1396" w:type="dxa"/>
+          </w:tcPr>
+          <w:p>
+            <w:pPr>
+              <w:rPr>
+                <w:lang w:val="en-US"/>
+              </w:rPr>
+            </w:pPr>
+            <w:r>
+              <w:rPr>
+                <w:lang w:val="en-US"/>
+              </w:rPr>
               <w:t>+9I</w:t>
             </w:r>
           </w:p>
@@ -4696,6 +5015,106 @@
               <w:rPr>
                 <w:lang w:val="en-US"/>
               </w:rPr>
+              <w:t>+9N</w:t>
+            </w:r>
+          </w:p>
+        </w:tc>
+        <w:tc>
+          <w:tcPr>
+            <w:tcW w:w="8062" w:type="dxa"/>
+          </w:tcPr>
+          <w:p>
+            <w:pPr>
+              <w:rPr>
+                <w:lang w:val="en-US"/>
+              </w:rPr>
+            </w:pPr>
+            <w:r>
+              <w:rPr>
+                <w:lang w:val="en-US"/>
+              </w:rPr>
+              <w:t>???</w:t>
+            </w:r>
+          </w:p>
+        </w:tc>
+        <w:tc>
+          <w:tcPr>
+            <w:tcW w:w="1022" w:type="dxa"/>
+          </w:tcPr>
+          <w:p>
+            <w:pPr>
+              <w:rPr>
+                <w:lang w:val="en-US"/>
+              </w:rPr>
+            </w:pPr>
+          </w:p>
+        </w:tc>
+      </w:tr>
+      <w:tr>
+        <w:tc>
+          <w:tcPr>
+            <w:tcW w:w="1396" w:type="dxa"/>
+          </w:tcPr>
+          <w:p>
+            <w:pPr>
+              <w:rPr>
+                <w:lang w:val="en-US"/>
+              </w:rPr>
+            </w:pPr>
+            <w:r>
+              <w:rPr>
+                <w:lang w:val="en-US"/>
+              </w:rPr>
+              <w:t>+9P</w:t>
+            </w:r>
+          </w:p>
+        </w:tc>
+        <w:tc>
+          <w:tcPr>
+            <w:tcW w:w="8062" w:type="dxa"/>
+          </w:tcPr>
+          <w:p>
+            <w:pPr>
+              <w:rPr>
+                <w:lang w:val="en-US"/>
+              </w:rPr>
+            </w:pPr>
+            <w:r>
+              <w:rPr>
+                <w:lang w:val="en-US"/>
+              </w:rPr>
+              <w:t>???</w:t>
+            </w:r>
+          </w:p>
+        </w:tc>
+        <w:tc>
+          <w:tcPr>
+            <w:tcW w:w="1022" w:type="dxa"/>
+          </w:tcPr>
+          <w:p>
+            <w:pPr>
+              <w:rPr>
+                <w:lang w:val="en-US"/>
+              </w:rPr>
+            </w:pPr>
+          </w:p>
+        </w:tc>
+      </w:tr>
+      <w:tr>
+        <w:tc>
+          <w:tcPr>
+            <w:tcW w:w="1396" w:type="dxa"/>
+          </w:tcPr>
+          <w:p>
+            <w:pPr>
+              <w:rPr>
+                <w:lang w:val="en-US"/>
+              </w:rPr>
+            </w:pPr>
+            <w:r>
+              <w:rPr>
+                <w:lang w:val="en-US"/>
+              </w:rPr>
               <w:t>+9S</w:t>
             </w:r>
           </w:p>
@@ -4797,7 +5216,6 @@
               <w:rPr>
                 <w:lang w:val="en-US"/>
               </w:rPr>
-              <w:lastRenderedPageBreak/>
               <w:t>+9V</w:t>
             </w:r>
           </w:p>
@@ -4846,6 +5264,106 @@
               <w:rPr>
                 <w:lang w:val="en-US"/>
               </w:rPr>
+              <w:t>+B</w:t>
+            </w:r>
+          </w:p>
+        </w:tc>
+        <w:tc>
+          <w:tcPr>
+            <w:tcW w:w="8062" w:type="dxa"/>
+          </w:tcPr>
+          <w:p>
+            <w:pPr>
+              <w:rPr>
+                <w:lang w:val="en-US"/>
+              </w:rPr>
+            </w:pPr>
+            <w:r>
+              <w:rPr>
+                <w:lang w:val="en-US"/>
+              </w:rPr>
+              <w:t>???</w:t>
+            </w:r>
+          </w:p>
+        </w:tc>
+        <w:tc>
+          <w:tcPr>
+            <w:tcW w:w="1022" w:type="dxa"/>
+          </w:tcPr>
+          <w:p>
+            <w:pPr>
+              <w:rPr>
+                <w:lang w:val="en-US"/>
+              </w:rPr>
+            </w:pPr>
+          </w:p>
+        </w:tc>
+      </w:tr>
+      <w:tr>
+        <w:tc>
+          <w:tcPr>
+            <w:tcW w:w="1396" w:type="dxa"/>
+          </w:tcPr>
+          <w:p>
+            <w:pPr>
+              <w:rPr>
+                <w:lang w:val="en-US"/>
+              </w:rPr>
+            </w:pPr>
+            <w:r>
+              <w:rPr>
+                <w:lang w:val="en-US"/>
+              </w:rPr>
+              <w:t>+C</w:t>
+            </w:r>
+          </w:p>
+        </w:tc>
+        <w:tc>
+          <w:tcPr>
+            <w:tcW w:w="8062" w:type="dxa"/>
+          </w:tcPr>
+          <w:p>
+            <w:pPr>
+              <w:rPr>
+                <w:lang w:val="en-US"/>
+              </w:rPr>
+            </w:pPr>
+            <w:r>
+              <w:rPr>
+                <w:lang w:val="en-US"/>
+              </w:rPr>
+              <w:t>???</w:t>
+            </w:r>
+          </w:p>
+        </w:tc>
+        <w:tc>
+          <w:tcPr>
+            <w:tcW w:w="1022" w:type="dxa"/>
+          </w:tcPr>
+          <w:p>
+            <w:pPr>
+              <w:rPr>
+                <w:lang w:val="en-US"/>
+              </w:rPr>
+            </w:pPr>
+          </w:p>
+        </w:tc>
+      </w:tr>
+      <w:tr>
+        <w:tc>
+          <w:tcPr>
+            <w:tcW w:w="1396" w:type="dxa"/>
+          </w:tcPr>
+          <w:p>
+            <w:pPr>
+              <w:rPr>
+                <w:lang w:val="en-US"/>
+              </w:rPr>
+            </w:pPr>
+            <w:r>
+              <w:rPr>
+                <w:lang w:val="en-US"/>
+              </w:rPr>
               <w:t>+D</w:t>
             </w:r>
           </w:p>
@@ -5002,6 +5520,56 @@
               <w:rPr>
                 <w:lang w:val="en-US"/>
               </w:rPr>
+              <w:t>+H</w:t>
+            </w:r>
+          </w:p>
+        </w:tc>
+        <w:tc>
+          <w:tcPr>
+            <w:tcW w:w="8062" w:type="dxa"/>
+          </w:tcPr>
+          <w:p>
+            <w:pPr>
+              <w:rPr>
+                <w:lang w:val="en-US"/>
+              </w:rPr>
+            </w:pPr>
+            <w:r>
+              <w:rPr>
+                <w:lang w:val="en-US"/>
+              </w:rPr>
+              <w:t>???</w:t>
+            </w:r>
+          </w:p>
+        </w:tc>
+        <w:tc>
+          <w:tcPr>
+            <w:tcW w:w="1022" w:type="dxa"/>
+          </w:tcPr>
+          <w:p>
+            <w:pPr>
+              <w:rPr>
+                <w:lang w:val="en-US"/>
+              </w:rPr>
+            </w:pPr>
+          </w:p>
+        </w:tc>
+      </w:tr>
+      <w:tr>
+        <w:tc>
+          <w:tcPr>
+            <w:tcW w:w="1396" w:type="dxa"/>
+          </w:tcPr>
+          <w:p>
+            <w:pPr>
+              <w:rPr>
+                <w:lang w:val="en-US"/>
+              </w:rPr>
+            </w:pPr>
+            <w:r>
+              <w:rPr>
+                <w:lang w:val="en-US"/>
+              </w:rPr>
               <w:t>+I</w:t>
             </w:r>
           </w:p>
@@ -5044,6 +5612,156 @@
               <w:rPr>
                 <w:lang w:val="en-US"/>
               </w:rPr>
+              <w:t>+K</w:t>
+            </w:r>
+          </w:p>
+        </w:tc>
+        <w:tc>
+          <w:tcPr>
+            <w:tcW w:w="8062" w:type="dxa"/>
+          </w:tcPr>
+          <w:p>
+            <w:pPr>
+              <w:rPr>
+                <w:lang w:val="en-US"/>
+              </w:rPr>
+            </w:pPr>
+            <w:r>
+              <w:rPr>
+                <w:lang w:val="en-US"/>
+              </w:rPr>
+              <w:t>???</w:t>
+            </w:r>
+          </w:p>
+        </w:tc>
+        <w:tc>
+          <w:tcPr>
+            <w:tcW w:w="1022" w:type="dxa"/>
+          </w:tcPr>
+          <w:p>
+            <w:pPr>
+              <w:rPr>
+                <w:lang w:val="en-US"/>
+              </w:rPr>
+            </w:pPr>
+          </w:p>
+        </w:tc>
+      </w:tr>
+      <w:tr>
+        <w:tc>
+          <w:tcPr>
+            <w:tcW w:w="1396" w:type="dxa"/>
+          </w:tcPr>
+          <w:p>
+            <w:pPr>
+              <w:rPr>
+                <w:lang w:val="en-US"/>
+              </w:rPr>
+            </w:pPr>
+            <w:r>
+              <w:rPr>
+                <w:lang w:val="en-US"/>
+              </w:rPr>
+              <w:t>+L</w:t>
+            </w:r>
+          </w:p>
+        </w:tc>
+        <w:tc>
+          <w:tcPr>
+            <w:tcW w:w="8062" w:type="dxa"/>
+          </w:tcPr>
+          <w:p>
+            <w:pPr>
+              <w:rPr>
+                <w:lang w:val="en-US"/>
+              </w:rPr>
+            </w:pPr>
+            <w:r>
+              <w:rPr>
+                <w:lang w:val="en-US"/>
+              </w:rPr>
+              <w:t>???</w:t>
+            </w:r>
+          </w:p>
+        </w:tc>
+        <w:tc>
+          <w:tcPr>
+            <w:tcW w:w="1022" w:type="dxa"/>
+          </w:tcPr>
+          <w:p>
+            <w:pPr>
+              <w:rPr>
+                <w:lang w:val="en-US"/>
+              </w:rPr>
+            </w:pPr>
+          </w:p>
+        </w:tc>
+      </w:tr>
+      <w:tr>
+        <w:tc>
+          <w:tcPr>
+            <w:tcW w:w="1396" w:type="dxa"/>
+          </w:tcPr>
+          <w:p>
+            <w:pPr>
+              <w:rPr>
+                <w:lang w:val="en-US"/>
+              </w:rPr>
+            </w:pPr>
+            <w:r>
+              <w:rPr>
+                <w:lang w:val="en-US"/>
+              </w:rPr>
+              <w:t>+M</w:t>
+            </w:r>
+          </w:p>
+        </w:tc>
+        <w:tc>
+          <w:tcPr>
+            <w:tcW w:w="8062" w:type="dxa"/>
+          </w:tcPr>
+          <w:p>
+            <w:pPr>
+              <w:rPr>
+                <w:lang w:val="en-US"/>
+              </w:rPr>
+            </w:pPr>
+            <w:r>
+              <w:rPr>
+                <w:lang w:val="en-US"/>
+              </w:rPr>
+              <w:t>???</w:t>
+            </w:r>
+          </w:p>
+        </w:tc>
+        <w:tc>
+          <w:tcPr>
+            <w:tcW w:w="1022" w:type="dxa"/>
+          </w:tcPr>
+          <w:p>
+            <w:pPr>
+              <w:rPr>
+                <w:lang w:val="en-US"/>
+              </w:rPr>
+            </w:pPr>
+          </w:p>
+        </w:tc>
+      </w:tr>
+      <w:tr>
+        <w:tc>
+          <w:tcPr>
+            <w:tcW w:w="1396" w:type="dxa"/>
+          </w:tcPr>
+          <w:p>
+            <w:pPr>
+              <w:rPr>
+                <w:lang w:val="en-US"/>
+              </w:rPr>
+            </w:pPr>
+            <w:r>
+              <w:rPr>
+                <w:lang w:val="en-US"/>
+              </w:rPr>
               <w:t>+N</w:t>
             </w:r>
           </w:p>
@@ -5097,6 +5815,106 @@
               <w:rPr>
                 <w:lang w:val="en-US"/>
               </w:rPr>
+              <w:t>+O</w:t>
+            </w:r>
+          </w:p>
+        </w:tc>
+        <w:tc>
+          <w:tcPr>
+            <w:tcW w:w="8062" w:type="dxa"/>
+          </w:tcPr>
+          <w:p>
+            <w:pPr>
+              <w:rPr>
+                <w:lang w:val="en-US"/>
+              </w:rPr>
+            </w:pPr>
+            <w:r>
+              <w:rPr>
+                <w:lang w:val="en-US"/>
+              </w:rPr>
+              <w:t>???</w:t>
+            </w:r>
+          </w:p>
+        </w:tc>
+        <w:tc>
+          <w:tcPr>
+            <w:tcW w:w="1022" w:type="dxa"/>
+          </w:tcPr>
+          <w:p>
+            <w:pPr>
+              <w:rPr>
+                <w:lang w:val="en-US"/>
+              </w:rPr>
+            </w:pPr>
+          </w:p>
+        </w:tc>
+      </w:tr>
+      <w:tr>
+        <w:tc>
+          <w:tcPr>
+            <w:tcW w:w="1396" w:type="dxa"/>
+          </w:tcPr>
+          <w:p>
+            <w:pPr>
+              <w:rPr>
+                <w:lang w:val="en-US"/>
+              </w:rPr>
+            </w:pPr>
+            <w:r>
+              <w:rPr>
+                <w:lang w:val="en-US"/>
+              </w:rPr>
+              <w:t>+P</w:t>
+            </w:r>
+          </w:p>
+        </w:tc>
+        <w:tc>
+          <w:tcPr>
+            <w:tcW w:w="8062" w:type="dxa"/>
+          </w:tcPr>
+          <w:p>
+            <w:pPr>
+              <w:rPr>
+                <w:lang w:val="en-US"/>
+              </w:rPr>
+            </w:pPr>
+            <w:r>
+              <w:rPr>
+                <w:lang w:val="en-US"/>
+              </w:rPr>
+              <w:t>???</w:t>
+            </w:r>
+          </w:p>
+        </w:tc>
+        <w:tc>
+          <w:tcPr>
+            <w:tcW w:w="1022" w:type="dxa"/>
+          </w:tcPr>
+          <w:p>
+            <w:pPr>
+              <w:rPr>
+                <w:lang w:val="en-US"/>
+              </w:rPr>
+            </w:pPr>
+          </w:p>
+        </w:tc>
+      </w:tr>
+      <w:tr>
+        <w:tc>
+          <w:tcPr>
+            <w:tcW w:w="1396" w:type="dxa"/>
+          </w:tcPr>
+          <w:p>
+            <w:pPr>
+              <w:rPr>
+                <w:lang w:val="en-US"/>
+              </w:rPr>
+            </w:pPr>
+            <w:r>
+              <w:rPr>
+                <w:lang w:val="en-US"/>
+              </w:rPr>
               <w:t>+R</w:t>
             </w:r>
           </w:p>
@@ -5202,6 +6020,256 @@
               <w:rPr>
                 <w:lang w:val="en-US"/>
               </w:rPr>
+              <w:t>+T</w:t>
+            </w:r>
+          </w:p>
+        </w:tc>
+        <w:tc>
+          <w:tcPr>
+            <w:tcW w:w="8062" w:type="dxa"/>
+          </w:tcPr>
+          <w:p>
+            <w:pPr>
+              <w:rPr>
+                <w:lang w:val="en-US"/>
+              </w:rPr>
+            </w:pPr>
+            <w:r>
+              <w:rPr>
+                <w:lang w:val="en-US"/>
+              </w:rPr>
+              <w:t>???</w:t>
+            </w:r>
+          </w:p>
+        </w:tc>
+        <w:tc>
+          <w:tcPr>
+            <w:tcW w:w="1022" w:type="dxa"/>
+          </w:tcPr>
+          <w:p>
+            <w:pPr>
+              <w:rPr>
+                <w:lang w:val="en-US"/>
+              </w:rPr>
+            </w:pPr>
+          </w:p>
+        </w:tc>
+      </w:tr>
+      <w:tr>
+        <w:tc>
+          <w:tcPr>
+            <w:tcW w:w="1396" w:type="dxa"/>
+          </w:tcPr>
+          <w:p>
+            <w:pPr>
+              <w:rPr>
+                <w:lang w:val="en-US"/>
+              </w:rPr>
+            </w:pPr>
+            <w:r>
+              <w:rPr>
+                <w:lang w:val="en-US"/>
+              </w:rPr>
+              <w:t>+V</w:t>
+            </w:r>
+          </w:p>
+        </w:tc>
+        <w:tc>
+          <w:tcPr>
+            <w:tcW w:w="8062" w:type="dxa"/>
+          </w:tcPr>
+          <w:p>
+            <w:pPr>
+              <w:rPr>
+                <w:lang w:val="en-US"/>
+              </w:rPr>
+            </w:pPr>
+            <w:r>
+              <w:rPr>
+                <w:lang w:val="en-US"/>
+              </w:rPr>
+              <w:t>???</w:t>
+            </w:r>
+          </w:p>
+        </w:tc>
+        <w:tc>
+          <w:tcPr>
+            <w:tcW w:w="1022" w:type="dxa"/>
+          </w:tcPr>
+          <w:p>
+            <w:pPr>
+              <w:rPr>
+                <w:lang w:val="en-US"/>
+              </w:rPr>
+            </w:pPr>
+          </w:p>
+        </w:tc>
+      </w:tr>
+      <w:tr>
+        <w:tc>
+          <w:tcPr>
+            <w:tcW w:w="1396" w:type="dxa"/>
+          </w:tcPr>
+          <w:p>
+            <w:pPr>
+              <w:rPr>
+                <w:lang w:val="en-US"/>
+              </w:rPr>
+            </w:pPr>
+            <w:r>
+              <w:rPr>
+                <w:lang w:val="en-US"/>
+              </w:rPr>
+              <w:t>+W</w:t>
+            </w:r>
+          </w:p>
+        </w:tc>
+        <w:tc>
+          <w:tcPr>
+            <w:tcW w:w="8062" w:type="dxa"/>
+          </w:tcPr>
+          <w:p>
+            <w:pPr>
+              <w:rPr>
+                <w:lang w:val="en-US"/>
+              </w:rPr>
+            </w:pPr>
+            <w:r>
+              <w:rPr>
+                <w:lang w:val="en-US"/>
+              </w:rPr>
+              <w:t>???</w:t>
+            </w:r>
+          </w:p>
+        </w:tc>
+        <w:tc>
+          <w:tcPr>
+            <w:tcW w:w="1022" w:type="dxa"/>
+          </w:tcPr>
+          <w:p>
+            <w:pPr>
+              <w:rPr>
+                <w:lang w:val="en-US"/>
+              </w:rPr>
+            </w:pPr>
+          </w:p>
+        </w:tc>
+      </w:tr>
+      <w:tr>
+        <w:tc>
+          <w:tcPr>
+            <w:tcW w:w="1396" w:type="dxa"/>
+          </w:tcPr>
+          <w:p>
+            <w:pPr>
+              <w:rPr>
+                <w:lang w:val="en-US"/>
+              </w:rPr>
+            </w:pPr>
+            <w:r>
+              <w:rPr>
+                <w:lang w:val="en-US"/>
+              </w:rPr>
+              <w:t>+X</w:t>
+            </w:r>
+          </w:p>
+        </w:tc>
+        <w:tc>
+          <w:tcPr>
+            <w:tcW w:w="8062" w:type="dxa"/>
+          </w:tcPr>
+          <w:p>
+            <w:pPr>
+              <w:rPr>
+                <w:lang w:val="en-US"/>
+              </w:rPr>
+            </w:pPr>
+            <w:r>
+              <w:rPr>
+                <w:lang w:val="en-US"/>
+              </w:rPr>
+              <w:t>???</w:t>
+            </w:r>
+          </w:p>
+        </w:tc>
+        <w:tc>
+          <w:tcPr>
+            <w:tcW w:w="1022" w:type="dxa"/>
+          </w:tcPr>
+          <w:p>
+            <w:pPr>
+              <w:rPr>
+                <w:lang w:val="en-US"/>
+              </w:rPr>
+            </w:pPr>
+          </w:p>
+        </w:tc>
+      </w:tr>
+      <w:tr>
+        <w:tc>
+          <w:tcPr>
+            <w:tcW w:w="1396" w:type="dxa"/>
+          </w:tcPr>
+          <w:p>
+            <w:pPr>
+              <w:rPr>
+                <w:lang w:val="en-US"/>
+              </w:rPr>
+            </w:pPr>
+            <w:r>
+              <w:rPr>
+                <w:lang w:val="en-US"/>
+              </w:rPr>
+              <w:t>+Z</w:t>
+            </w:r>
+          </w:p>
+        </w:tc>
+        <w:tc>
+          <w:tcPr>
+            <w:tcW w:w="8062" w:type="dxa"/>
+          </w:tcPr>
+          <w:p>
+            <w:pPr>
+              <w:rPr>
+                <w:lang w:val="en-US"/>
+              </w:rPr>
+            </w:pPr>
+            <w:r>
+              <w:rPr>
+                <w:lang w:val="en-US"/>
+              </w:rPr>
+              <w:t>???</w:t>
+            </w:r>
+          </w:p>
+        </w:tc>
+        <w:tc>
+          <w:tcPr>
+            <w:tcW w:w="1022" w:type="dxa"/>
+          </w:tcPr>
+          <w:p>
+            <w:pPr>
+              <w:rPr>
+                <w:lang w:val="en-US"/>
+              </w:rPr>
+            </w:pPr>
+          </w:p>
+        </w:tc>
+      </w:tr>
+      <w:tr>
+        <w:tc>
+          <w:tcPr>
+            <w:tcW w:w="1396" w:type="dxa"/>
+          </w:tcPr>
+          <w:p>
+            <w:pPr>
+              <w:rPr>
+                <w:lang w:val="en-US"/>
+              </w:rPr>
+            </w:pPr>
+            <w:r>
+              <w:rPr>
+                <w:lang w:val="en-US"/>
+              </w:rPr>
               <w:t>+@</w:t>
             </w:r>
           </w:p>
@@ -5306,6 +6374,203 @@
               <w:rPr>
                 <w:lang w:val="en-US"/>
               </w:rPr>
+              <w:t>++0</w:t>
+            </w:r>
+          </w:p>
+        </w:tc>
+        <w:tc>
+          <w:tcPr>
+            <w:tcW w:w="8062" w:type="dxa"/>
+          </w:tcPr>
+          <w:p>
+            <w:r>
+              <w:t>Выдать содержимое документа полностью – только содержимое полей</w:t>
+            </w:r>
+            <w:r>
+              <w:t xml:space="preserve"> (формат </w:t>
+            </w:r>
+            <w:proofErr w:type="spellStart"/>
+            <w:r>
+              <w:rPr>
+                <w:lang w:val="en-US"/>
+              </w:rPr>
+              <w:t>ALLl</w:t>
+            </w:r>
+            <w:proofErr w:type="spellEnd"/>
+            <w:r>
+              <w:t>)</w:t>
+            </w:r>
+          </w:p>
+        </w:tc>
+        <w:tc>
+          <w:tcPr>
+            <w:tcW w:w="1022" w:type="dxa"/>
+          </w:tcPr>
+          <w:p>
+            <w:pPr>
+              <w:rPr>
+                <w:lang w:val="en-US"/>
+              </w:rPr>
+            </w:pPr>
+            <w:r>
+              <w:rPr>
+                <w:lang w:val="en-US"/>
+              </w:rPr>
+              <w:t>+</w:t>
+            </w:r>
+          </w:p>
+        </w:tc>
+      </w:tr>
+      <w:tr>
+        <w:tc>
+          <w:tcPr>
+            <w:tcW w:w="1396" w:type="dxa"/>
+          </w:tcPr>
+          <w:p>
+            <w:pPr>
+              <w:rPr>
+                <w:lang w:val="en-US"/>
+              </w:rPr>
+            </w:pPr>
+            <w:r>
+              <w:rPr>
+                <w:lang w:val="en-US"/>
+              </w:rPr>
+              <w:t>++A</w:t>
+            </w:r>
+          </w:p>
+        </w:tc>
+        <w:tc>
+          <w:tcPr>
+            <w:tcW w:w="8062" w:type="dxa"/>
+          </w:tcPr>
+          <w:p>
+            <w:pPr>
+              <w:rPr>
+                <w:lang w:val="en-US"/>
+              </w:rPr>
+            </w:pPr>
+            <w:r>
+              <w:rPr>
+                <w:lang w:val="en-US"/>
+              </w:rPr>
+              <w:t>???</w:t>
+            </w:r>
+          </w:p>
+        </w:tc>
+        <w:tc>
+          <w:tcPr>
+            <w:tcW w:w="1022" w:type="dxa"/>
+          </w:tcPr>
+          <w:p>
+            <w:pPr>
+              <w:rPr>
+                <w:lang w:val="en-US"/>
+              </w:rPr>
+            </w:pPr>
+          </w:p>
+        </w:tc>
+      </w:tr>
+      <w:tr>
+        <w:tc>
+          <w:tcPr>
+            <w:tcW w:w="1396" w:type="dxa"/>
+          </w:tcPr>
+          <w:p>
+            <w:pPr>
+              <w:rPr>
+                <w:lang w:val="en-US"/>
+              </w:rPr>
+            </w:pPr>
+            <w:r>
+              <w:t>++</w:t>
+            </w:r>
+            <w:r>
+              <w:rPr>
+                <w:lang w:val="en-US"/>
+              </w:rPr>
+              <w:t>B</w:t>
+            </w:r>
+          </w:p>
+        </w:tc>
+        <w:tc>
+          <w:tcPr>
+            <w:tcW w:w="8062" w:type="dxa"/>
+          </w:tcPr>
+          <w:p>
+            <w:pPr>
+              <w:rPr>
+                <w:lang w:val="en-US"/>
+              </w:rPr>
+            </w:pPr>
+            <w:r>
+              <w:rPr>
+                <w:lang w:val="en-US"/>
+              </w:rPr>
+              <w:t>???</w:t>
+            </w:r>
+          </w:p>
+        </w:tc>
+        <w:tc>
+          <w:tcPr>
+            <w:tcW w:w="1022" w:type="dxa"/>
+          </w:tcPr>
+          <w:p/>
+        </w:tc>
+      </w:tr>
+      <w:tr>
+        <w:tc>
+          <w:tcPr>
+            <w:tcW w:w="1396" w:type="dxa"/>
+          </w:tcPr>
+          <w:p>
+            <w:pPr>
+              <w:rPr>
+                <w:lang w:val="en-US"/>
+              </w:rPr>
+            </w:pPr>
+            <w:r>
+              <w:rPr>
+                <w:lang w:val="en-US"/>
+              </w:rPr>
+              <w:t>++C</w:t>
+            </w:r>
+          </w:p>
+        </w:tc>
+        <w:tc>
+          <w:tcPr>
+            <w:tcW w:w="8062" w:type="dxa"/>
+          </w:tcPr>
+          <w:p>
+            <w:pPr>
+              <w:rPr>
+                <w:lang w:val="en-US"/>
+              </w:rPr>
+            </w:pPr>
+          </w:p>
+        </w:tc>
+        <w:tc>
+          <w:tcPr>
+            <w:tcW w:w="1022" w:type="dxa"/>
+          </w:tcPr>
+          <w:p/>
+        </w:tc>
+      </w:tr>
+      <w:tr>
+        <w:tc>
+          <w:tcPr>
+            <w:tcW w:w="1396" w:type="dxa"/>
+          </w:tcPr>
+          <w:p>
+            <w:pPr>
+              <w:rPr>
+                <w:lang w:val="en-US"/>
+              </w:rPr>
+            </w:pPr>
+            <w:r>
+              <w:rPr>
+                <w:lang w:val="en-US"/>
+              </w:rPr>
               <w:t>!</w:t>
             </w:r>
           </w:p>
@@ -5356,81 +6621,104 @@
             <w:tcW w:w="1396" w:type="dxa"/>
           </w:tcPr>
           <w:p>
-            <w:pPr>
-              <w:rPr>
-                <w:lang w:val="en-US"/>
-              </w:rPr>
-            </w:pPr>
-            <w:r>
-              <w:rPr>
-                <w:lang w:val="en-US"/>
-              </w:rPr>
-              <w:t>++0</w:t>
-            </w:r>
-          </w:p>
-        </w:tc>
-        <w:tc>
-          <w:tcPr>
-            <w:tcW w:w="8062" w:type="dxa"/>
-          </w:tcPr>
-          <w:p>
-            <w:r>
-              <w:t>Выдать содержимое документа полностью – только содержимое полей</w:t>
-            </w:r>
-            <w:r>
-              <w:t xml:space="preserve"> (формат </w:t>
-            </w:r>
-            <w:proofErr w:type="spellStart"/>
-            <w:r>
-              <w:rPr>
-                <w:lang w:val="en-US"/>
-              </w:rPr>
-              <w:t>ALLl</w:t>
-            </w:r>
-            <w:proofErr w:type="spellEnd"/>
-            <w:r>
-              <w:t>)</w:t>
-            </w:r>
-          </w:p>
-        </w:tc>
-        <w:tc>
-          <w:tcPr>
-            <w:tcW w:w="1022" w:type="dxa"/>
-          </w:tcPr>
-          <w:p>
-            <w:pPr>
-              <w:rPr>
-                <w:lang w:val="en-US"/>
-              </w:rPr>
-            </w:pPr>
-            <w:r>
-              <w:rPr>
-                <w:lang w:val="en-US"/>
-              </w:rPr>
-              <w:t>+</w:t>
-            </w:r>
-          </w:p>
-        </w:tc>
-      </w:tr>
-      <w:tr>
-        <w:tc>
-          <w:tcPr>
-            <w:tcW w:w="1396" w:type="dxa"/>
-          </w:tcPr>
-          <w:p>
-            <w:pPr>
-              <w:rPr>
-                <w:lang w:val="en-US"/>
-              </w:rPr>
-            </w:pPr>
-            <w:r>
-              <w:t>++</w:t>
-            </w:r>
-            <w:r>
-              <w:rPr>
-                <w:lang w:val="en-US"/>
-              </w:rPr>
-              <w:t>B</w:t>
+            <w:r>
+              <w:t>=</w:t>
+            </w:r>
+          </w:p>
+        </w:tc>
+        <w:tc>
+          <w:tcPr>
+            <w:tcW w:w="8062" w:type="dxa"/>
+          </w:tcPr>
+          <w:p>
+            <w:r>
+              <w:t>Сравнение по маске</w:t>
+            </w:r>
+          </w:p>
+        </w:tc>
+        <w:tc>
+          <w:tcPr>
+            <w:tcW w:w="1022" w:type="dxa"/>
+          </w:tcPr>
+          <w:p>
+            <w:pPr>
+              <w:rPr>
+                <w:lang w:val="en-US"/>
+              </w:rPr>
+            </w:pPr>
+            <w:r>
+              <w:rPr>
+                <w:lang w:val="en-US"/>
+              </w:rPr>
+              <w:t>+</w:t>
+            </w:r>
+          </w:p>
+        </w:tc>
+      </w:tr>
+      <w:tr>
+        <w:tc>
+          <w:tcPr>
+            <w:tcW w:w="1396" w:type="dxa"/>
+          </w:tcPr>
+          <w:p>
+            <w:pPr>
+              <w:rPr>
+                <w:lang w:val="en-US"/>
+              </w:rPr>
+            </w:pPr>
+            <w:r>
+              <w:rPr>
+                <w:lang w:val="en-US"/>
+              </w:rPr>
+              <w:t>[</w:t>
+            </w:r>
+          </w:p>
+        </w:tc>
+        <w:tc>
+          <w:tcPr>
+            <w:tcW w:w="8062" w:type="dxa"/>
+          </w:tcPr>
+          <w:p>
+            <w:r>
+              <w:t>Очистка от команд контекстного выделения</w:t>
+            </w:r>
+          </w:p>
+        </w:tc>
+        <w:tc>
+          <w:tcPr>
+            <w:tcW w:w="1022" w:type="dxa"/>
+          </w:tcPr>
+          <w:p>
+            <w:pPr>
+              <w:rPr>
+                <w:lang w:val="en-US"/>
+              </w:rPr>
+            </w:pPr>
+            <w:r>
+              <w:rPr>
+                <w:lang w:val="en-US"/>
+              </w:rPr>
+              <w:t>+</w:t>
+            </w:r>
+          </w:p>
+        </w:tc>
+      </w:tr>
+      <w:tr>
+        <w:tc>
+          <w:tcPr>
+            <w:tcW w:w="1396" w:type="dxa"/>
+          </w:tcPr>
+          <w:p>
+            <w:pPr>
+              <w:rPr>
+                <w:lang w:val="en-US"/>
+              </w:rPr>
+            </w:pPr>
+            <w:r>
+              <w:rPr>
+                <w:lang w:val="en-US"/>
+              </w:rPr>
+              <w:t>.</w:t>
             </w:r>
           </w:p>
         </w:tc>
@@ -5474,149 +6762,27 @@
               <w:rPr>
                 <w:lang w:val="en-US"/>
               </w:rPr>
-              <w:t>++C</w:t>
-            </w:r>
-          </w:p>
-        </w:tc>
-        <w:tc>
-          <w:tcPr>
-            <w:tcW w:w="8062" w:type="dxa"/>
-          </w:tcPr>
-          <w:p>
-            <w:pPr>
-              <w:rPr>
-                <w:lang w:val="en-US"/>
-              </w:rPr>
-            </w:pPr>
-          </w:p>
-        </w:tc>
-        <w:tc>
-          <w:tcPr>
-            <w:tcW w:w="1022" w:type="dxa"/>
-          </w:tcPr>
-          <w:p/>
-        </w:tc>
-      </w:tr>
-      <w:tr>
-        <w:tc>
-          <w:tcPr>
-            <w:tcW w:w="1396" w:type="dxa"/>
-          </w:tcPr>
-          <w:p>
-            <w:r>
-              <w:t>=</w:t>
-            </w:r>
-          </w:p>
-        </w:tc>
-        <w:tc>
-          <w:tcPr>
-            <w:tcW w:w="8062" w:type="dxa"/>
-          </w:tcPr>
-          <w:p>
-            <w:r>
-              <w:t>Сравнение по маске</w:t>
-            </w:r>
-          </w:p>
-        </w:tc>
-        <w:tc>
-          <w:tcPr>
-            <w:tcW w:w="1022" w:type="dxa"/>
-          </w:tcPr>
-          <w:p>
-            <w:pPr>
-              <w:rPr>
-                <w:lang w:val="en-US"/>
-              </w:rPr>
-            </w:pPr>
-            <w:r>
-              <w:rPr>
-                <w:lang w:val="en-US"/>
-              </w:rPr>
-              <w:t>+</w:t>
-            </w:r>
-          </w:p>
-        </w:tc>
-      </w:tr>
-      <w:tr>
-        <w:tc>
-          <w:tcPr>
-            <w:tcW w:w="1396" w:type="dxa"/>
-          </w:tcPr>
-          <w:p>
-            <w:pPr>
-              <w:rPr>
-                <w:lang w:val="en-US"/>
-              </w:rPr>
-            </w:pPr>
-            <w:r>
-              <w:rPr>
-                <w:lang w:val="en-US"/>
-              </w:rPr>
-              <w:t>[</w:t>
-            </w:r>
-          </w:p>
-        </w:tc>
-        <w:tc>
-          <w:tcPr>
-            <w:tcW w:w="8062" w:type="dxa"/>
-          </w:tcPr>
-          <w:p>
-            <w:r>
-              <w:t>Очистка от команд контекстного выделения</w:t>
-            </w:r>
-          </w:p>
-        </w:tc>
-        <w:tc>
-          <w:tcPr>
-            <w:tcW w:w="1022" w:type="dxa"/>
-          </w:tcPr>
-          <w:p>
-            <w:pPr>
-              <w:rPr>
-                <w:lang w:val="en-US"/>
-              </w:rPr>
-            </w:pPr>
-            <w:r>
-              <w:rPr>
-                <w:lang w:val="en-US"/>
-              </w:rPr>
-              <w:t>+</w:t>
-            </w:r>
-          </w:p>
-        </w:tc>
-      </w:tr>
-      <w:tr>
-        <w:tc>
-          <w:tcPr>
-            <w:tcW w:w="1396" w:type="dxa"/>
-          </w:tcPr>
-          <w:p/>
-        </w:tc>
-        <w:tc>
-          <w:tcPr>
-            <w:tcW w:w="8062" w:type="dxa"/>
-          </w:tcPr>
-          <w:p/>
-        </w:tc>
-        <w:tc>
-          <w:tcPr>
-            <w:tcW w:w="1022" w:type="dxa"/>
-          </w:tcPr>
-          <w:p/>
-        </w:tc>
-      </w:tr>
-      <w:tr>
-        <w:tc>
-          <w:tcPr>
-            <w:tcW w:w="1396" w:type="dxa"/>
-          </w:tcPr>
-          <w:p/>
-        </w:tc>
-        <w:tc>
-          <w:tcPr>
-            <w:tcW w:w="8062" w:type="dxa"/>
-          </w:tcPr>
-          <w:p/>
+              <w:t>,</w:t>
+            </w:r>
+          </w:p>
+        </w:tc>
+        <w:tc>
+          <w:tcPr>
+            <w:tcW w:w="8062" w:type="dxa"/>
+          </w:tcPr>
+          <w:p>
+            <w:pPr>
+              <w:rPr>
+                <w:lang w:val="en-US"/>
+              </w:rPr>
+            </w:pPr>
+            <w:r>
+              <w:rPr>
+                <w:lang w:val="en-US"/>
+              </w:rPr>
+              <w:t>???</w:t>
+            </w:r>
+          </w:p>
         </w:tc>
         <w:tc>
           <w:tcPr>

</xml_diff>

<commit_message>
Add &uf('+3H') support, fix broken build
</commit_message>
<xml_diff>
--- a/Source/Classic/Libs/ManagedIrbis/Source/Pft/Docs/UNIFOR command implementation.docx
+++ b/Source/Classic/Libs/ManagedIrbis/Source/Pft/Docs/UNIFOR command implementation.docx
@@ -861,11 +861,6 @@
             <w:tcW w:w="8062" w:type="dxa"/>
           </w:tcPr>
           <w:p>
-            <w:pPr>
-              <w:rPr>
-                <w:lang w:val="en-US"/>
-              </w:rPr>
-            </w:pPr>
             <w:r>
               <w:t>Дата из дельфийского</w:t>
             </w:r>
@@ -904,8 +899,6 @@
               </w:rPr>
               <w:t>+</w:t>
             </w:r>
-            <w:bookmarkStart w:id="0" w:name="_GoBack"/>
-            <w:bookmarkEnd w:id="0"/>
           </w:p>
         </w:tc>
       </w:tr>
@@ -3427,6 +3420,67 @@
               <w:rPr>
                 <w:lang w:val="en-US"/>
               </w:rPr>
+              <w:t>+3H</w:t>
+            </w:r>
+          </w:p>
+        </w:tc>
+        <w:tc>
+          <w:tcPr>
+            <w:tcW w:w="8062" w:type="dxa"/>
+          </w:tcPr>
+          <w:p>
+            <w:pPr>
+              <w:rPr>
+                <w:lang w:val="en-US"/>
+              </w:rPr>
+            </w:pPr>
+            <w:r>
+              <w:t>Замена специальных символов</w:t>
+            </w:r>
+            <w:r>
+              <w:rPr>
+                <w:lang w:val="en-US"/>
+              </w:rPr>
+              <w:t xml:space="preserve"> HTML</w:t>
+            </w:r>
+          </w:p>
+        </w:tc>
+        <w:tc>
+          <w:tcPr>
+            <w:tcW w:w="1022" w:type="dxa"/>
+          </w:tcPr>
+          <w:p>
+            <w:pPr>
+              <w:rPr>
+                <w:lang w:val="en-US"/>
+              </w:rPr>
+            </w:pPr>
+            <w:r>
+              <w:rPr>
+                <w:lang w:val="en-US"/>
+              </w:rPr>
+              <w:t>+</w:t>
+            </w:r>
+            <w:bookmarkStart w:id="0" w:name="_GoBack"/>
+            <w:bookmarkEnd w:id="0"/>
+          </w:p>
+        </w:tc>
+      </w:tr>
+      <w:tr>
+        <w:tc>
+          <w:tcPr>
+            <w:tcW w:w="1396" w:type="dxa"/>
+          </w:tcPr>
+          <w:p>
+            <w:pPr>
+              <w:rPr>
+                <w:lang w:val="en-US"/>
+              </w:rPr>
+            </w:pPr>
+            <w:r>
+              <w:rPr>
+                <w:lang w:val="en-US"/>
+              </w:rPr>
               <w:t>+3J</w:t>
             </w:r>
           </w:p>
@@ -4756,6 +4810,7 @@
               <w:rPr>
                 <w:lang w:val="en-US"/>
               </w:rPr>
+              <w:lastRenderedPageBreak/>
               <w:t>+9E</w:t>
             </w:r>
           </w:p>
@@ -4802,7 +4857,6 @@
               <w:rPr>
                 <w:lang w:val="en-US"/>
               </w:rPr>
-              <w:lastRenderedPageBreak/>
               <w:t>+9F</w:t>
             </w:r>
           </w:p>

</xml_diff>

<commit_message>
Add &uf('+9N') and &uf('+9P') support
</commit_message>
<xml_diff>
--- a/Source/Classic/Libs/ManagedIrbis/Source/Pft/Docs/UNIFOR command implementation.docx
+++ b/Source/Classic/Libs/ManagedIrbis/Source/Pft/Docs/UNIFOR command implementation.docx
@@ -4777,637 +4777,649 @@
               </w:rPr>
               <w:t>+</w:t>
             </w:r>
+          </w:p>
+        </w:tc>
+      </w:tr>
+      <w:tr>
+        <w:tc>
+          <w:tcPr>
+            <w:tcW w:w="1396" w:type="dxa"/>
+          </w:tcPr>
+          <w:p>
+            <w:pPr>
+              <w:rPr>
+                <w:lang w:val="en-US"/>
+              </w:rPr>
+            </w:pPr>
+            <w:r>
+              <w:rPr>
+                <w:lang w:val="en-US"/>
+              </w:rPr>
+              <w:t>+9A</w:t>
+            </w:r>
+          </w:p>
+        </w:tc>
+        <w:tc>
+          <w:tcPr>
+            <w:tcW w:w="8062" w:type="dxa"/>
+          </w:tcPr>
+          <w:p>
+            <w:r>
+              <w:t>Вернуть размер файла в байтах</w:t>
+            </w:r>
+          </w:p>
+        </w:tc>
+        <w:tc>
+          <w:tcPr>
+            <w:tcW w:w="1022" w:type="dxa"/>
+          </w:tcPr>
+          <w:p>
+            <w:pPr>
+              <w:rPr>
+                <w:lang w:val="en-US"/>
+              </w:rPr>
+            </w:pPr>
+            <w:r>
+              <w:rPr>
+                <w:lang w:val="en-US"/>
+              </w:rPr>
+              <w:t>+</w:t>
+            </w:r>
+          </w:p>
+        </w:tc>
+      </w:tr>
+      <w:tr>
+        <w:tc>
+          <w:tcPr>
+            <w:tcW w:w="1396" w:type="dxa"/>
+          </w:tcPr>
+          <w:p>
+            <w:pPr>
+              <w:rPr>
+                <w:lang w:val="en-US"/>
+              </w:rPr>
+            </w:pPr>
+            <w:r>
+              <w:rPr>
+                <w:lang w:val="en-US"/>
+              </w:rPr>
+              <w:t>+9B</w:t>
+            </w:r>
+          </w:p>
+        </w:tc>
+        <w:tc>
+          <w:tcPr>
+            <w:tcW w:w="8062" w:type="dxa"/>
+          </w:tcPr>
+          <w:p>
+            <w:pPr>
+              <w:rPr>
+                <w:lang w:val="en-US"/>
+              </w:rPr>
+            </w:pPr>
+            <w:r>
+              <w:rPr>
+                <w:lang w:val="en-US"/>
+              </w:rPr>
+              <w:t>???</w:t>
+            </w:r>
+          </w:p>
+        </w:tc>
+        <w:tc>
+          <w:tcPr>
+            <w:tcW w:w="1022" w:type="dxa"/>
+          </w:tcPr>
+          <w:p>
+            <w:pPr>
+              <w:rPr>
+                <w:lang w:val="en-US"/>
+              </w:rPr>
+            </w:pPr>
+          </w:p>
+        </w:tc>
+      </w:tr>
+      <w:tr>
+        <w:tc>
+          <w:tcPr>
+            <w:tcW w:w="1396" w:type="dxa"/>
+          </w:tcPr>
+          <w:p>
+            <w:pPr>
+              <w:rPr>
+                <w:lang w:val="en-US"/>
+              </w:rPr>
+            </w:pPr>
+            <w:r>
+              <w:rPr>
+                <w:lang w:val="en-US"/>
+              </w:rPr>
+              <w:t>+9C</w:t>
+            </w:r>
+          </w:p>
+        </w:tc>
+        <w:tc>
+          <w:tcPr>
+            <w:tcW w:w="8062" w:type="dxa"/>
+          </w:tcPr>
+          <w:p>
+            <w:r>
+              <w:t>Вставить данные из заданного текстового файла</w:t>
+            </w:r>
+          </w:p>
+        </w:tc>
+        <w:tc>
+          <w:tcPr>
+            <w:tcW w:w="1022" w:type="dxa"/>
+          </w:tcPr>
+          <w:p>
+            <w:pPr>
+              <w:rPr>
+                <w:lang w:val="en-US"/>
+              </w:rPr>
+            </w:pPr>
+            <w:r>
+              <w:rPr>
+                <w:lang w:val="en-US"/>
+              </w:rPr>
+              <w:t>+</w:t>
+            </w:r>
+          </w:p>
+        </w:tc>
+      </w:tr>
+      <w:tr>
+        <w:tc>
+          <w:tcPr>
+            <w:tcW w:w="1396" w:type="dxa"/>
+          </w:tcPr>
+          <w:p>
+            <w:pPr>
+              <w:rPr>
+                <w:lang w:val="en-US"/>
+              </w:rPr>
+            </w:pPr>
+            <w:r>
+              <w:rPr>
+                <w:lang w:val="en-US"/>
+              </w:rPr>
+              <w:t>+9D</w:t>
+            </w:r>
+          </w:p>
+        </w:tc>
+        <w:tc>
+          <w:tcPr>
+            <w:tcW w:w="8062" w:type="dxa"/>
+          </w:tcPr>
+          <w:p>
+            <w:r>
+              <w:t>Сохранить заданный внутренний двоичный объект в заданном файле</w:t>
+            </w:r>
+          </w:p>
+        </w:tc>
+        <w:tc>
+          <w:tcPr>
+            <w:tcW w:w="1022" w:type="dxa"/>
+          </w:tcPr>
+          <w:p>
+            <w:pPr>
+              <w:rPr>
+                <w:lang w:val="en-US"/>
+              </w:rPr>
+            </w:pPr>
+            <w:r>
+              <w:rPr>
+                <w:lang w:val="en-US"/>
+              </w:rPr>
+              <w:t>+</w:t>
+            </w:r>
+          </w:p>
+        </w:tc>
+      </w:tr>
+      <w:tr>
+        <w:tc>
+          <w:tcPr>
+            <w:tcW w:w="1396" w:type="dxa"/>
+          </w:tcPr>
+          <w:p>
+            <w:pPr>
+              <w:rPr>
+                <w:lang w:val="en-US"/>
+              </w:rPr>
+            </w:pPr>
+            <w:r>
+              <w:rPr>
+                <w:lang w:val="en-US"/>
+              </w:rPr>
+              <w:t>+9E</w:t>
+            </w:r>
+          </w:p>
+        </w:tc>
+        <w:tc>
+          <w:tcPr>
+            <w:tcW w:w="8062" w:type="dxa"/>
+          </w:tcPr>
+          <w:p>
+            <w:r>
+              <w:t>Форматир</w:t>
+            </w:r>
+            <w:r>
+              <w:t xml:space="preserve">овать </w:t>
+            </w:r>
+            <w:r>
+              <w:t>переданное число как размер файла</w:t>
+            </w:r>
+          </w:p>
+        </w:tc>
+        <w:tc>
+          <w:tcPr>
+            <w:tcW w:w="1022" w:type="dxa"/>
+          </w:tcPr>
+          <w:p>
+            <w:r>
+              <w:t>+</w:t>
+            </w:r>
+          </w:p>
+        </w:tc>
+      </w:tr>
+      <w:tr>
+        <w:tc>
+          <w:tcPr>
+            <w:tcW w:w="1396" w:type="dxa"/>
+          </w:tcPr>
+          <w:p>
+            <w:pPr>
+              <w:rPr>
+                <w:lang w:val="en-US"/>
+              </w:rPr>
+            </w:pPr>
+            <w:r>
+              <w:rPr>
+                <w:lang w:val="en-US"/>
+              </w:rPr>
+              <w:t>+9F</w:t>
+            </w:r>
+          </w:p>
+        </w:tc>
+        <w:tc>
+          <w:tcPr>
+            <w:tcW w:w="8062" w:type="dxa"/>
+          </w:tcPr>
+          <w:p>
+            <w:r>
+              <w:t>Вернуть ANSI-символ с заданным кодом</w:t>
+            </w:r>
+          </w:p>
+        </w:tc>
+        <w:tc>
+          <w:tcPr>
+            <w:tcW w:w="1022" w:type="dxa"/>
+          </w:tcPr>
+          <w:p>
+            <w:pPr>
+              <w:rPr>
+                <w:lang w:val="en-US"/>
+              </w:rPr>
+            </w:pPr>
+            <w:r>
+              <w:rPr>
+                <w:lang w:val="en-US"/>
+              </w:rPr>
+              <w:t>+</w:t>
+            </w:r>
+          </w:p>
+        </w:tc>
+      </w:tr>
+      <w:tr>
+        <w:tc>
+          <w:tcPr>
+            <w:tcW w:w="1396" w:type="dxa"/>
+          </w:tcPr>
+          <w:p>
+            <w:pPr>
+              <w:rPr>
+                <w:lang w:val="en-US"/>
+              </w:rPr>
+            </w:pPr>
+            <w:r>
+              <w:rPr>
+                <w:lang w:val="en-US"/>
+              </w:rPr>
+              <w:t>+9H</w:t>
+            </w:r>
+          </w:p>
+        </w:tc>
+        <w:tc>
+          <w:tcPr>
+            <w:tcW w:w="8062" w:type="dxa"/>
+          </w:tcPr>
+          <w:p>
+            <w:r>
+              <w:t>Условная конкатенация строк</w:t>
+            </w:r>
+          </w:p>
+        </w:tc>
+        <w:tc>
+          <w:tcPr>
+            <w:tcW w:w="1022" w:type="dxa"/>
+          </w:tcPr>
+          <w:p>
+            <w:r>
+              <w:t>+</w:t>
+            </w:r>
+          </w:p>
+        </w:tc>
+      </w:tr>
+      <w:tr>
+        <w:tc>
+          <w:tcPr>
+            <w:tcW w:w="1396" w:type="dxa"/>
+          </w:tcPr>
+          <w:p>
+            <w:pPr>
+              <w:rPr>
+                <w:lang w:val="en-US"/>
+              </w:rPr>
+            </w:pPr>
+            <w:r>
+              <w:rPr>
+                <w:lang w:val="en-US"/>
+              </w:rPr>
+              <w:t>+9I</w:t>
+            </w:r>
+          </w:p>
+        </w:tc>
+        <w:tc>
+          <w:tcPr>
+            <w:tcW w:w="8062" w:type="dxa"/>
+          </w:tcPr>
+          <w:p>
+            <w:r>
+              <w:t>Заменить в исходных данных некоторую заданную последовательность символов другой заданн</w:t>
+            </w:r>
+            <w:r>
+              <w:t>ой последовательностью символов</w:t>
+            </w:r>
+          </w:p>
+        </w:tc>
+        <w:tc>
+          <w:tcPr>
+            <w:tcW w:w="1022" w:type="dxa"/>
+          </w:tcPr>
+          <w:p>
+            <w:pPr>
+              <w:rPr>
+                <w:lang w:val="en-US"/>
+              </w:rPr>
+            </w:pPr>
+            <w:r>
+              <w:rPr>
+                <w:lang w:val="en-US"/>
+              </w:rPr>
+              <w:t>+</w:t>
+            </w:r>
+          </w:p>
+        </w:tc>
+      </w:tr>
+      <w:tr>
+        <w:tc>
+          <w:tcPr>
+            <w:tcW w:w="1396" w:type="dxa"/>
+          </w:tcPr>
+          <w:p>
+            <w:pPr>
+              <w:rPr>
+                <w:lang w:val="en-US"/>
+              </w:rPr>
+            </w:pPr>
+            <w:r>
+              <w:rPr>
+                <w:lang w:val="en-US"/>
+              </w:rPr>
+              <w:t>+9J</w:t>
+            </w:r>
+          </w:p>
+        </w:tc>
+        <w:tc>
+          <w:tcPr>
+            <w:tcW w:w="8062" w:type="dxa"/>
+          </w:tcPr>
+          <w:p>
+            <w:r>
+              <w:t>Чтение файла как двоичного ресурса</w:t>
+            </w:r>
+          </w:p>
+        </w:tc>
+        <w:tc>
+          <w:tcPr>
+            <w:tcW w:w="1022" w:type="dxa"/>
+          </w:tcPr>
+          <w:p>
+            <w:pPr>
+              <w:rPr>
+                <w:lang w:val="en-US"/>
+              </w:rPr>
+            </w:pPr>
+            <w:r>
+              <w:rPr>
+                <w:lang w:val="en-US"/>
+              </w:rPr>
+              <w:t>+</w:t>
+            </w:r>
+          </w:p>
+        </w:tc>
+      </w:tr>
+      <w:tr>
+        <w:tc>
+          <w:tcPr>
+            <w:tcW w:w="1396" w:type="dxa"/>
+          </w:tcPr>
+          <w:p>
+            <w:pPr>
+              <w:rPr>
+                <w:lang w:val="en-US"/>
+              </w:rPr>
+            </w:pPr>
+            <w:r>
+              <w:rPr>
+                <w:lang w:val="en-US"/>
+              </w:rPr>
+              <w:t>+9K</w:t>
+            </w:r>
+          </w:p>
+        </w:tc>
+        <w:tc>
+          <w:tcPr>
+            <w:tcW w:w="8062" w:type="dxa"/>
+          </w:tcPr>
+          <w:p>
+            <w:r>
+              <w:t>Удаление файлов</w:t>
+            </w:r>
+          </w:p>
+        </w:tc>
+        <w:tc>
+          <w:tcPr>
+            <w:tcW w:w="1022" w:type="dxa"/>
+          </w:tcPr>
+          <w:p>
+            <w:pPr>
+              <w:rPr>
+                <w:lang w:val="en-US"/>
+              </w:rPr>
+            </w:pPr>
+            <w:r>
+              <w:t>+</w:t>
+            </w:r>
+          </w:p>
+        </w:tc>
+      </w:tr>
+      <w:tr>
+        <w:tc>
+          <w:tcPr>
+            <w:tcW w:w="1396" w:type="dxa"/>
+          </w:tcPr>
+          <w:p>
+            <w:pPr>
+              <w:rPr>
+                <w:lang w:val="en-US"/>
+              </w:rPr>
+            </w:pPr>
+            <w:r>
+              <w:t>+9</w:t>
+            </w:r>
+            <w:r>
+              <w:rPr>
+                <w:lang w:val="en-US"/>
+              </w:rPr>
+              <w:t>L</w:t>
+            </w:r>
+          </w:p>
+        </w:tc>
+        <w:tc>
+          <w:tcPr>
+            <w:tcW w:w="8062" w:type="dxa"/>
+          </w:tcPr>
+          <w:p>
+            <w:r>
+              <w:t>Проверить наличие файла</w:t>
+            </w:r>
+            <w:r>
+              <w:t>/</w:t>
+            </w:r>
+            <w:r>
+              <w:t xml:space="preserve">корректность </w:t>
+            </w:r>
+            <w:r>
+              <w:rPr>
+                <w:lang w:val="en-US"/>
+              </w:rPr>
+              <w:t>URL</w:t>
+            </w:r>
+          </w:p>
+        </w:tc>
+        <w:tc>
+          <w:tcPr>
+            <w:tcW w:w="1022" w:type="dxa"/>
+          </w:tcPr>
+          <w:p>
+            <w:pPr>
+              <w:rPr>
+                <w:lang w:val="en-US"/>
+              </w:rPr>
+            </w:pPr>
+            <w:r>
+              <w:rPr>
+                <w:lang w:val="en-US"/>
+              </w:rPr>
+              <w:t>+</w:t>
+            </w:r>
+          </w:p>
+        </w:tc>
+      </w:tr>
+      <w:tr>
+        <w:tc>
+          <w:tcPr>
+            <w:tcW w:w="1396" w:type="dxa"/>
+          </w:tcPr>
+          <w:p>
+            <w:pPr>
+              <w:rPr>
+                <w:lang w:val="en-US"/>
+              </w:rPr>
+            </w:pPr>
+            <w:r>
+              <w:rPr>
+                <w:lang w:val="en-US"/>
+              </w:rPr>
+              <w:t>+9N</w:t>
+            </w:r>
+          </w:p>
+        </w:tc>
+        <w:tc>
+          <w:tcPr>
+            <w:tcW w:w="8062" w:type="dxa"/>
+          </w:tcPr>
+          <w:p>
+            <w:pPr>
+              <w:rPr>
+                <w:lang w:val="en-US"/>
+              </w:rPr>
+            </w:pPr>
+            <w:r>
+              <w:t>Поиск одного термина вперёд</w:t>
+            </w:r>
+          </w:p>
+        </w:tc>
+        <w:tc>
+          <w:tcPr>
+            <w:tcW w:w="1022" w:type="dxa"/>
+          </w:tcPr>
+          <w:p>
+            <w:pPr>
+              <w:rPr>
+                <w:lang w:val="en-US"/>
+              </w:rPr>
+            </w:pPr>
+            <w:r>
+              <w:rPr>
+                <w:lang w:val="en-US"/>
+              </w:rPr>
+              <w:t>+</w:t>
+            </w:r>
+          </w:p>
+        </w:tc>
+      </w:tr>
+      <w:tr>
+        <w:tc>
+          <w:tcPr>
+            <w:tcW w:w="1396" w:type="dxa"/>
+          </w:tcPr>
+          <w:p>
+            <w:pPr>
+              <w:rPr>
+                <w:lang w:val="en-US"/>
+              </w:rPr>
+            </w:pPr>
+            <w:r>
+              <w:rPr>
+                <w:lang w:val="en-US"/>
+              </w:rPr>
+              <w:t>+9P</w:t>
+            </w:r>
+          </w:p>
+        </w:tc>
+        <w:tc>
+          <w:tcPr>
+            <w:tcW w:w="8062" w:type="dxa"/>
+          </w:tcPr>
+          <w:p>
+            <w:pPr>
+              <w:rPr>
+                <w:lang w:val="en-US"/>
+              </w:rPr>
+            </w:pPr>
+            <w:r>
+              <w:t>Поиск одного термина назад</w:t>
+            </w:r>
+          </w:p>
+        </w:tc>
+        <w:tc>
+          <w:tcPr>
+            <w:tcW w:w="1022" w:type="dxa"/>
+          </w:tcPr>
+          <w:p>
+            <w:pPr>
+              <w:rPr>
+                <w:lang w:val="en-US"/>
+              </w:rPr>
+            </w:pPr>
+            <w:r>
+              <w:rPr>
+                <w:lang w:val="en-US"/>
+              </w:rPr>
+              <w:t>+</w:t>
+            </w:r>
             <w:bookmarkStart w:id="0" w:name="_GoBack"/>
             <w:bookmarkEnd w:id="0"/>
-          </w:p>
-        </w:tc>
-      </w:tr>
-      <w:tr>
-        <w:tc>
-          <w:tcPr>
-            <w:tcW w:w="1396" w:type="dxa"/>
-          </w:tcPr>
-          <w:p>
-            <w:pPr>
-              <w:rPr>
-                <w:lang w:val="en-US"/>
-              </w:rPr>
-            </w:pPr>
-            <w:r>
-              <w:rPr>
-                <w:lang w:val="en-US"/>
-              </w:rPr>
-              <w:t>+9A</w:t>
-            </w:r>
-          </w:p>
-        </w:tc>
-        <w:tc>
-          <w:tcPr>
-            <w:tcW w:w="8062" w:type="dxa"/>
-          </w:tcPr>
-          <w:p>
-            <w:r>
-              <w:t>Вернуть размер файла в байтах</w:t>
-            </w:r>
-          </w:p>
-        </w:tc>
-        <w:tc>
-          <w:tcPr>
-            <w:tcW w:w="1022" w:type="dxa"/>
-          </w:tcPr>
-          <w:p>
-            <w:pPr>
-              <w:rPr>
-                <w:lang w:val="en-US"/>
-              </w:rPr>
-            </w:pPr>
-            <w:r>
-              <w:rPr>
-                <w:lang w:val="en-US"/>
-              </w:rPr>
-              <w:t>+</w:t>
-            </w:r>
-          </w:p>
-        </w:tc>
-      </w:tr>
-      <w:tr>
-        <w:tc>
-          <w:tcPr>
-            <w:tcW w:w="1396" w:type="dxa"/>
-          </w:tcPr>
-          <w:p>
-            <w:pPr>
-              <w:rPr>
-                <w:lang w:val="en-US"/>
-              </w:rPr>
-            </w:pPr>
-            <w:r>
-              <w:rPr>
-                <w:lang w:val="en-US"/>
-              </w:rPr>
-              <w:t>+9B</w:t>
-            </w:r>
-          </w:p>
-        </w:tc>
-        <w:tc>
-          <w:tcPr>
-            <w:tcW w:w="8062" w:type="dxa"/>
-          </w:tcPr>
-          <w:p>
-            <w:pPr>
-              <w:rPr>
-                <w:lang w:val="en-US"/>
-              </w:rPr>
-            </w:pPr>
-            <w:r>
-              <w:rPr>
-                <w:lang w:val="en-US"/>
-              </w:rPr>
-              <w:t>???</w:t>
-            </w:r>
-          </w:p>
-        </w:tc>
-        <w:tc>
-          <w:tcPr>
-            <w:tcW w:w="1022" w:type="dxa"/>
-          </w:tcPr>
-          <w:p>
-            <w:pPr>
-              <w:rPr>
-                <w:lang w:val="en-US"/>
-              </w:rPr>
-            </w:pPr>
-          </w:p>
-        </w:tc>
-      </w:tr>
-      <w:tr>
-        <w:tc>
-          <w:tcPr>
-            <w:tcW w:w="1396" w:type="dxa"/>
-          </w:tcPr>
-          <w:p>
-            <w:pPr>
-              <w:rPr>
-                <w:lang w:val="en-US"/>
-              </w:rPr>
-            </w:pPr>
-            <w:r>
-              <w:rPr>
-                <w:lang w:val="en-US"/>
-              </w:rPr>
-              <w:t>+9C</w:t>
-            </w:r>
-          </w:p>
-        </w:tc>
-        <w:tc>
-          <w:tcPr>
-            <w:tcW w:w="8062" w:type="dxa"/>
-          </w:tcPr>
-          <w:p>
-            <w:r>
-              <w:t>Вставить данные из заданного текстового файла</w:t>
-            </w:r>
-          </w:p>
-        </w:tc>
-        <w:tc>
-          <w:tcPr>
-            <w:tcW w:w="1022" w:type="dxa"/>
-          </w:tcPr>
-          <w:p>
-            <w:pPr>
-              <w:rPr>
-                <w:lang w:val="en-US"/>
-              </w:rPr>
-            </w:pPr>
-            <w:r>
-              <w:rPr>
-                <w:lang w:val="en-US"/>
-              </w:rPr>
-              <w:t>+</w:t>
-            </w:r>
-          </w:p>
-        </w:tc>
-      </w:tr>
-      <w:tr>
-        <w:tc>
-          <w:tcPr>
-            <w:tcW w:w="1396" w:type="dxa"/>
-          </w:tcPr>
-          <w:p>
-            <w:pPr>
-              <w:rPr>
-                <w:lang w:val="en-US"/>
-              </w:rPr>
-            </w:pPr>
-            <w:r>
-              <w:rPr>
-                <w:lang w:val="en-US"/>
-              </w:rPr>
-              <w:t>+9D</w:t>
-            </w:r>
-          </w:p>
-        </w:tc>
-        <w:tc>
-          <w:tcPr>
-            <w:tcW w:w="8062" w:type="dxa"/>
-          </w:tcPr>
-          <w:p>
-            <w:r>
-              <w:t>Сохранить заданный внутренний двоичный объект в заданном файле</w:t>
-            </w:r>
-          </w:p>
-        </w:tc>
-        <w:tc>
-          <w:tcPr>
-            <w:tcW w:w="1022" w:type="dxa"/>
-          </w:tcPr>
-          <w:p>
-            <w:pPr>
-              <w:rPr>
-                <w:lang w:val="en-US"/>
-              </w:rPr>
-            </w:pPr>
-            <w:r>
-              <w:rPr>
-                <w:lang w:val="en-US"/>
-              </w:rPr>
-              <w:t>+</w:t>
-            </w:r>
-          </w:p>
-        </w:tc>
-      </w:tr>
-      <w:tr>
-        <w:tc>
-          <w:tcPr>
-            <w:tcW w:w="1396" w:type="dxa"/>
-          </w:tcPr>
-          <w:p>
-            <w:pPr>
-              <w:rPr>
-                <w:lang w:val="en-US"/>
-              </w:rPr>
-            </w:pPr>
-            <w:r>
-              <w:rPr>
-                <w:lang w:val="en-US"/>
-              </w:rPr>
-              <w:t>+9E</w:t>
-            </w:r>
-          </w:p>
-        </w:tc>
-        <w:tc>
-          <w:tcPr>
-            <w:tcW w:w="8062" w:type="dxa"/>
-          </w:tcPr>
-          <w:p>
-            <w:r>
-              <w:t>Форматир</w:t>
-            </w:r>
-            <w:r>
-              <w:t xml:space="preserve">овать </w:t>
-            </w:r>
-            <w:r>
-              <w:t>переданное число как размер файла</w:t>
-            </w:r>
-          </w:p>
-        </w:tc>
-        <w:tc>
-          <w:tcPr>
-            <w:tcW w:w="1022" w:type="dxa"/>
-          </w:tcPr>
-          <w:p>
-            <w:r>
-              <w:t>+</w:t>
-            </w:r>
-          </w:p>
-        </w:tc>
-      </w:tr>
-      <w:tr>
-        <w:tc>
-          <w:tcPr>
-            <w:tcW w:w="1396" w:type="dxa"/>
-          </w:tcPr>
-          <w:p>
-            <w:pPr>
-              <w:rPr>
-                <w:lang w:val="en-US"/>
-              </w:rPr>
-            </w:pPr>
-            <w:r>
-              <w:rPr>
-                <w:lang w:val="en-US"/>
-              </w:rPr>
-              <w:t>+9F</w:t>
-            </w:r>
-          </w:p>
-        </w:tc>
-        <w:tc>
-          <w:tcPr>
-            <w:tcW w:w="8062" w:type="dxa"/>
-          </w:tcPr>
-          <w:p>
-            <w:r>
-              <w:t>Вернуть ANSI-символ с заданным кодом</w:t>
-            </w:r>
-          </w:p>
-        </w:tc>
-        <w:tc>
-          <w:tcPr>
-            <w:tcW w:w="1022" w:type="dxa"/>
-          </w:tcPr>
-          <w:p>
-            <w:pPr>
-              <w:rPr>
-                <w:lang w:val="en-US"/>
-              </w:rPr>
-            </w:pPr>
-            <w:r>
-              <w:rPr>
-                <w:lang w:val="en-US"/>
-              </w:rPr>
-              <w:t>+</w:t>
-            </w:r>
-          </w:p>
-        </w:tc>
-      </w:tr>
-      <w:tr>
-        <w:tc>
-          <w:tcPr>
-            <w:tcW w:w="1396" w:type="dxa"/>
-          </w:tcPr>
-          <w:p>
-            <w:pPr>
-              <w:rPr>
-                <w:lang w:val="en-US"/>
-              </w:rPr>
-            </w:pPr>
-            <w:r>
-              <w:rPr>
-                <w:lang w:val="en-US"/>
-              </w:rPr>
-              <w:t>+9H</w:t>
-            </w:r>
-          </w:p>
-        </w:tc>
-        <w:tc>
-          <w:tcPr>
-            <w:tcW w:w="8062" w:type="dxa"/>
-          </w:tcPr>
-          <w:p>
-            <w:r>
-              <w:t>Условная конкатенация строк</w:t>
-            </w:r>
-          </w:p>
-        </w:tc>
-        <w:tc>
-          <w:tcPr>
-            <w:tcW w:w="1022" w:type="dxa"/>
-          </w:tcPr>
-          <w:p>
-            <w:r>
-              <w:t>+</w:t>
-            </w:r>
-          </w:p>
-        </w:tc>
-      </w:tr>
-      <w:tr>
-        <w:tc>
-          <w:tcPr>
-            <w:tcW w:w="1396" w:type="dxa"/>
-          </w:tcPr>
-          <w:p>
-            <w:pPr>
-              <w:rPr>
-                <w:lang w:val="en-US"/>
-              </w:rPr>
-            </w:pPr>
-            <w:r>
-              <w:rPr>
-                <w:lang w:val="en-US"/>
-              </w:rPr>
-              <w:t>+9I</w:t>
-            </w:r>
-          </w:p>
-        </w:tc>
-        <w:tc>
-          <w:tcPr>
-            <w:tcW w:w="8062" w:type="dxa"/>
-          </w:tcPr>
-          <w:p>
-            <w:r>
-              <w:t>Заменить в исходных данных некоторую заданную последовательность символов другой заданн</w:t>
-            </w:r>
-            <w:r>
-              <w:t>ой последовательностью символов</w:t>
-            </w:r>
-          </w:p>
-        </w:tc>
-        <w:tc>
-          <w:tcPr>
-            <w:tcW w:w="1022" w:type="dxa"/>
-          </w:tcPr>
-          <w:p>
-            <w:pPr>
-              <w:rPr>
-                <w:lang w:val="en-US"/>
-              </w:rPr>
-            </w:pPr>
-            <w:r>
-              <w:rPr>
-                <w:lang w:val="en-US"/>
-              </w:rPr>
-              <w:t>+</w:t>
-            </w:r>
-          </w:p>
-        </w:tc>
-      </w:tr>
-      <w:tr>
-        <w:tc>
-          <w:tcPr>
-            <w:tcW w:w="1396" w:type="dxa"/>
-          </w:tcPr>
-          <w:p>
-            <w:pPr>
-              <w:rPr>
-                <w:lang w:val="en-US"/>
-              </w:rPr>
-            </w:pPr>
-            <w:r>
-              <w:rPr>
-                <w:lang w:val="en-US"/>
-              </w:rPr>
-              <w:t>+9J</w:t>
-            </w:r>
-          </w:p>
-        </w:tc>
-        <w:tc>
-          <w:tcPr>
-            <w:tcW w:w="8062" w:type="dxa"/>
-          </w:tcPr>
-          <w:p>
-            <w:r>
-              <w:t>Чтение файла как двоичного ресурса</w:t>
-            </w:r>
-          </w:p>
-        </w:tc>
-        <w:tc>
-          <w:tcPr>
-            <w:tcW w:w="1022" w:type="dxa"/>
-          </w:tcPr>
-          <w:p>
-            <w:pPr>
-              <w:rPr>
-                <w:lang w:val="en-US"/>
-              </w:rPr>
-            </w:pPr>
-            <w:r>
-              <w:rPr>
-                <w:lang w:val="en-US"/>
-              </w:rPr>
-              <w:t>+</w:t>
-            </w:r>
-          </w:p>
-        </w:tc>
-      </w:tr>
-      <w:tr>
-        <w:tc>
-          <w:tcPr>
-            <w:tcW w:w="1396" w:type="dxa"/>
-          </w:tcPr>
-          <w:p>
-            <w:pPr>
-              <w:rPr>
-                <w:lang w:val="en-US"/>
-              </w:rPr>
-            </w:pPr>
-            <w:r>
-              <w:rPr>
-                <w:lang w:val="en-US"/>
-              </w:rPr>
-              <w:t>+9K</w:t>
-            </w:r>
-          </w:p>
-        </w:tc>
-        <w:tc>
-          <w:tcPr>
-            <w:tcW w:w="8062" w:type="dxa"/>
-          </w:tcPr>
-          <w:p>
-            <w:r>
-              <w:t>Удаление файлов</w:t>
-            </w:r>
-          </w:p>
-        </w:tc>
-        <w:tc>
-          <w:tcPr>
-            <w:tcW w:w="1022" w:type="dxa"/>
-          </w:tcPr>
-          <w:p>
-            <w:pPr>
-              <w:rPr>
-                <w:lang w:val="en-US"/>
-              </w:rPr>
-            </w:pPr>
-            <w:r>
-              <w:t>+</w:t>
-            </w:r>
-          </w:p>
-        </w:tc>
-      </w:tr>
-      <w:tr>
-        <w:tc>
-          <w:tcPr>
-            <w:tcW w:w="1396" w:type="dxa"/>
-          </w:tcPr>
-          <w:p>
-            <w:pPr>
-              <w:rPr>
-                <w:lang w:val="en-US"/>
-              </w:rPr>
-            </w:pPr>
-            <w:r>
-              <w:t>+9</w:t>
-            </w:r>
-            <w:r>
-              <w:rPr>
-                <w:lang w:val="en-US"/>
-              </w:rPr>
-              <w:t>L</w:t>
-            </w:r>
-          </w:p>
-        </w:tc>
-        <w:tc>
-          <w:tcPr>
-            <w:tcW w:w="8062" w:type="dxa"/>
-          </w:tcPr>
-          <w:p>
-            <w:r>
-              <w:t>Проверить наличие файла</w:t>
-            </w:r>
-            <w:r>
-              <w:t>/</w:t>
-            </w:r>
-            <w:r>
-              <w:t xml:space="preserve">корректность </w:t>
-            </w:r>
-            <w:r>
-              <w:rPr>
-                <w:lang w:val="en-US"/>
-              </w:rPr>
-              <w:t>URL</w:t>
-            </w:r>
-          </w:p>
-        </w:tc>
-        <w:tc>
-          <w:tcPr>
-            <w:tcW w:w="1022" w:type="dxa"/>
-          </w:tcPr>
-          <w:p>
-            <w:pPr>
-              <w:rPr>
-                <w:lang w:val="en-US"/>
-              </w:rPr>
-            </w:pPr>
-            <w:r>
-              <w:rPr>
-                <w:lang w:val="en-US"/>
-              </w:rPr>
-              <w:t>+</w:t>
-            </w:r>
-          </w:p>
-        </w:tc>
-      </w:tr>
-      <w:tr>
-        <w:tc>
-          <w:tcPr>
-            <w:tcW w:w="1396" w:type="dxa"/>
-          </w:tcPr>
-          <w:p>
-            <w:pPr>
-              <w:rPr>
-                <w:lang w:val="en-US"/>
-              </w:rPr>
-            </w:pPr>
-            <w:r>
-              <w:rPr>
-                <w:lang w:val="en-US"/>
-              </w:rPr>
-              <w:t>+9N</w:t>
-            </w:r>
-          </w:p>
-        </w:tc>
-        <w:tc>
-          <w:tcPr>
-            <w:tcW w:w="8062" w:type="dxa"/>
-          </w:tcPr>
-          <w:p>
-            <w:pPr>
-              <w:rPr>
-                <w:lang w:val="en-US"/>
-              </w:rPr>
-            </w:pPr>
-            <w:r>
-              <w:t>Поиск одного термина вперёд</w:t>
-            </w:r>
-          </w:p>
-        </w:tc>
-        <w:tc>
-          <w:tcPr>
-            <w:tcW w:w="1022" w:type="dxa"/>
-          </w:tcPr>
-          <w:p>
-            <w:pPr>
-              <w:rPr>
-                <w:lang w:val="en-US"/>
-              </w:rPr>
-            </w:pPr>
-          </w:p>
-        </w:tc>
-      </w:tr>
-      <w:tr>
-        <w:tc>
-          <w:tcPr>
-            <w:tcW w:w="1396" w:type="dxa"/>
-          </w:tcPr>
-          <w:p>
-            <w:pPr>
-              <w:rPr>
-                <w:lang w:val="en-US"/>
-              </w:rPr>
-            </w:pPr>
-            <w:r>
-              <w:rPr>
-                <w:lang w:val="en-US"/>
-              </w:rPr>
-              <w:t>+9P</w:t>
-            </w:r>
-          </w:p>
-        </w:tc>
-        <w:tc>
-          <w:tcPr>
-            <w:tcW w:w="8062" w:type="dxa"/>
-          </w:tcPr>
-          <w:p>
-            <w:pPr>
-              <w:rPr>
-                <w:lang w:val="en-US"/>
-              </w:rPr>
-            </w:pPr>
-            <w:r>
-              <w:t>Поиск одного термина назад</w:t>
-            </w:r>
-          </w:p>
-        </w:tc>
-        <w:tc>
-          <w:tcPr>
-            <w:tcW w:w="1022" w:type="dxa"/>
-          </w:tcPr>
-          <w:p>
-            <w:pPr>
-              <w:rPr>
-                <w:lang w:val="en-US"/>
-              </w:rPr>
-            </w:pPr>
           </w:p>
         </w:tc>
       </w:tr>

</xml_diff>

<commit_message>
Add &uf('+W') support with test
</commit_message>
<xml_diff>
--- a/Source/Classic/Libs/ManagedIrbis/Source/Pft/Docs/UNIFOR command implementation.docx
+++ b/Source/Classic/Libs/ManagedIrbis/Source/Pft/Docs/UNIFOR command implementation.docx
@@ -160,13 +160,8 @@
           </w:tcPr>
           <w:p>
             <w:r>
-              <w:t xml:space="preserve">Вернуть заданный </w:t>
-            </w:r>
-            <w:proofErr w:type="spellStart"/>
-            <w:r>
-              <w:t>подэлемент</w:t>
-            </w:r>
-            <w:proofErr w:type="spellEnd"/>
+              <w:t>Вернуть заданный подэлемент</w:t>
+            </w:r>
           </w:p>
         </w:tc>
         <w:tc>
@@ -867,14 +862,12 @@
             <w:r>
               <w:t xml:space="preserve"> </w:t>
             </w:r>
-            <w:proofErr w:type="spellStart"/>
             <w:r>
               <w:rPr>
                 <w:lang w:val="en-US"/>
               </w:rPr>
               <w:t>TDateTime</w:t>
             </w:r>
-            <w:proofErr w:type="spellEnd"/>
             <w:r>
               <w:t xml:space="preserve"> (</w:t>
             </w:r>
@@ -975,16 +968,856 @@
               <w:rPr>
                 <w:lang w:val="en-US"/>
               </w:rPr>
+              <w:t>— отсутствует —</w:t>
+            </w:r>
+          </w:p>
+        </w:tc>
+        <w:tc>
+          <w:tcPr>
+            <w:tcW w:w="1022" w:type="dxa"/>
+          </w:tcPr>
+          <w:p>
+            <w:pPr>
+              <w:rPr>
+                <w:lang w:val="en-US"/>
+              </w:rPr>
+            </w:pPr>
+          </w:p>
+        </w:tc>
+      </w:tr>
+      <w:tr>
+        <w:tc>
+          <w:tcPr>
+            <w:tcW w:w="1396" w:type="dxa"/>
+          </w:tcPr>
+          <w:p>
+            <w:r>
+              <w:t>6</w:t>
+            </w:r>
+          </w:p>
+        </w:tc>
+        <w:tc>
+          <w:tcPr>
+            <w:tcW w:w="8062" w:type="dxa"/>
+          </w:tcPr>
+          <w:p>
+            <w:r>
+              <w:t>Вложенный формат</w:t>
+            </w:r>
+          </w:p>
+        </w:tc>
+        <w:tc>
+          <w:tcPr>
+            <w:tcW w:w="1022" w:type="dxa"/>
+          </w:tcPr>
+          <w:p>
+            <w:r>
+              <w:t>+</w:t>
+            </w:r>
+          </w:p>
+        </w:tc>
+      </w:tr>
+      <w:tr>
+        <w:tc>
+          <w:tcPr>
+            <w:tcW w:w="1396" w:type="dxa"/>
+          </w:tcPr>
+          <w:p>
+            <w:r>
+              <w:t>7</w:t>
+            </w:r>
+          </w:p>
+        </w:tc>
+        <w:tc>
+          <w:tcPr>
+            <w:tcW w:w="8062" w:type="dxa"/>
+          </w:tcPr>
+          <w:p>
+            <w:r>
+              <w:t>Расформатирование группы связанных документов из другой БД</w:t>
+            </w:r>
+          </w:p>
+        </w:tc>
+        <w:tc>
+          <w:tcPr>
+            <w:tcW w:w="1022" w:type="dxa"/>
+          </w:tcPr>
+          <w:p>
+            <w:pPr>
+              <w:rPr>
+                <w:lang w:val="en-US"/>
+              </w:rPr>
+            </w:pPr>
+            <w:r>
+              <w:rPr>
+                <w:lang w:val="en-US"/>
+              </w:rPr>
+              <w:t>+</w:t>
+            </w:r>
+          </w:p>
+        </w:tc>
+      </w:tr>
+      <w:tr>
+        <w:tc>
+          <w:tcPr>
+            <w:tcW w:w="1396" w:type="dxa"/>
+          </w:tcPr>
+          <w:p>
+            <w:pPr>
+              <w:rPr>
+                <w:lang w:val="en-US"/>
+              </w:rPr>
+            </w:pPr>
+            <w:r>
+              <w:rPr>
+                <w:lang w:val="en-US"/>
+              </w:rPr>
+              <w:t>8</w:t>
+            </w:r>
+          </w:p>
+        </w:tc>
+        <w:tc>
+          <w:tcPr>
+            <w:tcW w:w="8062" w:type="dxa"/>
+          </w:tcPr>
+          <w:p>
+            <w:pPr>
+              <w:rPr>
+                <w:lang w:val="en-US"/>
+              </w:rPr>
+            </w:pPr>
+            <w:r>
+              <w:t>Расформатирование записи из другой БД с помощью</w:t>
+            </w:r>
+            <w:r>
+              <w:t xml:space="preserve"> </w:t>
+            </w:r>
+            <w:r>
+              <w:rPr>
+                <w:lang w:val="en-US"/>
+              </w:rPr>
+              <w:t>FST</w:t>
+            </w:r>
+          </w:p>
+        </w:tc>
+        <w:tc>
+          <w:tcPr>
+            <w:tcW w:w="1022" w:type="dxa"/>
+          </w:tcPr>
+          <w:p>
+            <w:pPr>
+              <w:rPr>
+                <w:lang w:val="en-US"/>
+              </w:rPr>
+            </w:pPr>
+            <w:r>
+              <w:rPr>
+                <w:lang w:val="en-US"/>
+              </w:rPr>
+              <w:t>+</w:t>
+            </w:r>
+          </w:p>
+        </w:tc>
+      </w:tr>
+      <w:tr>
+        <w:tc>
+          <w:tcPr>
+            <w:tcW w:w="1396" w:type="dxa"/>
+          </w:tcPr>
+          <w:p>
+            <w:r>
+              <w:t>9</w:t>
+            </w:r>
+          </w:p>
+        </w:tc>
+        <w:tc>
+          <w:tcPr>
+            <w:tcW w:w="8062" w:type="dxa"/>
+          </w:tcPr>
+          <w:p>
+            <w:r>
+              <w:t>Удалить двойные кавычки из заданной строки</w:t>
+            </w:r>
+          </w:p>
+        </w:tc>
+        <w:tc>
+          <w:tcPr>
+            <w:tcW w:w="1022" w:type="dxa"/>
+          </w:tcPr>
+          <w:p>
+            <w:pPr>
+              <w:rPr>
+                <w:lang w:val="en-US"/>
+              </w:rPr>
+            </w:pPr>
+            <w:r>
+              <w:rPr>
+                <w:lang w:val="en-US"/>
+              </w:rPr>
+              <w:t>+</w:t>
+            </w:r>
+          </w:p>
+        </w:tc>
+      </w:tr>
+      <w:tr>
+        <w:tc>
+          <w:tcPr>
+            <w:tcW w:w="1396" w:type="dxa"/>
+          </w:tcPr>
+          <w:p>
+            <w:pPr>
+              <w:rPr>
+                <w:lang w:val="en-US"/>
+              </w:rPr>
+            </w:pPr>
+            <w:r>
+              <w:rPr>
+                <w:lang w:val="en-US"/>
+              </w:rPr>
+              <w:t>A</w:t>
+            </w:r>
+          </w:p>
+        </w:tc>
+        <w:tc>
+          <w:tcPr>
+            <w:tcW w:w="8062" w:type="dxa"/>
+          </w:tcPr>
+          <w:p>
+            <w:pPr>
+              <w:rPr>
+                <w:lang w:val="en-US"/>
+              </w:rPr>
+            </w:pPr>
+            <w:r>
+              <w:t>Выдать заданное повторение поля</w:t>
+            </w:r>
+          </w:p>
+        </w:tc>
+        <w:tc>
+          <w:tcPr>
+            <w:tcW w:w="1022" w:type="dxa"/>
+          </w:tcPr>
+          <w:p>
+            <w:pPr>
+              <w:rPr>
+                <w:lang w:val="en-US"/>
+              </w:rPr>
+            </w:pPr>
+            <w:r>
+              <w:rPr>
+                <w:lang w:val="en-US"/>
+              </w:rPr>
+              <w:t>+</w:t>
+            </w:r>
+          </w:p>
+        </w:tc>
+      </w:tr>
+      <w:tr>
+        <w:tc>
+          <w:tcPr>
+            <w:tcW w:w="1396" w:type="dxa"/>
+          </w:tcPr>
+          <w:p>
+            <w:pPr>
+              <w:rPr>
+                <w:lang w:val="en-US"/>
+              </w:rPr>
+            </w:pPr>
+            <w:r>
+              <w:rPr>
+                <w:lang w:val="en-US"/>
+              </w:rPr>
+              <w:t>B</w:t>
+            </w:r>
+          </w:p>
+        </w:tc>
+        <w:tc>
+          <w:tcPr>
+            <w:tcW w:w="8062" w:type="dxa"/>
+          </w:tcPr>
+          <w:p>
+            <w:r>
+              <w:t>Выдать библиографическую свертку документа</w:t>
+            </w:r>
+          </w:p>
+        </w:tc>
+        <w:tc>
+          <w:tcPr>
+            <w:tcW w:w="1022" w:type="dxa"/>
+          </w:tcPr>
+          <w:p>
+            <w:pPr>
+              <w:rPr>
+                <w:lang w:val="en-US"/>
+              </w:rPr>
+            </w:pPr>
+            <w:r>
+              <w:rPr>
+                <w:lang w:val="en-US"/>
+              </w:rPr>
+              <w:t>+</w:t>
+            </w:r>
+          </w:p>
+        </w:tc>
+      </w:tr>
+      <w:tr>
+        <w:tc>
+          <w:tcPr>
+            <w:tcW w:w="1396" w:type="dxa"/>
+          </w:tcPr>
+          <w:p>
+            <w:r>
+              <w:rPr>
+                <w:lang w:val="en-US"/>
+              </w:rPr>
+              <w:t>C</w:t>
+            </w:r>
+          </w:p>
+        </w:tc>
+        <w:tc>
+          <w:tcPr>
+            <w:tcW w:w="8062" w:type="dxa"/>
+          </w:tcPr>
+          <w:p>
+            <w:r>
+              <w:t xml:space="preserve">Контроль </w:t>
+            </w:r>
+            <w:r>
+              <w:rPr>
+                <w:lang w:val="en-US"/>
+              </w:rPr>
+              <w:t>ISSN/ISBN</w:t>
+            </w:r>
+          </w:p>
+        </w:tc>
+        <w:tc>
+          <w:tcPr>
+            <w:tcW w:w="1022" w:type="dxa"/>
+          </w:tcPr>
+          <w:p>
+            <w:pPr>
+              <w:rPr>
+                <w:lang w:val="en-US"/>
+              </w:rPr>
+            </w:pPr>
+            <w:r>
+              <w:rPr>
+                <w:lang w:val="en-US"/>
+              </w:rPr>
+              <w:t>+</w:t>
+            </w:r>
+          </w:p>
+        </w:tc>
+      </w:tr>
+      <w:tr>
+        <w:tc>
+          <w:tcPr>
+            <w:tcW w:w="1396" w:type="dxa"/>
+          </w:tcPr>
+          <w:p>
+            <w:pPr>
+              <w:rPr>
+                <w:lang w:val="en-US"/>
+              </w:rPr>
+            </w:pPr>
+            <w:r>
+              <w:rPr>
+                <w:lang w:val="en-US"/>
+              </w:rPr>
+              <w:t>D</w:t>
+            </w:r>
+          </w:p>
+        </w:tc>
+        <w:tc>
+          <w:tcPr>
+            <w:tcW w:w="8062" w:type="dxa"/>
+          </w:tcPr>
+          <w:p>
+            <w:r>
+              <w:t>Форматирование документа из другой БД</w:t>
+            </w:r>
+          </w:p>
+        </w:tc>
+        <w:tc>
+          <w:tcPr>
+            <w:tcW w:w="1022" w:type="dxa"/>
+          </w:tcPr>
+          <w:p>
+            <w:r>
+              <w:t>+</w:t>
+            </w:r>
+          </w:p>
+        </w:tc>
+      </w:tr>
+      <w:tr>
+        <w:tc>
+          <w:tcPr>
+            <w:tcW w:w="1396" w:type="dxa"/>
+          </w:tcPr>
+          <w:p>
+            <w:pPr>
+              <w:rPr>
+                <w:lang w:val="en-US"/>
+              </w:rPr>
+            </w:pPr>
+            <w:r>
+              <w:rPr>
+                <w:lang w:val="en-US"/>
+              </w:rPr>
+              <w:t>E</w:t>
+            </w:r>
+          </w:p>
+        </w:tc>
+        <w:tc>
+          <w:tcPr>
+            <w:tcW w:w="8062" w:type="dxa"/>
+          </w:tcPr>
+          <w:p>
+            <w:r>
+              <w:t>Вернуть заданное количество первых слов в строке</w:t>
+            </w:r>
+          </w:p>
+        </w:tc>
+        <w:tc>
+          <w:tcPr>
+            <w:tcW w:w="1022" w:type="dxa"/>
+          </w:tcPr>
+          <w:p>
+            <w:pPr>
+              <w:rPr>
+                <w:lang w:val="en-US"/>
+              </w:rPr>
+            </w:pPr>
+            <w:r>
+              <w:rPr>
+                <w:lang w:val="en-US"/>
+              </w:rPr>
+              <w:t>+</w:t>
+            </w:r>
+          </w:p>
+        </w:tc>
+      </w:tr>
+      <w:tr>
+        <w:tc>
+          <w:tcPr>
+            <w:tcW w:w="1396" w:type="dxa"/>
+          </w:tcPr>
+          <w:p>
+            <w:pPr>
+              <w:rPr>
+                <w:lang w:val="en-US"/>
+              </w:rPr>
+            </w:pPr>
+            <w:r>
+              <w:rPr>
+                <w:lang w:val="en-US"/>
+              </w:rPr>
+              <w:t>F</w:t>
+            </w:r>
+          </w:p>
+        </w:tc>
+        <w:tc>
+          <w:tcPr>
+            <w:tcW w:w="8062" w:type="dxa"/>
+          </w:tcPr>
+          <w:p>
+            <w:r>
+              <w:t>Вернуть конец строки после заданного количества первых слов</w:t>
+            </w:r>
+          </w:p>
+        </w:tc>
+        <w:tc>
+          <w:tcPr>
+            <w:tcW w:w="1022" w:type="dxa"/>
+          </w:tcPr>
+          <w:p>
+            <w:pPr>
+              <w:rPr>
+                <w:lang w:val="en-US"/>
+              </w:rPr>
+            </w:pPr>
+            <w:r>
+              <w:rPr>
+                <w:lang w:val="en-US"/>
+              </w:rPr>
+              <w:t>+</w:t>
+            </w:r>
+          </w:p>
+        </w:tc>
+      </w:tr>
+      <w:tr>
+        <w:tc>
+          <w:tcPr>
+            <w:tcW w:w="1396" w:type="dxa"/>
+          </w:tcPr>
+          <w:p>
+            <w:pPr>
+              <w:rPr>
+                <w:lang w:val="en-US"/>
+              </w:rPr>
+            </w:pPr>
+            <w:r>
+              <w:rPr>
+                <w:lang w:val="en-US"/>
+              </w:rPr>
+              <w:t>G</w:t>
+            </w:r>
+          </w:p>
+        </w:tc>
+        <w:tc>
+          <w:tcPr>
+            <w:tcW w:w="8062" w:type="dxa"/>
+          </w:tcPr>
+          <w:p>
+            <w:r>
+              <w:t>Вернуть часть строки до или начиная с заданного символа</w:t>
+            </w:r>
+          </w:p>
+        </w:tc>
+        <w:tc>
+          <w:tcPr>
+            <w:tcW w:w="1022" w:type="dxa"/>
+          </w:tcPr>
+          <w:p>
+            <w:pPr>
+              <w:rPr>
+                <w:lang w:val="en-US"/>
+              </w:rPr>
+            </w:pPr>
+            <w:r>
+              <w:rPr>
+                <w:lang w:val="en-US"/>
+              </w:rPr>
+              <w:t>+</w:t>
+            </w:r>
+          </w:p>
+        </w:tc>
+      </w:tr>
+      <w:tr>
+        <w:tc>
+          <w:tcPr>
+            <w:tcW w:w="1396" w:type="dxa"/>
+          </w:tcPr>
+          <w:p>
+            <w:pPr>
+              <w:rPr>
+                <w:lang w:val="en-US"/>
+              </w:rPr>
+            </w:pPr>
+            <w:r>
+              <w:rPr>
+                <w:lang w:val="en-US"/>
+              </w:rPr>
+              <w:t>H</w:t>
+            </w:r>
+          </w:p>
+        </w:tc>
+        <w:tc>
+          <w:tcPr>
+            <w:tcW w:w="8062" w:type="dxa"/>
+          </w:tcPr>
+          <w:p>
+            <w:r>
+              <w:t>Извле</w:t>
+            </w:r>
+            <w:r>
+              <w:t>чь</w:t>
+            </w:r>
+            <w:r>
+              <w:t xml:space="preserve"> текст в угловых скоб</w:t>
+            </w:r>
+            <w:r>
+              <w:t>ках (вместе со скобками)</w:t>
+            </w:r>
+          </w:p>
+        </w:tc>
+        <w:tc>
+          <w:tcPr>
+            <w:tcW w:w="1022" w:type="dxa"/>
+          </w:tcPr>
+          <w:p>
+            <w:pPr>
+              <w:rPr>
+                <w:lang w:val="en-US"/>
+              </w:rPr>
+            </w:pPr>
+            <w:r>
+              <w:rPr>
+                <w:lang w:val="en-US"/>
+              </w:rPr>
+              <w:t>+</w:t>
+            </w:r>
+          </w:p>
+        </w:tc>
+      </w:tr>
+      <w:tr>
+        <w:tc>
+          <w:tcPr>
+            <w:tcW w:w="1396" w:type="dxa"/>
+          </w:tcPr>
+          <w:p>
+            <w:r>
+              <w:rPr>
+                <w:lang w:val="en-US"/>
+              </w:rPr>
+              <w:t>I</w:t>
+            </w:r>
+          </w:p>
+        </w:tc>
+        <w:tc>
+          <w:tcPr>
+            <w:tcW w:w="8062" w:type="dxa"/>
+          </w:tcPr>
+          <w:p>
+            <w:r>
+              <w:t xml:space="preserve">Вернуть параметр из </w:t>
+            </w:r>
+            <w:r>
+              <w:rPr>
+                <w:lang w:val="en-US"/>
+              </w:rPr>
+              <w:t>INI</w:t>
+            </w:r>
+            <w:r>
+              <w:t>-файла</w:t>
+            </w:r>
+          </w:p>
+        </w:tc>
+        <w:tc>
+          <w:tcPr>
+            <w:tcW w:w="1022" w:type="dxa"/>
+          </w:tcPr>
+          <w:p>
+            <w:pPr>
+              <w:rPr>
+                <w:lang w:val="en-US"/>
+              </w:rPr>
+            </w:pPr>
+            <w:r>
+              <w:rPr>
+                <w:lang w:val="en-US"/>
+              </w:rPr>
+              <w:t>+</w:t>
+            </w:r>
+          </w:p>
+        </w:tc>
+      </w:tr>
+      <w:tr>
+        <w:tc>
+          <w:tcPr>
+            <w:tcW w:w="1396" w:type="dxa"/>
+          </w:tcPr>
+          <w:p>
+            <w:r>
+              <w:rPr>
+                <w:lang w:val="en-US"/>
+              </w:rPr>
+              <w:t>J</w:t>
+            </w:r>
+          </w:p>
+        </w:tc>
+        <w:tc>
+          <w:tcPr>
+            <w:tcW w:w="8062" w:type="dxa"/>
+          </w:tcPr>
+          <w:p>
+            <w:r>
+              <w:t>Вернуть количество ссылок для заданного термина</w:t>
+            </w:r>
+          </w:p>
+        </w:tc>
+        <w:tc>
+          <w:tcPr>
+            <w:tcW w:w="1022" w:type="dxa"/>
+          </w:tcPr>
+          <w:p>
+            <w:r>
+              <w:t>+</w:t>
+            </w:r>
+          </w:p>
+        </w:tc>
+      </w:tr>
+      <w:tr>
+        <w:tc>
+          <w:tcPr>
+            <w:tcW w:w="1396" w:type="dxa"/>
+          </w:tcPr>
+          <w:p>
+            <w:pPr>
+              <w:rPr>
+                <w:lang w:val="en-US"/>
+              </w:rPr>
+            </w:pPr>
+            <w:r>
+              <w:rPr>
+                <w:lang w:val="en-US"/>
+              </w:rPr>
+              <w:t>K</w:t>
+            </w:r>
+          </w:p>
+        </w:tc>
+        <w:tc>
+          <w:tcPr>
+            <w:tcW w:w="8062" w:type="dxa"/>
+          </w:tcPr>
+          <w:p>
+            <w:r>
+              <w:t>Раскодировка через справочник</w:t>
+            </w:r>
+            <w:r>
+              <w:rPr>
+                <w:lang w:val="en-US"/>
+              </w:rPr>
+              <w:t>/</w:t>
+            </w:r>
+            <w:r>
+              <w:t>меню</w:t>
+            </w:r>
+          </w:p>
+        </w:tc>
+        <w:tc>
+          <w:tcPr>
+            <w:tcW w:w="1022" w:type="dxa"/>
+          </w:tcPr>
+          <w:p>
+            <w:pPr>
+              <w:rPr>
+                <w:lang w:val="en-US"/>
+              </w:rPr>
+            </w:pPr>
+            <w:r>
+              <w:rPr>
+                <w:lang w:val="en-US"/>
+              </w:rPr>
+              <w:t>+</w:t>
+            </w:r>
+          </w:p>
+        </w:tc>
+      </w:tr>
+      <w:tr>
+        <w:tc>
+          <w:tcPr>
+            <w:tcW w:w="1396" w:type="dxa"/>
+          </w:tcPr>
+          <w:p>
+            <w:r>
+              <w:rPr>
+                <w:lang w:val="en-US"/>
+              </w:rPr>
+              <w:t>L</w:t>
+            </w:r>
+          </w:p>
+        </w:tc>
+        <w:tc>
+          <w:tcPr>
+            <w:tcW w:w="8062" w:type="dxa"/>
+          </w:tcPr>
+          <w:p>
+            <w:r>
+              <w:t>Вернуть окончание термина</w:t>
+            </w:r>
+          </w:p>
+        </w:tc>
+        <w:tc>
+          <w:tcPr>
+            <w:tcW w:w="1022" w:type="dxa"/>
+          </w:tcPr>
+          <w:p>
+            <w:pPr>
+              <w:rPr>
+                <w:lang w:val="en-US"/>
+              </w:rPr>
+            </w:pPr>
+            <w:r>
+              <w:rPr>
+                <w:lang w:val="en-US"/>
+              </w:rPr>
+              <w:t>+</w:t>
+            </w:r>
+          </w:p>
+        </w:tc>
+      </w:tr>
+      <w:tr>
+        <w:tc>
+          <w:tcPr>
+            <w:tcW w:w="1396" w:type="dxa"/>
+          </w:tcPr>
+          <w:p>
+            <w:r>
+              <w:rPr>
+                <w:lang w:val="en-US"/>
+              </w:rPr>
+              <w:t>M</w:t>
+            </w:r>
+          </w:p>
+        </w:tc>
+        <w:tc>
+          <w:tcPr>
+            <w:tcW w:w="8062" w:type="dxa"/>
+          </w:tcPr>
+          <w:p>
+            <w:r>
+              <w:t>Отсортировать повторения заданного поля</w:t>
+            </w:r>
+          </w:p>
+        </w:tc>
+        <w:tc>
+          <w:tcPr>
+            <w:tcW w:w="1022" w:type="dxa"/>
+          </w:tcPr>
+          <w:p>
+            <w:pPr>
+              <w:rPr>
+                <w:lang w:val="en-US"/>
+              </w:rPr>
+            </w:pPr>
+            <w:r>
+              <w:rPr>
+                <w:lang w:val="en-US"/>
+              </w:rPr>
+              <w:t>+</w:t>
+            </w:r>
+          </w:p>
+        </w:tc>
+      </w:tr>
+      <w:tr>
+        <w:tc>
+          <w:tcPr>
+            <w:tcW w:w="1396" w:type="dxa"/>
+          </w:tcPr>
+          <w:p>
+            <w:pPr>
+              <w:rPr>
+                <w:lang w:val="en-US"/>
+              </w:rPr>
+            </w:pPr>
+            <w:r>
+              <w:rPr>
+                <w:lang w:val="en-US"/>
+              </w:rPr>
+              <w:t>N</w:t>
+            </w:r>
+          </w:p>
+        </w:tc>
+        <w:tc>
+          <w:tcPr>
+            <w:tcW w:w="8062" w:type="dxa"/>
+          </w:tcPr>
+          <w:p>
+            <w:pPr>
+              <w:rPr>
+                <w:lang w:val="en-US"/>
+              </w:rPr>
+            </w:pPr>
+            <w:r>
+              <w:rPr>
+                <w:lang w:val="en-US"/>
+              </w:rPr>
               <w:t xml:space="preserve">— </w:t>
             </w:r>
-            <w:proofErr w:type="spellStart"/>
-            <w:r>
-              <w:rPr>
-                <w:lang w:val="en-US"/>
-              </w:rPr>
+            <w:r>
               <w:t>отсутствует</w:t>
             </w:r>
-            <w:proofErr w:type="spellEnd"/>
             <w:r>
               <w:rPr>
                 <w:lang w:val="en-US"/>
@@ -1012,877 +1845,6 @@
             <w:tcW w:w="1396" w:type="dxa"/>
           </w:tcPr>
           <w:p>
-            <w:r>
-              <w:t>6</w:t>
-            </w:r>
-          </w:p>
-        </w:tc>
-        <w:tc>
-          <w:tcPr>
-            <w:tcW w:w="8062" w:type="dxa"/>
-          </w:tcPr>
-          <w:p>
-            <w:r>
-              <w:t>Вложенный формат</w:t>
-            </w:r>
-          </w:p>
-        </w:tc>
-        <w:tc>
-          <w:tcPr>
-            <w:tcW w:w="1022" w:type="dxa"/>
-          </w:tcPr>
-          <w:p>
-            <w:r>
-              <w:t>+</w:t>
-            </w:r>
-          </w:p>
-        </w:tc>
-      </w:tr>
-      <w:tr>
-        <w:tc>
-          <w:tcPr>
-            <w:tcW w:w="1396" w:type="dxa"/>
-          </w:tcPr>
-          <w:p>
-            <w:r>
-              <w:t>7</w:t>
-            </w:r>
-          </w:p>
-        </w:tc>
-        <w:tc>
-          <w:tcPr>
-            <w:tcW w:w="8062" w:type="dxa"/>
-          </w:tcPr>
-          <w:p>
-            <w:proofErr w:type="spellStart"/>
-            <w:r>
-              <w:t>Расформатирование</w:t>
-            </w:r>
-            <w:proofErr w:type="spellEnd"/>
-            <w:r>
-              <w:t xml:space="preserve"> группы связанных документов из другой БД</w:t>
-            </w:r>
-          </w:p>
-        </w:tc>
-        <w:tc>
-          <w:tcPr>
-            <w:tcW w:w="1022" w:type="dxa"/>
-          </w:tcPr>
-          <w:p>
-            <w:pPr>
-              <w:rPr>
-                <w:lang w:val="en-US"/>
-              </w:rPr>
-            </w:pPr>
-            <w:r>
-              <w:rPr>
-                <w:lang w:val="en-US"/>
-              </w:rPr>
-              <w:t>+</w:t>
-            </w:r>
-          </w:p>
-        </w:tc>
-      </w:tr>
-      <w:tr>
-        <w:tc>
-          <w:tcPr>
-            <w:tcW w:w="1396" w:type="dxa"/>
-          </w:tcPr>
-          <w:p>
-            <w:pPr>
-              <w:rPr>
-                <w:lang w:val="en-US"/>
-              </w:rPr>
-            </w:pPr>
-            <w:r>
-              <w:rPr>
-                <w:lang w:val="en-US"/>
-              </w:rPr>
-              <w:t>8</w:t>
-            </w:r>
-          </w:p>
-        </w:tc>
-        <w:tc>
-          <w:tcPr>
-            <w:tcW w:w="8062" w:type="dxa"/>
-          </w:tcPr>
-          <w:p>
-            <w:pPr>
-              <w:rPr>
-                <w:lang w:val="en-US"/>
-              </w:rPr>
-            </w:pPr>
-            <w:proofErr w:type="spellStart"/>
-            <w:r>
-              <w:t>Расформатирование</w:t>
-            </w:r>
-            <w:proofErr w:type="spellEnd"/>
-            <w:r>
-              <w:t xml:space="preserve"> записи из другой БД с помощью</w:t>
-            </w:r>
-            <w:r>
-              <w:t xml:space="preserve"> </w:t>
-            </w:r>
-            <w:r>
-              <w:rPr>
-                <w:lang w:val="en-US"/>
-              </w:rPr>
-              <w:t>FST</w:t>
-            </w:r>
-          </w:p>
-        </w:tc>
-        <w:tc>
-          <w:tcPr>
-            <w:tcW w:w="1022" w:type="dxa"/>
-          </w:tcPr>
-          <w:p>
-            <w:pPr>
-              <w:rPr>
-                <w:lang w:val="en-US"/>
-              </w:rPr>
-            </w:pPr>
-            <w:r>
-              <w:rPr>
-                <w:lang w:val="en-US"/>
-              </w:rPr>
-              <w:t>+</w:t>
-            </w:r>
-            <w:bookmarkStart w:id="0" w:name="_GoBack"/>
-            <w:bookmarkEnd w:id="0"/>
-          </w:p>
-        </w:tc>
-      </w:tr>
-      <w:tr>
-        <w:tc>
-          <w:tcPr>
-            <w:tcW w:w="1396" w:type="dxa"/>
-          </w:tcPr>
-          <w:p>
-            <w:r>
-              <w:t>9</w:t>
-            </w:r>
-          </w:p>
-        </w:tc>
-        <w:tc>
-          <w:tcPr>
-            <w:tcW w:w="8062" w:type="dxa"/>
-          </w:tcPr>
-          <w:p>
-            <w:r>
-              <w:t>Удалить двойные кавычки из заданной строки</w:t>
-            </w:r>
-          </w:p>
-        </w:tc>
-        <w:tc>
-          <w:tcPr>
-            <w:tcW w:w="1022" w:type="dxa"/>
-          </w:tcPr>
-          <w:p>
-            <w:pPr>
-              <w:rPr>
-                <w:lang w:val="en-US"/>
-              </w:rPr>
-            </w:pPr>
-            <w:r>
-              <w:rPr>
-                <w:lang w:val="en-US"/>
-              </w:rPr>
-              <w:t>+</w:t>
-            </w:r>
-          </w:p>
-        </w:tc>
-      </w:tr>
-      <w:tr>
-        <w:tc>
-          <w:tcPr>
-            <w:tcW w:w="1396" w:type="dxa"/>
-          </w:tcPr>
-          <w:p>
-            <w:pPr>
-              <w:rPr>
-                <w:lang w:val="en-US"/>
-              </w:rPr>
-            </w:pPr>
-            <w:r>
-              <w:rPr>
-                <w:lang w:val="en-US"/>
-              </w:rPr>
-              <w:t>A</w:t>
-            </w:r>
-          </w:p>
-        </w:tc>
-        <w:tc>
-          <w:tcPr>
-            <w:tcW w:w="8062" w:type="dxa"/>
-          </w:tcPr>
-          <w:p>
-            <w:pPr>
-              <w:rPr>
-                <w:lang w:val="en-US"/>
-              </w:rPr>
-            </w:pPr>
-            <w:r>
-              <w:t>Выдать заданное повторение поля</w:t>
-            </w:r>
-          </w:p>
-        </w:tc>
-        <w:tc>
-          <w:tcPr>
-            <w:tcW w:w="1022" w:type="dxa"/>
-          </w:tcPr>
-          <w:p>
-            <w:pPr>
-              <w:rPr>
-                <w:lang w:val="en-US"/>
-              </w:rPr>
-            </w:pPr>
-            <w:r>
-              <w:rPr>
-                <w:lang w:val="en-US"/>
-              </w:rPr>
-              <w:t>+</w:t>
-            </w:r>
-          </w:p>
-        </w:tc>
-      </w:tr>
-      <w:tr>
-        <w:tc>
-          <w:tcPr>
-            <w:tcW w:w="1396" w:type="dxa"/>
-          </w:tcPr>
-          <w:p>
-            <w:pPr>
-              <w:rPr>
-                <w:lang w:val="en-US"/>
-              </w:rPr>
-            </w:pPr>
-            <w:r>
-              <w:rPr>
-                <w:lang w:val="en-US"/>
-              </w:rPr>
-              <w:t>B</w:t>
-            </w:r>
-          </w:p>
-        </w:tc>
-        <w:tc>
-          <w:tcPr>
-            <w:tcW w:w="8062" w:type="dxa"/>
-          </w:tcPr>
-          <w:p>
-            <w:r>
-              <w:t>Выдать библиографическую свертку документа</w:t>
-            </w:r>
-          </w:p>
-        </w:tc>
-        <w:tc>
-          <w:tcPr>
-            <w:tcW w:w="1022" w:type="dxa"/>
-          </w:tcPr>
-          <w:p>
-            <w:pPr>
-              <w:rPr>
-                <w:lang w:val="en-US"/>
-              </w:rPr>
-            </w:pPr>
-            <w:r>
-              <w:rPr>
-                <w:lang w:val="en-US"/>
-              </w:rPr>
-              <w:t>+</w:t>
-            </w:r>
-          </w:p>
-        </w:tc>
-      </w:tr>
-      <w:tr>
-        <w:tc>
-          <w:tcPr>
-            <w:tcW w:w="1396" w:type="dxa"/>
-          </w:tcPr>
-          <w:p>
-            <w:r>
-              <w:rPr>
-                <w:lang w:val="en-US"/>
-              </w:rPr>
-              <w:t>C</w:t>
-            </w:r>
-          </w:p>
-        </w:tc>
-        <w:tc>
-          <w:tcPr>
-            <w:tcW w:w="8062" w:type="dxa"/>
-          </w:tcPr>
-          <w:p>
-            <w:r>
-              <w:t xml:space="preserve">Контроль </w:t>
-            </w:r>
-            <w:r>
-              <w:rPr>
-                <w:lang w:val="en-US"/>
-              </w:rPr>
-              <w:t>ISSN/ISBN</w:t>
-            </w:r>
-          </w:p>
-        </w:tc>
-        <w:tc>
-          <w:tcPr>
-            <w:tcW w:w="1022" w:type="dxa"/>
-          </w:tcPr>
-          <w:p>
-            <w:pPr>
-              <w:rPr>
-                <w:lang w:val="en-US"/>
-              </w:rPr>
-            </w:pPr>
-            <w:r>
-              <w:rPr>
-                <w:lang w:val="en-US"/>
-              </w:rPr>
-              <w:t>+</w:t>
-            </w:r>
-          </w:p>
-        </w:tc>
-      </w:tr>
-      <w:tr>
-        <w:tc>
-          <w:tcPr>
-            <w:tcW w:w="1396" w:type="dxa"/>
-          </w:tcPr>
-          <w:p>
-            <w:pPr>
-              <w:rPr>
-                <w:lang w:val="en-US"/>
-              </w:rPr>
-            </w:pPr>
-            <w:r>
-              <w:rPr>
-                <w:lang w:val="en-US"/>
-              </w:rPr>
-              <w:t>D</w:t>
-            </w:r>
-          </w:p>
-        </w:tc>
-        <w:tc>
-          <w:tcPr>
-            <w:tcW w:w="8062" w:type="dxa"/>
-          </w:tcPr>
-          <w:p>
-            <w:r>
-              <w:t>Форматирование документа из другой БД</w:t>
-            </w:r>
-          </w:p>
-        </w:tc>
-        <w:tc>
-          <w:tcPr>
-            <w:tcW w:w="1022" w:type="dxa"/>
-          </w:tcPr>
-          <w:p>
-            <w:r>
-              <w:t>+</w:t>
-            </w:r>
-          </w:p>
-        </w:tc>
-      </w:tr>
-      <w:tr>
-        <w:tc>
-          <w:tcPr>
-            <w:tcW w:w="1396" w:type="dxa"/>
-          </w:tcPr>
-          <w:p>
-            <w:pPr>
-              <w:rPr>
-                <w:lang w:val="en-US"/>
-              </w:rPr>
-            </w:pPr>
-            <w:r>
-              <w:rPr>
-                <w:lang w:val="en-US"/>
-              </w:rPr>
-              <w:t>E</w:t>
-            </w:r>
-          </w:p>
-        </w:tc>
-        <w:tc>
-          <w:tcPr>
-            <w:tcW w:w="8062" w:type="dxa"/>
-          </w:tcPr>
-          <w:p>
-            <w:r>
-              <w:t>Вернуть заданное количество первых слов в строке</w:t>
-            </w:r>
-          </w:p>
-        </w:tc>
-        <w:tc>
-          <w:tcPr>
-            <w:tcW w:w="1022" w:type="dxa"/>
-          </w:tcPr>
-          <w:p>
-            <w:pPr>
-              <w:rPr>
-                <w:lang w:val="en-US"/>
-              </w:rPr>
-            </w:pPr>
-            <w:r>
-              <w:rPr>
-                <w:lang w:val="en-US"/>
-              </w:rPr>
-              <w:t>+</w:t>
-            </w:r>
-          </w:p>
-        </w:tc>
-      </w:tr>
-      <w:tr>
-        <w:tc>
-          <w:tcPr>
-            <w:tcW w:w="1396" w:type="dxa"/>
-          </w:tcPr>
-          <w:p>
-            <w:pPr>
-              <w:rPr>
-                <w:lang w:val="en-US"/>
-              </w:rPr>
-            </w:pPr>
-            <w:r>
-              <w:rPr>
-                <w:lang w:val="en-US"/>
-              </w:rPr>
-              <w:t>F</w:t>
-            </w:r>
-          </w:p>
-        </w:tc>
-        <w:tc>
-          <w:tcPr>
-            <w:tcW w:w="8062" w:type="dxa"/>
-          </w:tcPr>
-          <w:p>
-            <w:r>
-              <w:t>Вернуть конец строки после заданного количества первых слов</w:t>
-            </w:r>
-          </w:p>
-        </w:tc>
-        <w:tc>
-          <w:tcPr>
-            <w:tcW w:w="1022" w:type="dxa"/>
-          </w:tcPr>
-          <w:p>
-            <w:pPr>
-              <w:rPr>
-                <w:lang w:val="en-US"/>
-              </w:rPr>
-            </w:pPr>
-            <w:r>
-              <w:rPr>
-                <w:lang w:val="en-US"/>
-              </w:rPr>
-              <w:t>+</w:t>
-            </w:r>
-          </w:p>
-        </w:tc>
-      </w:tr>
-      <w:tr>
-        <w:tc>
-          <w:tcPr>
-            <w:tcW w:w="1396" w:type="dxa"/>
-          </w:tcPr>
-          <w:p>
-            <w:pPr>
-              <w:rPr>
-                <w:lang w:val="en-US"/>
-              </w:rPr>
-            </w:pPr>
-            <w:r>
-              <w:rPr>
-                <w:lang w:val="en-US"/>
-              </w:rPr>
-              <w:t>G</w:t>
-            </w:r>
-          </w:p>
-        </w:tc>
-        <w:tc>
-          <w:tcPr>
-            <w:tcW w:w="8062" w:type="dxa"/>
-          </w:tcPr>
-          <w:p>
-            <w:r>
-              <w:t>Вернуть часть строки до или начиная с заданного символа</w:t>
-            </w:r>
-          </w:p>
-        </w:tc>
-        <w:tc>
-          <w:tcPr>
-            <w:tcW w:w="1022" w:type="dxa"/>
-          </w:tcPr>
-          <w:p>
-            <w:pPr>
-              <w:rPr>
-                <w:lang w:val="en-US"/>
-              </w:rPr>
-            </w:pPr>
-            <w:r>
-              <w:rPr>
-                <w:lang w:val="en-US"/>
-              </w:rPr>
-              <w:t>+</w:t>
-            </w:r>
-          </w:p>
-        </w:tc>
-      </w:tr>
-      <w:tr>
-        <w:tc>
-          <w:tcPr>
-            <w:tcW w:w="1396" w:type="dxa"/>
-          </w:tcPr>
-          <w:p>
-            <w:pPr>
-              <w:rPr>
-                <w:lang w:val="en-US"/>
-              </w:rPr>
-            </w:pPr>
-            <w:r>
-              <w:rPr>
-                <w:lang w:val="en-US"/>
-              </w:rPr>
-              <w:t>H</w:t>
-            </w:r>
-          </w:p>
-        </w:tc>
-        <w:tc>
-          <w:tcPr>
-            <w:tcW w:w="8062" w:type="dxa"/>
-          </w:tcPr>
-          <w:p>
-            <w:r>
-              <w:t>Извле</w:t>
-            </w:r>
-            <w:r>
-              <w:t>чь</w:t>
-            </w:r>
-            <w:r>
-              <w:t xml:space="preserve"> текст в угловых скоб</w:t>
-            </w:r>
-            <w:r>
-              <w:t>ках (вместе со скобками)</w:t>
-            </w:r>
-          </w:p>
-        </w:tc>
-        <w:tc>
-          <w:tcPr>
-            <w:tcW w:w="1022" w:type="dxa"/>
-          </w:tcPr>
-          <w:p>
-            <w:pPr>
-              <w:rPr>
-                <w:lang w:val="en-US"/>
-              </w:rPr>
-            </w:pPr>
-            <w:r>
-              <w:rPr>
-                <w:lang w:val="en-US"/>
-              </w:rPr>
-              <w:t>+</w:t>
-            </w:r>
-          </w:p>
-        </w:tc>
-      </w:tr>
-      <w:tr>
-        <w:tc>
-          <w:tcPr>
-            <w:tcW w:w="1396" w:type="dxa"/>
-          </w:tcPr>
-          <w:p>
-            <w:r>
-              <w:rPr>
-                <w:lang w:val="en-US"/>
-              </w:rPr>
-              <w:t>I</w:t>
-            </w:r>
-          </w:p>
-        </w:tc>
-        <w:tc>
-          <w:tcPr>
-            <w:tcW w:w="8062" w:type="dxa"/>
-          </w:tcPr>
-          <w:p>
-            <w:r>
-              <w:t xml:space="preserve">Вернуть параметр из </w:t>
-            </w:r>
-            <w:r>
-              <w:rPr>
-                <w:lang w:val="en-US"/>
-              </w:rPr>
-              <w:t>INI</w:t>
-            </w:r>
-            <w:r>
-              <w:t>-файла</w:t>
-            </w:r>
-          </w:p>
-        </w:tc>
-        <w:tc>
-          <w:tcPr>
-            <w:tcW w:w="1022" w:type="dxa"/>
-          </w:tcPr>
-          <w:p>
-            <w:pPr>
-              <w:rPr>
-                <w:lang w:val="en-US"/>
-              </w:rPr>
-            </w:pPr>
-            <w:r>
-              <w:rPr>
-                <w:lang w:val="en-US"/>
-              </w:rPr>
-              <w:t>+</w:t>
-            </w:r>
-          </w:p>
-        </w:tc>
-      </w:tr>
-      <w:tr>
-        <w:tc>
-          <w:tcPr>
-            <w:tcW w:w="1396" w:type="dxa"/>
-          </w:tcPr>
-          <w:p>
-            <w:r>
-              <w:rPr>
-                <w:lang w:val="en-US"/>
-              </w:rPr>
-              <w:t>J</w:t>
-            </w:r>
-          </w:p>
-        </w:tc>
-        <w:tc>
-          <w:tcPr>
-            <w:tcW w:w="8062" w:type="dxa"/>
-          </w:tcPr>
-          <w:p>
-            <w:r>
-              <w:t>Вернуть количество ссылок для заданного термина</w:t>
-            </w:r>
-          </w:p>
-        </w:tc>
-        <w:tc>
-          <w:tcPr>
-            <w:tcW w:w="1022" w:type="dxa"/>
-          </w:tcPr>
-          <w:p>
-            <w:r>
-              <w:t>+</w:t>
-            </w:r>
-          </w:p>
-        </w:tc>
-      </w:tr>
-      <w:tr>
-        <w:tc>
-          <w:tcPr>
-            <w:tcW w:w="1396" w:type="dxa"/>
-          </w:tcPr>
-          <w:p>
-            <w:pPr>
-              <w:rPr>
-                <w:lang w:val="en-US"/>
-              </w:rPr>
-            </w:pPr>
-            <w:r>
-              <w:rPr>
-                <w:lang w:val="en-US"/>
-              </w:rPr>
-              <w:t>K</w:t>
-            </w:r>
-          </w:p>
-        </w:tc>
-        <w:tc>
-          <w:tcPr>
-            <w:tcW w:w="8062" w:type="dxa"/>
-          </w:tcPr>
-          <w:p>
-            <w:proofErr w:type="spellStart"/>
-            <w:r>
-              <w:t>Раскодировка</w:t>
-            </w:r>
-            <w:proofErr w:type="spellEnd"/>
-            <w:r>
-              <w:t xml:space="preserve"> через справочник</w:t>
-            </w:r>
-            <w:r>
-              <w:rPr>
-                <w:lang w:val="en-US"/>
-              </w:rPr>
-              <w:t>/</w:t>
-            </w:r>
-            <w:r>
-              <w:t>меню</w:t>
-            </w:r>
-          </w:p>
-        </w:tc>
-        <w:tc>
-          <w:tcPr>
-            <w:tcW w:w="1022" w:type="dxa"/>
-          </w:tcPr>
-          <w:p>
-            <w:pPr>
-              <w:rPr>
-                <w:lang w:val="en-US"/>
-              </w:rPr>
-            </w:pPr>
-            <w:r>
-              <w:rPr>
-                <w:lang w:val="en-US"/>
-              </w:rPr>
-              <w:t>+</w:t>
-            </w:r>
-          </w:p>
-        </w:tc>
-      </w:tr>
-      <w:tr>
-        <w:tc>
-          <w:tcPr>
-            <w:tcW w:w="1396" w:type="dxa"/>
-          </w:tcPr>
-          <w:p>
-            <w:r>
-              <w:rPr>
-                <w:lang w:val="en-US"/>
-              </w:rPr>
-              <w:t>L</w:t>
-            </w:r>
-          </w:p>
-        </w:tc>
-        <w:tc>
-          <w:tcPr>
-            <w:tcW w:w="8062" w:type="dxa"/>
-          </w:tcPr>
-          <w:p>
-            <w:r>
-              <w:t>Вернуть окончание термина</w:t>
-            </w:r>
-          </w:p>
-        </w:tc>
-        <w:tc>
-          <w:tcPr>
-            <w:tcW w:w="1022" w:type="dxa"/>
-          </w:tcPr>
-          <w:p>
-            <w:pPr>
-              <w:rPr>
-                <w:lang w:val="en-US"/>
-              </w:rPr>
-            </w:pPr>
-            <w:r>
-              <w:rPr>
-                <w:lang w:val="en-US"/>
-              </w:rPr>
-              <w:t>+</w:t>
-            </w:r>
-          </w:p>
-        </w:tc>
-      </w:tr>
-      <w:tr>
-        <w:tc>
-          <w:tcPr>
-            <w:tcW w:w="1396" w:type="dxa"/>
-          </w:tcPr>
-          <w:p>
-            <w:r>
-              <w:rPr>
-                <w:lang w:val="en-US"/>
-              </w:rPr>
-              <w:t>M</w:t>
-            </w:r>
-          </w:p>
-        </w:tc>
-        <w:tc>
-          <w:tcPr>
-            <w:tcW w:w="8062" w:type="dxa"/>
-          </w:tcPr>
-          <w:p>
-            <w:r>
-              <w:t>Отсортировать повторения заданного поля</w:t>
-            </w:r>
-          </w:p>
-        </w:tc>
-        <w:tc>
-          <w:tcPr>
-            <w:tcW w:w="1022" w:type="dxa"/>
-          </w:tcPr>
-          <w:p>
-            <w:pPr>
-              <w:rPr>
-                <w:lang w:val="en-US"/>
-              </w:rPr>
-            </w:pPr>
-            <w:r>
-              <w:rPr>
-                <w:lang w:val="en-US"/>
-              </w:rPr>
-              <w:t>+</w:t>
-            </w:r>
-          </w:p>
-        </w:tc>
-      </w:tr>
-      <w:tr>
-        <w:tc>
-          <w:tcPr>
-            <w:tcW w:w="1396" w:type="dxa"/>
-          </w:tcPr>
-          <w:p>
-            <w:pPr>
-              <w:rPr>
-                <w:lang w:val="en-US"/>
-              </w:rPr>
-            </w:pPr>
-            <w:r>
-              <w:rPr>
-                <w:lang w:val="en-US"/>
-              </w:rPr>
-              <w:t>N</w:t>
-            </w:r>
-          </w:p>
-        </w:tc>
-        <w:tc>
-          <w:tcPr>
-            <w:tcW w:w="8062" w:type="dxa"/>
-          </w:tcPr>
-          <w:p>
-            <w:pPr>
-              <w:rPr>
-                <w:lang w:val="en-US"/>
-              </w:rPr>
-            </w:pPr>
-            <w:r>
-              <w:rPr>
-                <w:lang w:val="en-US"/>
-              </w:rPr>
-              <w:t xml:space="preserve">— </w:t>
-            </w:r>
-            <w:r>
-              <w:t>отсутствует</w:t>
-            </w:r>
-            <w:r>
-              <w:rPr>
-                <w:lang w:val="en-US"/>
-              </w:rPr>
-              <w:t xml:space="preserve"> —</w:t>
-            </w:r>
-          </w:p>
-        </w:tc>
-        <w:tc>
-          <w:tcPr>
-            <w:tcW w:w="1022" w:type="dxa"/>
-          </w:tcPr>
-          <w:p>
-            <w:pPr>
-              <w:rPr>
-                <w:lang w:val="en-US"/>
-              </w:rPr>
-            </w:pPr>
-          </w:p>
-        </w:tc>
-      </w:tr>
-      <w:tr>
-        <w:tc>
-          <w:tcPr>
-            <w:tcW w:w="1396" w:type="dxa"/>
-          </w:tcPr>
-          <w:p>
             <w:pPr>
               <w:rPr>
                 <w:lang w:val="en-US"/>
@@ -2229,13 +2191,8 @@
             <w:tcW w:w="8062" w:type="dxa"/>
           </w:tcPr>
           <w:p>
-            <w:proofErr w:type="spellStart"/>
-            <w:r>
-              <w:t>Декумуляция</w:t>
-            </w:r>
-            <w:proofErr w:type="spellEnd"/>
-            <w:r>
-              <w:t xml:space="preserve"> номеров журнала</w:t>
+            <w:r>
+              <w:t>Декумуляция номеров журнала</w:t>
             </w:r>
           </w:p>
         </w:tc>
@@ -2484,15 +2441,7 @@
           </w:tcPr>
           <w:p>
             <w:r>
-              <w:t xml:space="preserve">Выдать содержимое документа полностью (формат </w:t>
-            </w:r>
-            <w:proofErr w:type="spellStart"/>
-            <w:r>
-              <w:t>ALLl</w:t>
-            </w:r>
-            <w:proofErr w:type="spellEnd"/>
-            <w:r>
-              <w:t>)</w:t>
+              <w:t>Выдать содержимое документа полностью (формат ALLl)</w:t>
             </w:r>
           </w:p>
         </w:tc>
@@ -2765,15 +2714,7 @@
           </w:tcPr>
           <w:p>
             <w:r>
-              <w:t xml:space="preserve">Групповая </w:t>
-            </w:r>
-            <w:proofErr w:type="spellStart"/>
-            <w:r>
-              <w:t>мультираскодировка</w:t>
-            </w:r>
-            <w:proofErr w:type="spellEnd"/>
-            <w:r>
-              <w:t xml:space="preserve"> переменных</w:t>
+              <w:t>Групповая мультираскодировка переменных</w:t>
             </w:r>
           </w:p>
         </w:tc>
@@ -2865,15 +2806,7 @@
           </w:tcPr>
           <w:p>
             <w:r>
-              <w:t xml:space="preserve">Групповая </w:t>
-            </w:r>
-            <w:proofErr w:type="spellStart"/>
-            <w:r>
-              <w:t>мультираскодировка</w:t>
-            </w:r>
-            <w:proofErr w:type="spellEnd"/>
-            <w:r>
-              <w:t xml:space="preserve"> списка</w:t>
+              <w:t>Групповая мультираскодировка списка</w:t>
             </w:r>
           </w:p>
         </w:tc>
@@ -3637,14 +3570,12 @@
             <w:tcW w:w="8062" w:type="dxa"/>
           </w:tcPr>
           <w:p>
-            <w:proofErr w:type="spellStart"/>
             <w:r>
               <w:t>Расформатир</w:t>
             </w:r>
             <w:r>
               <w:t>ование</w:t>
             </w:r>
-            <w:proofErr w:type="spellEnd"/>
             <w:r>
               <w:t xml:space="preserve"> найденны</w:t>
             </w:r>
@@ -6542,6 +6473,56 @@
             <w:tcW w:w="8062" w:type="dxa"/>
           </w:tcPr>
           <w:p>
+            <w:r>
+              <w:t>Инкремент строки</w:t>
+            </w:r>
+          </w:p>
+        </w:tc>
+        <w:tc>
+          <w:tcPr>
+            <w:tcW w:w="1022" w:type="dxa"/>
+          </w:tcPr>
+          <w:p>
+            <w:pPr>
+              <w:rPr>
+                <w:lang w:val="en-US"/>
+              </w:rPr>
+            </w:pPr>
+            <w:r>
+              <w:rPr>
+                <w:lang w:val="en-US"/>
+              </w:rPr>
+              <w:t>+</w:t>
+            </w:r>
+            <w:bookmarkStart w:id="0" w:name="_GoBack"/>
+            <w:bookmarkEnd w:id="0"/>
+          </w:p>
+        </w:tc>
+      </w:tr>
+      <w:tr>
+        <w:tc>
+          <w:tcPr>
+            <w:tcW w:w="1396" w:type="dxa"/>
+          </w:tcPr>
+          <w:p>
+            <w:pPr>
+              <w:rPr>
+                <w:lang w:val="en-US"/>
+              </w:rPr>
+            </w:pPr>
+            <w:r>
+              <w:rPr>
+                <w:lang w:val="en-US"/>
+              </w:rPr>
+              <w:t>+X</w:t>
+            </w:r>
+          </w:p>
+        </w:tc>
+        <w:tc>
+          <w:tcPr>
+            <w:tcW w:w="8062" w:type="dxa"/>
+          </w:tcPr>
+          <w:p>
             <w:pPr>
               <w:rPr>
                 <w:lang w:val="en-US"/>
@@ -6583,7 +6564,277 @@
               <w:rPr>
                 <w:lang w:val="en-US"/>
               </w:rPr>
-              <w:t>+X</w:t>
+              <w:t>+Z</w:t>
+            </w:r>
+          </w:p>
+        </w:tc>
+        <w:tc>
+          <w:tcPr>
+            <w:tcW w:w="8062" w:type="dxa"/>
+          </w:tcPr>
+          <w:p>
+            <w:r>
+              <w:t>Перекодировка из A</w:t>
+            </w:r>
+            <w:r>
+              <w:rPr>
+                <w:lang w:val="en-US"/>
+              </w:rPr>
+              <w:t>NSI</w:t>
+            </w:r>
+            <w:r>
+              <w:t xml:space="preserve"> в </w:t>
+            </w:r>
+            <w:r>
+              <w:rPr>
+                <w:lang w:val="en-US"/>
+              </w:rPr>
+              <w:t>OEM</w:t>
+            </w:r>
+            <w:r>
+              <w:t xml:space="preserve"> и обратно</w:t>
+            </w:r>
+          </w:p>
+        </w:tc>
+        <w:tc>
+          <w:tcPr>
+            <w:tcW w:w="1022" w:type="dxa"/>
+          </w:tcPr>
+          <w:p>
+            <w:pPr>
+              <w:rPr>
+                <w:lang w:val="en-US"/>
+              </w:rPr>
+            </w:pPr>
+            <w:r>
+              <w:rPr>
+                <w:lang w:val="en-US"/>
+              </w:rPr>
+              <w:t>+</w:t>
+            </w:r>
+          </w:p>
+        </w:tc>
+      </w:tr>
+      <w:tr>
+        <w:tc>
+          <w:tcPr>
+            <w:tcW w:w="1396" w:type="dxa"/>
+          </w:tcPr>
+          <w:p>
+            <w:pPr>
+              <w:rPr>
+                <w:lang w:val="en-US"/>
+              </w:rPr>
+            </w:pPr>
+            <w:r>
+              <w:rPr>
+                <w:lang w:val="en-US"/>
+              </w:rPr>
+              <w:t>+@</w:t>
+            </w:r>
+          </w:p>
+        </w:tc>
+        <w:tc>
+          <w:tcPr>
+            <w:tcW w:w="8062" w:type="dxa"/>
+          </w:tcPr>
+          <w:p>
+            <w:r>
+              <w:t>Выдать содержимое документа полностью в формате JSON</w:t>
+            </w:r>
+          </w:p>
+        </w:tc>
+        <w:tc>
+          <w:tcPr>
+            <w:tcW w:w="1022" w:type="dxa"/>
+          </w:tcPr>
+          <w:p>
+            <w:pPr>
+              <w:rPr>
+                <w:lang w:val="en-US"/>
+              </w:rPr>
+            </w:pPr>
+            <w:r>
+              <w:rPr>
+                <w:lang w:val="en-US"/>
+              </w:rPr>
+              <w:t>+</w:t>
+            </w:r>
+          </w:p>
+        </w:tc>
+      </w:tr>
+      <w:tr>
+        <w:tc>
+          <w:tcPr>
+            <w:tcW w:w="1396" w:type="dxa"/>
+          </w:tcPr>
+          <w:p>
+            <w:pPr>
+              <w:rPr>
+                <w:lang w:val="en-US"/>
+              </w:rPr>
+            </w:pPr>
+            <w:r>
+              <w:rPr>
+                <w:lang w:val="en-US"/>
+              </w:rPr>
+              <w:t>+\</w:t>
+            </w:r>
+          </w:p>
+        </w:tc>
+        <w:tc>
+          <w:tcPr>
+            <w:tcW w:w="8062" w:type="dxa"/>
+          </w:tcPr>
+          <w:p>
+            <w:r>
+              <w:t>Преобразование строки, удваивающее обратный слэш, или обратное</w:t>
+            </w:r>
+          </w:p>
+        </w:tc>
+        <w:tc>
+          <w:tcPr>
+            <w:tcW w:w="1022" w:type="dxa"/>
+          </w:tcPr>
+          <w:p>
+            <w:pPr>
+              <w:rPr>
+                <w:lang w:val="en-US"/>
+              </w:rPr>
+            </w:pPr>
+            <w:r>
+              <w:rPr>
+                <w:lang w:val="en-US"/>
+              </w:rPr>
+              <w:t>+</w:t>
+            </w:r>
+          </w:p>
+        </w:tc>
+      </w:tr>
+      <w:tr>
+        <w:tc>
+          <w:tcPr>
+            <w:tcW w:w="1396" w:type="dxa"/>
+          </w:tcPr>
+          <w:p>
+            <w:pPr>
+              <w:rPr>
+                <w:lang w:val="en-US"/>
+              </w:rPr>
+            </w:pPr>
+            <w:r>
+              <w:rPr>
+                <w:lang w:val="en-US"/>
+              </w:rPr>
+              <w:t>++0</w:t>
+            </w:r>
+          </w:p>
+        </w:tc>
+        <w:tc>
+          <w:tcPr>
+            <w:tcW w:w="8062" w:type="dxa"/>
+          </w:tcPr>
+          <w:p>
+            <w:r>
+              <w:t>Выдать содержимое документа полностью – только содержимое полей</w:t>
+            </w:r>
+            <w:r>
+              <w:t xml:space="preserve"> (формат </w:t>
+            </w:r>
+            <w:r>
+              <w:rPr>
+                <w:lang w:val="en-US"/>
+              </w:rPr>
+              <w:t>ALLl</w:t>
+            </w:r>
+            <w:r>
+              <w:t>)</w:t>
+            </w:r>
+          </w:p>
+        </w:tc>
+        <w:tc>
+          <w:tcPr>
+            <w:tcW w:w="1022" w:type="dxa"/>
+          </w:tcPr>
+          <w:p>
+            <w:pPr>
+              <w:rPr>
+                <w:lang w:val="en-US"/>
+              </w:rPr>
+            </w:pPr>
+            <w:r>
+              <w:rPr>
+                <w:lang w:val="en-US"/>
+              </w:rPr>
+              <w:t>+</w:t>
+            </w:r>
+          </w:p>
+        </w:tc>
+      </w:tr>
+      <w:tr>
+        <w:tc>
+          <w:tcPr>
+            <w:tcW w:w="1396" w:type="dxa"/>
+          </w:tcPr>
+          <w:p>
+            <w:pPr>
+              <w:rPr>
+                <w:lang w:val="en-US"/>
+              </w:rPr>
+            </w:pPr>
+            <w:r>
+              <w:rPr>
+                <w:lang w:val="en-US"/>
+              </w:rPr>
+              <w:t>++A</w:t>
+            </w:r>
+          </w:p>
+        </w:tc>
+        <w:tc>
+          <w:tcPr>
+            <w:tcW w:w="8062" w:type="dxa"/>
+          </w:tcPr>
+          <w:p>
+            <w:r>
+              <w:t>Поиск начала фразы</w:t>
+            </w:r>
+          </w:p>
+        </w:tc>
+        <w:tc>
+          <w:tcPr>
+            <w:tcW w:w="1022" w:type="dxa"/>
+          </w:tcPr>
+          <w:p>
+            <w:pPr>
+              <w:rPr>
+                <w:lang w:val="en-US"/>
+              </w:rPr>
+            </w:pPr>
+            <w:r>
+              <w:t>+</w:t>
+            </w:r>
+          </w:p>
+        </w:tc>
+      </w:tr>
+      <w:tr>
+        <w:tc>
+          <w:tcPr>
+            <w:tcW w:w="1396" w:type="dxa"/>
+          </w:tcPr>
+          <w:p>
+            <w:pPr>
+              <w:rPr>
+                <w:lang w:val="en-US"/>
+              </w:rPr>
+            </w:pPr>
+            <w:r>
+              <w:t>++</w:t>
+            </w:r>
+            <w:r>
+              <w:rPr>
+                <w:lang w:val="en-US"/>
+              </w:rPr>
+              <w:t>B</w:t>
             </w:r>
           </w:p>
         </w:tc>
@@ -6609,336 +6860,6 @@
           <w:tcPr>
             <w:tcW w:w="1022" w:type="dxa"/>
           </w:tcPr>
-          <w:p>
-            <w:pPr>
-              <w:rPr>
-                <w:lang w:val="en-US"/>
-              </w:rPr>
-            </w:pPr>
-          </w:p>
-        </w:tc>
-      </w:tr>
-      <w:tr>
-        <w:tc>
-          <w:tcPr>
-            <w:tcW w:w="1396" w:type="dxa"/>
-          </w:tcPr>
-          <w:p>
-            <w:pPr>
-              <w:rPr>
-                <w:lang w:val="en-US"/>
-              </w:rPr>
-            </w:pPr>
-            <w:r>
-              <w:rPr>
-                <w:lang w:val="en-US"/>
-              </w:rPr>
-              <w:t>+Z</w:t>
-            </w:r>
-          </w:p>
-        </w:tc>
-        <w:tc>
-          <w:tcPr>
-            <w:tcW w:w="8062" w:type="dxa"/>
-          </w:tcPr>
-          <w:p>
-            <w:r>
-              <w:t>Перекодировка из A</w:t>
-            </w:r>
-            <w:r>
-              <w:rPr>
-                <w:lang w:val="en-US"/>
-              </w:rPr>
-              <w:t>NSI</w:t>
-            </w:r>
-            <w:r>
-              <w:t xml:space="preserve"> в </w:t>
-            </w:r>
-            <w:r>
-              <w:rPr>
-                <w:lang w:val="en-US"/>
-              </w:rPr>
-              <w:t>OEM</w:t>
-            </w:r>
-            <w:r>
-              <w:t xml:space="preserve"> и обратно</w:t>
-            </w:r>
-          </w:p>
-        </w:tc>
-        <w:tc>
-          <w:tcPr>
-            <w:tcW w:w="1022" w:type="dxa"/>
-          </w:tcPr>
-          <w:p>
-            <w:pPr>
-              <w:rPr>
-                <w:lang w:val="en-US"/>
-              </w:rPr>
-            </w:pPr>
-            <w:r>
-              <w:rPr>
-                <w:lang w:val="en-US"/>
-              </w:rPr>
-              <w:t>+</w:t>
-            </w:r>
-          </w:p>
-        </w:tc>
-      </w:tr>
-      <w:tr>
-        <w:tc>
-          <w:tcPr>
-            <w:tcW w:w="1396" w:type="dxa"/>
-          </w:tcPr>
-          <w:p>
-            <w:pPr>
-              <w:rPr>
-                <w:lang w:val="en-US"/>
-              </w:rPr>
-            </w:pPr>
-            <w:r>
-              <w:rPr>
-                <w:lang w:val="en-US"/>
-              </w:rPr>
-              <w:t>+@</w:t>
-            </w:r>
-          </w:p>
-        </w:tc>
-        <w:tc>
-          <w:tcPr>
-            <w:tcW w:w="8062" w:type="dxa"/>
-          </w:tcPr>
-          <w:p>
-            <w:r>
-              <w:t>Выдать содержимое документа полностью в формате JSON</w:t>
-            </w:r>
-          </w:p>
-        </w:tc>
-        <w:tc>
-          <w:tcPr>
-            <w:tcW w:w="1022" w:type="dxa"/>
-          </w:tcPr>
-          <w:p>
-            <w:pPr>
-              <w:rPr>
-                <w:lang w:val="en-US"/>
-              </w:rPr>
-            </w:pPr>
-            <w:r>
-              <w:rPr>
-                <w:lang w:val="en-US"/>
-              </w:rPr>
-              <w:t>+</w:t>
-            </w:r>
-          </w:p>
-        </w:tc>
-      </w:tr>
-      <w:tr>
-        <w:tc>
-          <w:tcPr>
-            <w:tcW w:w="1396" w:type="dxa"/>
-          </w:tcPr>
-          <w:p>
-            <w:pPr>
-              <w:rPr>
-                <w:lang w:val="en-US"/>
-              </w:rPr>
-            </w:pPr>
-            <w:r>
-              <w:rPr>
-                <w:lang w:val="en-US"/>
-              </w:rPr>
-              <w:t>+\</w:t>
-            </w:r>
-          </w:p>
-        </w:tc>
-        <w:tc>
-          <w:tcPr>
-            <w:tcW w:w="8062" w:type="dxa"/>
-          </w:tcPr>
-          <w:p>
-            <w:r>
-              <w:t xml:space="preserve">Преобразование строки, удваивающее обратный </w:t>
-            </w:r>
-            <w:proofErr w:type="spellStart"/>
-            <w:r>
-              <w:t>слэш</w:t>
-            </w:r>
-            <w:proofErr w:type="spellEnd"/>
-            <w:r>
-              <w:t>, или обратное</w:t>
-            </w:r>
-          </w:p>
-        </w:tc>
-        <w:tc>
-          <w:tcPr>
-            <w:tcW w:w="1022" w:type="dxa"/>
-          </w:tcPr>
-          <w:p>
-            <w:pPr>
-              <w:rPr>
-                <w:lang w:val="en-US"/>
-              </w:rPr>
-            </w:pPr>
-            <w:r>
-              <w:rPr>
-                <w:lang w:val="en-US"/>
-              </w:rPr>
-              <w:t>+</w:t>
-            </w:r>
-          </w:p>
-        </w:tc>
-      </w:tr>
-      <w:tr>
-        <w:tc>
-          <w:tcPr>
-            <w:tcW w:w="1396" w:type="dxa"/>
-          </w:tcPr>
-          <w:p>
-            <w:pPr>
-              <w:rPr>
-                <w:lang w:val="en-US"/>
-              </w:rPr>
-            </w:pPr>
-            <w:r>
-              <w:rPr>
-                <w:lang w:val="en-US"/>
-              </w:rPr>
-              <w:t>++0</w:t>
-            </w:r>
-          </w:p>
-        </w:tc>
-        <w:tc>
-          <w:tcPr>
-            <w:tcW w:w="8062" w:type="dxa"/>
-          </w:tcPr>
-          <w:p>
-            <w:r>
-              <w:t>Выдать содержимое документа полностью – только содержимое полей</w:t>
-            </w:r>
-            <w:r>
-              <w:t xml:space="preserve"> (формат </w:t>
-            </w:r>
-            <w:proofErr w:type="spellStart"/>
-            <w:r>
-              <w:rPr>
-                <w:lang w:val="en-US"/>
-              </w:rPr>
-              <w:t>ALLl</w:t>
-            </w:r>
-            <w:proofErr w:type="spellEnd"/>
-            <w:r>
-              <w:t>)</w:t>
-            </w:r>
-          </w:p>
-        </w:tc>
-        <w:tc>
-          <w:tcPr>
-            <w:tcW w:w="1022" w:type="dxa"/>
-          </w:tcPr>
-          <w:p>
-            <w:pPr>
-              <w:rPr>
-                <w:lang w:val="en-US"/>
-              </w:rPr>
-            </w:pPr>
-            <w:r>
-              <w:rPr>
-                <w:lang w:val="en-US"/>
-              </w:rPr>
-              <w:t>+</w:t>
-            </w:r>
-          </w:p>
-        </w:tc>
-      </w:tr>
-      <w:tr>
-        <w:tc>
-          <w:tcPr>
-            <w:tcW w:w="1396" w:type="dxa"/>
-          </w:tcPr>
-          <w:p>
-            <w:pPr>
-              <w:rPr>
-                <w:lang w:val="en-US"/>
-              </w:rPr>
-            </w:pPr>
-            <w:r>
-              <w:rPr>
-                <w:lang w:val="en-US"/>
-              </w:rPr>
-              <w:t>++A</w:t>
-            </w:r>
-          </w:p>
-        </w:tc>
-        <w:tc>
-          <w:tcPr>
-            <w:tcW w:w="8062" w:type="dxa"/>
-          </w:tcPr>
-          <w:p>
-            <w:r>
-              <w:t>Поиск начала фразы</w:t>
-            </w:r>
-          </w:p>
-        </w:tc>
-        <w:tc>
-          <w:tcPr>
-            <w:tcW w:w="1022" w:type="dxa"/>
-          </w:tcPr>
-          <w:p>
-            <w:pPr>
-              <w:rPr>
-                <w:lang w:val="en-US"/>
-              </w:rPr>
-            </w:pPr>
-            <w:r>
-              <w:t>+</w:t>
-            </w:r>
-          </w:p>
-        </w:tc>
-      </w:tr>
-      <w:tr>
-        <w:tc>
-          <w:tcPr>
-            <w:tcW w:w="1396" w:type="dxa"/>
-          </w:tcPr>
-          <w:p>
-            <w:pPr>
-              <w:rPr>
-                <w:lang w:val="en-US"/>
-              </w:rPr>
-            </w:pPr>
-            <w:r>
-              <w:t>++</w:t>
-            </w:r>
-            <w:r>
-              <w:rPr>
-                <w:lang w:val="en-US"/>
-              </w:rPr>
-              <w:t>B</w:t>
-            </w:r>
-          </w:p>
-        </w:tc>
-        <w:tc>
-          <w:tcPr>
-            <w:tcW w:w="8062" w:type="dxa"/>
-          </w:tcPr>
-          <w:p>
-            <w:pPr>
-              <w:rPr>
-                <w:lang w:val="en-US"/>
-              </w:rPr>
-            </w:pPr>
-            <w:r>
-              <w:rPr>
-                <w:lang w:val="en-US"/>
-              </w:rPr>
-              <w:t>???</w:t>
-            </w:r>
-          </w:p>
-        </w:tc>
-        <w:tc>
-          <w:tcPr>
-            <w:tcW w:w="1022" w:type="dxa"/>
-          </w:tcPr>
           <w:p/>
         </w:tc>
       </w:tr>
@@ -7020,15 +6941,7 @@
           </w:tcPr>
           <w:p>
             <w:r>
-              <w:t xml:space="preserve">Команда </w:t>
-            </w:r>
-            <w:proofErr w:type="spellStart"/>
-            <w:r>
-              <w:t>постредактуры</w:t>
-            </w:r>
-            <w:proofErr w:type="spellEnd"/>
-            <w:r>
-              <w:t>: очистить результат расформатирования от двойных разделителей (двойных точек или двойных к</w:t>
+              <w:t>Команда постредактуры: очистить результат расформатирования от двойных разделителей (двойных точек или двойных к</w:t>
             </w:r>
             <w:r>
               <w:t>онструкций &lt;. – &gt;)</w:t>

</xml_diff>

<commit_message>
Add &uf('+X') incomplete support
</commit_message>
<xml_diff>
--- a/Source/Classic/Libs/ManagedIrbis/Source/Pft/Docs/UNIFOR command implementation.docx
+++ b/Source/Classic/Libs/ManagedIrbis/Source/Pft/Docs/UNIFOR command implementation.docx
@@ -6494,58 +6494,61 @@
               </w:rPr>
               <w:t>+</w:t>
             </w:r>
+          </w:p>
+        </w:tc>
+      </w:tr>
+      <w:tr>
+        <w:tc>
+          <w:tcPr>
+            <w:tcW w:w="1396" w:type="dxa"/>
+          </w:tcPr>
+          <w:p>
+            <w:pPr>
+              <w:rPr>
+                <w:lang w:val="en-US"/>
+              </w:rPr>
+            </w:pPr>
+            <w:r>
+              <w:rPr>
+                <w:lang w:val="en-US"/>
+              </w:rPr>
+              <w:t>+X</w:t>
+            </w:r>
+          </w:p>
+        </w:tc>
+        <w:tc>
+          <w:tcPr>
+            <w:tcW w:w="8062" w:type="dxa"/>
+          </w:tcPr>
+          <w:p>
+            <w:pPr>
+              <w:rPr>
+                <w:lang w:val="en-US"/>
+              </w:rPr>
+            </w:pPr>
+            <w:r>
+              <w:t>Поиск следующего терма</w:t>
+            </w:r>
+          </w:p>
+        </w:tc>
+        <w:tc>
+          <w:tcPr>
+            <w:tcW w:w="1022" w:type="dxa"/>
+          </w:tcPr>
+          <w:p>
+            <w:pPr>
+              <w:rPr>
+                <w:lang w:val="en-US"/>
+              </w:rPr>
+            </w:pPr>
+            <w:r>
+              <w:rPr>
+                <w:lang w:val="en-US"/>
+              </w:rPr>
+              <w:t>+</w:t>
+            </w:r>
             <w:bookmarkStart w:id="0" w:name="_GoBack"/>
             <w:bookmarkEnd w:id="0"/>
-          </w:p>
-        </w:tc>
-      </w:tr>
-      <w:tr>
-        <w:tc>
-          <w:tcPr>
-            <w:tcW w:w="1396" w:type="dxa"/>
-          </w:tcPr>
-          <w:p>
-            <w:pPr>
-              <w:rPr>
-                <w:lang w:val="en-US"/>
-              </w:rPr>
-            </w:pPr>
-            <w:r>
-              <w:rPr>
-                <w:lang w:val="en-US"/>
-              </w:rPr>
-              <w:t>+X</w:t>
-            </w:r>
-          </w:p>
-        </w:tc>
-        <w:tc>
-          <w:tcPr>
-            <w:tcW w:w="8062" w:type="dxa"/>
-          </w:tcPr>
-          <w:p>
-            <w:pPr>
-              <w:rPr>
-                <w:lang w:val="en-US"/>
-              </w:rPr>
-            </w:pPr>
-            <w:r>
-              <w:rPr>
-                <w:lang w:val="en-US"/>
-              </w:rPr>
-              <w:t>???</w:t>
-            </w:r>
-          </w:p>
-        </w:tc>
-        <w:tc>
-          <w:tcPr>
-            <w:tcW w:w="1022" w:type="dxa"/>
-          </w:tcPr>
-          <w:p>
-            <w:pPr>
-              <w:rPr>
-                <w:lang w:val="en-US"/>
-              </w:rPr>
-            </w:pPr>
           </w:p>
         </w:tc>
       </w:tr>

</xml_diff>

<commit_message>
Add &uf('+9R') and &uf('+9X') support
</commit_message>
<xml_diff>
--- a/Source/Classic/Libs/ManagedIrbis/Source/Pft/Docs/UNIFOR command implementation.docx
+++ b/Source/Classic/Libs/ManagedIrbis/Source/Pft/Docs/UNIFOR command implementation.docx
@@ -5448,6 +5448,46 @@
               <w:rPr>
                 <w:lang w:val="en-US"/>
               </w:rPr>
+              <w:t>+9R</w:t>
+            </w:r>
+          </w:p>
+        </w:tc>
+        <w:tc>
+          <w:tcPr>
+            <w:tcW w:w="8062" w:type="dxa"/>
+          </w:tcPr>
+          <w:p>
+            <w:r>
+              <w:t>Перевод из римских цифр в арабские</w:t>
+            </w:r>
+          </w:p>
+        </w:tc>
+        <w:tc>
+          <w:tcPr>
+            <w:tcW w:w="1022" w:type="dxa"/>
+          </w:tcPr>
+          <w:p>
+            <w:r>
+              <w:t>+</w:t>
+            </w:r>
+          </w:p>
+        </w:tc>
+      </w:tr>
+      <w:tr>
+        <w:tc>
+          <w:tcPr>
+            <w:tcW w:w="1396" w:type="dxa"/>
+          </w:tcPr>
+          <w:p>
+            <w:pPr>
+              <w:rPr>
+                <w:lang w:val="en-US"/>
+              </w:rPr>
+            </w:pPr>
+            <w:r>
+              <w:rPr>
+                <w:lang w:val="en-US"/>
+              </w:rPr>
               <w:t>+9S</w:t>
             </w:r>
           </w:p>
@@ -5594,957 +5634,37 @@
               </w:rPr>
             </w:pPr>
             <w:r>
-              <w:rPr>
-                <w:lang w:val="en-US"/>
-              </w:rPr>
-              <w:t>+B</w:t>
-            </w:r>
-          </w:p>
-        </w:tc>
-        <w:tc>
-          <w:tcPr>
-            <w:tcW w:w="8062" w:type="dxa"/>
-          </w:tcPr>
-          <w:p>
-            <w:r>
-              <w:t>Сумма байтов входной строки</w:t>
-            </w:r>
-          </w:p>
-        </w:tc>
-        <w:tc>
-          <w:tcPr>
-            <w:tcW w:w="1022" w:type="dxa"/>
-          </w:tcPr>
-          <w:p>
-            <w:pPr>
-              <w:rPr>
-                <w:lang w:val="en-US"/>
-              </w:rPr>
-            </w:pPr>
-            <w:r>
-              <w:t>+</w:t>
-            </w:r>
-          </w:p>
-        </w:tc>
-      </w:tr>
-      <w:tr>
-        <w:tc>
-          <w:tcPr>
-            <w:tcW w:w="1396" w:type="dxa"/>
-          </w:tcPr>
-          <w:p>
-            <w:pPr>
-              <w:rPr>
-                <w:lang w:val="en-US"/>
-              </w:rPr>
-            </w:pPr>
-            <w:r>
-              <w:rPr>
-                <w:lang w:val="en-US"/>
-              </w:rPr>
-              <w:t>+C</w:t>
-            </w:r>
-          </w:p>
-        </w:tc>
-        <w:tc>
-          <w:tcPr>
-            <w:tcW w:w="8062" w:type="dxa"/>
-          </w:tcPr>
-          <w:p>
-            <w:r>
-              <w:t>Инкремент числового значения строки</w:t>
-            </w:r>
-          </w:p>
-        </w:tc>
-        <w:tc>
-          <w:tcPr>
-            <w:tcW w:w="1022" w:type="dxa"/>
-          </w:tcPr>
-          <w:p>
-            <w:pPr>
-              <w:rPr>
-                <w:lang w:val="en-US"/>
-              </w:rPr>
-            </w:pPr>
-            <w:r>
-              <w:t>+</w:t>
-            </w:r>
-          </w:p>
-        </w:tc>
-      </w:tr>
-      <w:tr>
-        <w:tc>
-          <w:tcPr>
-            <w:tcW w:w="1396" w:type="dxa"/>
-          </w:tcPr>
-          <w:p>
-            <w:pPr>
-              <w:rPr>
-                <w:lang w:val="en-US"/>
-              </w:rPr>
-            </w:pPr>
-            <w:r>
-              <w:rPr>
-                <w:lang w:val="en-US"/>
-              </w:rPr>
-              <w:t>+D</w:t>
-            </w:r>
-          </w:p>
-        </w:tc>
-        <w:tc>
-          <w:tcPr>
-            <w:tcW w:w="8062" w:type="dxa"/>
-          </w:tcPr>
-          <w:p>
-            <w:r>
-              <w:t>Имя текущей базы данных</w:t>
-            </w:r>
-          </w:p>
-        </w:tc>
-        <w:tc>
-          <w:tcPr>
-            <w:tcW w:w="1022" w:type="dxa"/>
-          </w:tcPr>
-          <w:p>
-            <w:pPr>
-              <w:rPr>
-                <w:lang w:val="en-US"/>
-              </w:rPr>
-            </w:pPr>
-            <w:r>
-              <w:rPr>
-                <w:lang w:val="en-US"/>
-              </w:rPr>
-              <w:t>+</w:t>
-            </w:r>
-          </w:p>
-        </w:tc>
-      </w:tr>
-      <w:tr>
-        <w:tc>
-          <w:tcPr>
-            <w:tcW w:w="1396" w:type="dxa"/>
-          </w:tcPr>
-          <w:p>
-            <w:pPr>
-              <w:rPr>
-                <w:lang w:val="en-US"/>
-              </w:rPr>
-            </w:pPr>
-            <w:r>
-              <w:rPr>
-                <w:lang w:val="en-US"/>
-              </w:rPr>
-              <w:t>+E</w:t>
-            </w:r>
-          </w:p>
-        </w:tc>
-        <w:tc>
-          <w:tcPr>
-            <w:tcW w:w="8062" w:type="dxa"/>
-          </w:tcPr>
-          <w:p>
-            <w:r>
-              <w:t>Возвращает порядковый номер заданного поля в записи</w:t>
-            </w:r>
-          </w:p>
-        </w:tc>
-        <w:tc>
-          <w:tcPr>
-            <w:tcW w:w="1022" w:type="dxa"/>
-          </w:tcPr>
-          <w:p>
-            <w:pPr>
-              <w:rPr>
-                <w:lang w:val="en-US"/>
-              </w:rPr>
-            </w:pPr>
-            <w:r>
-              <w:rPr>
-                <w:lang w:val="en-US"/>
-              </w:rPr>
-              <w:t>+</w:t>
-            </w:r>
-          </w:p>
-        </w:tc>
-      </w:tr>
-      <w:tr>
-        <w:tc>
-          <w:tcPr>
-            <w:tcW w:w="1396" w:type="dxa"/>
-          </w:tcPr>
-          <w:p>
-            <w:pPr>
-              <w:rPr>
-                <w:lang w:val="en-US"/>
-              </w:rPr>
-            </w:pPr>
-            <w:r>
-              <w:rPr>
-                <w:lang w:val="en-US"/>
-              </w:rPr>
-              <w:t>+F</w:t>
-            </w:r>
-          </w:p>
-        </w:tc>
-        <w:tc>
-          <w:tcPr>
-            <w:tcW w:w="8062" w:type="dxa"/>
-          </w:tcPr>
-          <w:p>
-            <w:r>
-              <w:t xml:space="preserve">Очистка результата расформатирования от </w:t>
-            </w:r>
-            <w:r>
-              <w:rPr>
-                <w:lang w:val="en-US"/>
-              </w:rPr>
-              <w:t>RTF</w:t>
-            </w:r>
-            <w:r>
-              <w:t>-</w:t>
-            </w:r>
-            <w:r>
-              <w:t>конструкций</w:t>
-            </w:r>
-          </w:p>
-        </w:tc>
-        <w:tc>
-          <w:tcPr>
-            <w:tcW w:w="1022" w:type="dxa"/>
-          </w:tcPr>
-          <w:p>
-            <w:pPr>
-              <w:rPr>
-                <w:lang w:val="en-US"/>
-              </w:rPr>
-            </w:pPr>
-            <w:r>
-              <w:rPr>
-                <w:lang w:val="en-US"/>
-              </w:rPr>
-              <w:t>+</w:t>
-            </w:r>
-          </w:p>
-        </w:tc>
-      </w:tr>
-      <w:tr>
-        <w:tc>
-          <w:tcPr>
-            <w:tcW w:w="1396" w:type="dxa"/>
-          </w:tcPr>
-          <w:p>
-            <w:pPr>
-              <w:rPr>
-                <w:lang w:val="en-US"/>
-              </w:rPr>
-            </w:pPr>
-            <w:r>
-              <w:rPr>
-                <w:lang w:val="en-US"/>
-              </w:rPr>
-              <w:t>+H</w:t>
-            </w:r>
-          </w:p>
-        </w:tc>
-        <w:tc>
-          <w:tcPr>
-            <w:tcW w:w="8062" w:type="dxa"/>
-          </w:tcPr>
-          <w:p>
-            <w:r>
-              <w:t>Отбор символов в строке</w:t>
-            </w:r>
-          </w:p>
-        </w:tc>
-        <w:tc>
-          <w:tcPr>
-            <w:tcW w:w="1022" w:type="dxa"/>
-          </w:tcPr>
-          <w:p>
-            <w:pPr>
-              <w:rPr>
-                <w:lang w:val="en-US"/>
-              </w:rPr>
-            </w:pPr>
-            <w:r>
-              <w:t>+</w:t>
-            </w:r>
-          </w:p>
-        </w:tc>
-      </w:tr>
-      <w:tr>
-        <w:tc>
-          <w:tcPr>
-            <w:tcW w:w="1396" w:type="dxa"/>
-          </w:tcPr>
-          <w:p>
-            <w:pPr>
-              <w:rPr>
-                <w:lang w:val="en-US"/>
-              </w:rPr>
-            </w:pPr>
-            <w:r>
-              <w:rPr>
-                <w:lang w:val="en-US"/>
-              </w:rPr>
-              <w:t>+I</w:t>
-            </w:r>
-          </w:p>
-        </w:tc>
-        <w:tc>
-          <w:tcPr>
-            <w:tcW w:w="8062" w:type="dxa"/>
-          </w:tcPr>
-          <w:p>
-            <w:r>
-              <w:t>Формирование ссылки (гиперссылки)</w:t>
-            </w:r>
-          </w:p>
-        </w:tc>
-        <w:tc>
-          <w:tcPr>
-            <w:tcW w:w="1022" w:type="dxa"/>
-          </w:tcPr>
-          <w:p>
-            <w:pPr>
-              <w:rPr>
-                <w:lang w:val="en-US"/>
-              </w:rPr>
-            </w:pPr>
-          </w:p>
-        </w:tc>
-      </w:tr>
-      <w:tr>
-        <w:tc>
-          <w:tcPr>
-            <w:tcW w:w="1396" w:type="dxa"/>
-          </w:tcPr>
-          <w:p>
-            <w:pPr>
-              <w:rPr>
-                <w:lang w:val="en-US"/>
-              </w:rPr>
-            </w:pPr>
-            <w:r>
-              <w:rPr>
-                <w:lang w:val="en-US"/>
-              </w:rPr>
-              <w:t>+K</w:t>
-            </w:r>
-          </w:p>
-        </w:tc>
-        <w:tc>
-          <w:tcPr>
-            <w:tcW w:w="8062" w:type="dxa"/>
-          </w:tcPr>
-          <w:p>
-            <w:r>
-              <w:t>Определение авторского знака</w:t>
-            </w:r>
-          </w:p>
-        </w:tc>
-        <w:tc>
-          <w:tcPr>
-            <w:tcW w:w="1022" w:type="dxa"/>
-          </w:tcPr>
-          <w:p>
-            <w:r>
-              <w:t>+</w:t>
-            </w:r>
-          </w:p>
-        </w:tc>
-      </w:tr>
-      <w:tr>
-        <w:tc>
-          <w:tcPr>
-            <w:tcW w:w="1396" w:type="dxa"/>
-          </w:tcPr>
-          <w:p>
-            <w:pPr>
-              <w:rPr>
-                <w:lang w:val="en-US"/>
-              </w:rPr>
-            </w:pPr>
-            <w:r>
-              <w:rPr>
-                <w:lang w:val="en-US"/>
-              </w:rPr>
-              <w:t>+L</w:t>
-            </w:r>
-          </w:p>
-        </w:tc>
-        <w:tc>
-          <w:tcPr>
-            <w:tcW w:w="8062" w:type="dxa"/>
-          </w:tcPr>
-          <w:p>
-            <w:pPr>
-              <w:rPr>
-                <w:lang w:val="en-US"/>
-              </w:rPr>
-            </w:pPr>
-            <w:r>
-              <w:rPr>
-                <w:lang w:val="en-US"/>
-              </w:rPr>
-              <w:t>???</w:t>
-            </w:r>
-          </w:p>
-        </w:tc>
-        <w:tc>
-          <w:tcPr>
-            <w:tcW w:w="1022" w:type="dxa"/>
-          </w:tcPr>
-          <w:p>
-            <w:pPr>
-              <w:rPr>
-                <w:lang w:val="en-US"/>
-              </w:rPr>
-            </w:pPr>
-          </w:p>
-        </w:tc>
-      </w:tr>
-      <w:tr>
-        <w:tc>
-          <w:tcPr>
-            <w:tcW w:w="1396" w:type="dxa"/>
-          </w:tcPr>
-          <w:p>
-            <w:pPr>
-              <w:rPr>
-                <w:lang w:val="en-US"/>
-              </w:rPr>
-            </w:pPr>
-            <w:r>
-              <w:rPr>
-                <w:lang w:val="en-US"/>
-              </w:rPr>
-              <w:t>+M</w:t>
-            </w:r>
-          </w:p>
-        </w:tc>
-        <w:tc>
-          <w:tcPr>
-            <w:tcW w:w="8062" w:type="dxa"/>
-          </w:tcPr>
-          <w:p>
-            <w:pPr>
-              <w:rPr>
-                <w:lang w:val="en-US"/>
-              </w:rPr>
-            </w:pPr>
-            <w:r>
-              <w:rPr>
-                <w:lang w:val="en-US"/>
-              </w:rPr>
-              <w:t>???</w:t>
-            </w:r>
-          </w:p>
-        </w:tc>
-        <w:tc>
-          <w:tcPr>
-            <w:tcW w:w="1022" w:type="dxa"/>
-          </w:tcPr>
-          <w:p>
-            <w:pPr>
-              <w:rPr>
-                <w:lang w:val="en-US"/>
-              </w:rPr>
-            </w:pPr>
-          </w:p>
-        </w:tc>
-      </w:tr>
-      <w:tr>
-        <w:tc>
-          <w:tcPr>
-            <w:tcW w:w="1396" w:type="dxa"/>
-          </w:tcPr>
-          <w:p>
-            <w:pPr>
-              <w:rPr>
-                <w:lang w:val="en-US"/>
-              </w:rPr>
-            </w:pPr>
-            <w:r>
-              <w:rPr>
-                <w:lang w:val="en-US"/>
-              </w:rPr>
-              <w:t>+N</w:t>
-            </w:r>
-          </w:p>
-        </w:tc>
-        <w:tc>
-          <w:tcPr>
-            <w:tcW w:w="8062" w:type="dxa"/>
-          </w:tcPr>
-          <w:p>
-            <w:pPr>
-              <w:rPr>
-                <w:lang w:val="en-US"/>
-              </w:rPr>
-            </w:pPr>
-            <w:r>
-              <w:t>Выдать количество повторений поля</w:t>
-            </w:r>
-          </w:p>
-        </w:tc>
-        <w:tc>
-          <w:tcPr>
-            <w:tcW w:w="1022" w:type="dxa"/>
-          </w:tcPr>
-          <w:p>
-            <w:pPr>
-              <w:rPr>
-                <w:lang w:val="en-US"/>
-              </w:rPr>
-            </w:pPr>
-            <w:r>
-              <w:rPr>
-                <w:lang w:val="en-US"/>
-              </w:rPr>
-              <w:t>+</w:t>
-            </w:r>
-          </w:p>
-        </w:tc>
-      </w:tr>
-      <w:tr>
-        <w:tc>
-          <w:tcPr>
-            <w:tcW w:w="1396" w:type="dxa"/>
-          </w:tcPr>
-          <w:p>
-            <w:pPr>
-              <w:rPr>
-                <w:lang w:val="en-US"/>
-              </w:rPr>
-            </w:pPr>
-            <w:r>
-              <w:rPr>
-                <w:lang w:val="en-US"/>
-              </w:rPr>
-              <w:t>+O</w:t>
-            </w:r>
-          </w:p>
-        </w:tc>
-        <w:tc>
-          <w:tcPr>
-            <w:tcW w:w="8062" w:type="dxa"/>
-          </w:tcPr>
-          <w:p>
-            <w:pPr>
-              <w:rPr>
-                <w:lang w:val="en-US"/>
-              </w:rPr>
-            </w:pPr>
-            <w:r>
-              <w:rPr>
-                <w:lang w:val="en-US"/>
-              </w:rPr>
-              <w:t>???</w:t>
-            </w:r>
-          </w:p>
-        </w:tc>
-        <w:tc>
-          <w:tcPr>
-            <w:tcW w:w="1022" w:type="dxa"/>
-          </w:tcPr>
-          <w:p>
-            <w:pPr>
-              <w:rPr>
-                <w:lang w:val="en-US"/>
-              </w:rPr>
-            </w:pPr>
-          </w:p>
-        </w:tc>
-      </w:tr>
-      <w:tr>
-        <w:tc>
-          <w:tcPr>
-            <w:tcW w:w="1396" w:type="dxa"/>
-          </w:tcPr>
-          <w:p>
-            <w:pPr>
-              <w:rPr>
-                <w:lang w:val="en-US"/>
-              </w:rPr>
-            </w:pPr>
-            <w:r>
-              <w:rPr>
-                <w:lang w:val="en-US"/>
-              </w:rPr>
-              <w:t>+P</w:t>
-            </w:r>
-          </w:p>
-        </w:tc>
-        <w:tc>
-          <w:tcPr>
-            <w:tcW w:w="8062" w:type="dxa"/>
-          </w:tcPr>
-          <w:p>
-            <w:r>
-              <w:t>Информация о первой ссылке на указанный терм</w:t>
-            </w:r>
-          </w:p>
-        </w:tc>
-        <w:tc>
-          <w:tcPr>
-            <w:tcW w:w="1022" w:type="dxa"/>
-          </w:tcPr>
-          <w:p>
-            <w:r>
-              <w:t>+</w:t>
-            </w:r>
-          </w:p>
-        </w:tc>
-      </w:tr>
-      <w:tr>
-        <w:tc>
-          <w:tcPr>
-            <w:tcW w:w="1396" w:type="dxa"/>
-          </w:tcPr>
-          <w:p>
-            <w:pPr>
-              <w:rPr>
-                <w:lang w:val="en-US"/>
-              </w:rPr>
-            </w:pPr>
-            <w:r>
-              <w:rPr>
-                <w:lang w:val="en-US"/>
-              </w:rPr>
-              <w:t>+R</w:t>
-            </w:r>
-          </w:p>
-        </w:tc>
-        <w:tc>
-          <w:tcPr>
-            <w:tcW w:w="8062" w:type="dxa"/>
-          </w:tcPr>
-          <w:p>
-            <w:r>
-              <w:t>Усекает строку справа до точки</w:t>
-            </w:r>
-          </w:p>
-        </w:tc>
-        <w:tc>
-          <w:tcPr>
-            <w:tcW w:w="1022" w:type="dxa"/>
-          </w:tcPr>
-          <w:p>
-            <w:pPr>
-              <w:rPr>
-                <w:lang w:val="en-US"/>
-              </w:rPr>
-            </w:pPr>
-            <w:r>
-              <w:rPr>
-                <w:lang w:val="en-US"/>
-              </w:rPr>
-              <w:t>+</w:t>
-            </w:r>
-          </w:p>
-        </w:tc>
-      </w:tr>
-      <w:tr>
-        <w:tc>
-          <w:tcPr>
-            <w:tcW w:w="1396" w:type="dxa"/>
-          </w:tcPr>
-          <w:p>
-            <w:pPr>
-              <w:rPr>
-                <w:lang w:val="en-US"/>
-              </w:rPr>
-            </w:pPr>
-            <w:r>
-              <w:rPr>
-                <w:lang w:val="en-US"/>
-              </w:rPr>
-              <w:t>+S</w:t>
-            </w:r>
-          </w:p>
-        </w:tc>
-        <w:tc>
-          <w:tcPr>
-            <w:tcW w:w="8062" w:type="dxa"/>
-          </w:tcPr>
-          <w:p>
-            <w:r>
-              <w:t>Раскодирование конструкции</w:t>
-            </w:r>
-            <w:r>
-              <w:rPr>
-                <w:lang w:val="en-US"/>
-              </w:rPr>
-              <w:t xml:space="preserve"> &lt;=&gt;</w:t>
-            </w:r>
-            <w:r>
-              <w:t xml:space="preserve"> в заглавиях</w:t>
-            </w:r>
-          </w:p>
-        </w:tc>
-        <w:tc>
-          <w:tcPr>
-            <w:tcW w:w="1022" w:type="dxa"/>
-          </w:tcPr>
-          <w:p>
-            <w:pPr>
-              <w:rPr>
-                <w:lang w:val="en-US"/>
-              </w:rPr>
-            </w:pPr>
-            <w:r>
-              <w:rPr>
-                <w:lang w:val="en-US"/>
-              </w:rPr>
-              <w:t>+</w:t>
-            </w:r>
-          </w:p>
-        </w:tc>
-      </w:tr>
-      <w:tr>
-        <w:tc>
-          <w:tcPr>
-            <w:tcW w:w="1396" w:type="dxa"/>
-          </w:tcPr>
-          <w:p>
-            <w:pPr>
-              <w:rPr>
-                <w:lang w:val="en-US"/>
-              </w:rPr>
-            </w:pPr>
-            <w:r>
-              <w:rPr>
-                <w:lang w:val="en-US"/>
-              </w:rPr>
-              <w:t>+T</w:t>
-            </w:r>
-          </w:p>
-        </w:tc>
-        <w:tc>
-          <w:tcPr>
-            <w:tcW w:w="8062" w:type="dxa"/>
-          </w:tcPr>
-          <w:p>
-            <w:pPr>
-              <w:rPr>
-                <w:lang w:val="en-US"/>
-              </w:rPr>
-            </w:pPr>
-            <w:r>
-              <w:rPr>
-                <w:lang w:val="en-US"/>
-              </w:rPr>
-              <w:t>???</w:t>
-            </w:r>
-          </w:p>
-        </w:tc>
-        <w:tc>
-          <w:tcPr>
-            <w:tcW w:w="1022" w:type="dxa"/>
-          </w:tcPr>
-          <w:p>
-            <w:pPr>
-              <w:rPr>
-                <w:lang w:val="en-US"/>
-              </w:rPr>
-            </w:pPr>
-          </w:p>
-        </w:tc>
-      </w:tr>
-      <w:tr>
-        <w:tc>
-          <w:tcPr>
-            <w:tcW w:w="1396" w:type="dxa"/>
-          </w:tcPr>
-          <w:p>
-            <w:pPr>
-              <w:rPr>
-                <w:lang w:val="en-US"/>
-              </w:rPr>
-            </w:pPr>
-            <w:r>
-              <w:rPr>
-                <w:lang w:val="en-US"/>
-              </w:rPr>
-              <w:t>+U</w:t>
-            </w:r>
-          </w:p>
-        </w:tc>
-        <w:tc>
-          <w:tcPr>
-            <w:tcW w:w="8062" w:type="dxa"/>
-          </w:tcPr>
-          <w:p>
-            <w:r>
-              <w:t>П</w:t>
-            </w:r>
-            <w:r>
-              <w:t>овторяет строку указанное количество раз</w:t>
-            </w:r>
-          </w:p>
-        </w:tc>
-        <w:tc>
-          <w:tcPr>
-            <w:tcW w:w="1022" w:type="dxa"/>
-          </w:tcPr>
-          <w:p>
-            <w:r>
-              <w:t>+</w:t>
-            </w:r>
-          </w:p>
-        </w:tc>
-      </w:tr>
-      <w:tr>
-        <w:tc>
-          <w:tcPr>
-            <w:tcW w:w="1396" w:type="dxa"/>
-          </w:tcPr>
-          <w:p>
-            <w:pPr>
-              <w:rPr>
-                <w:lang w:val="en-US"/>
-              </w:rPr>
-            </w:pPr>
-            <w:r>
-              <w:rPr>
-                <w:lang w:val="en-US"/>
-              </w:rPr>
-              <w:t>+V</w:t>
-            </w:r>
-          </w:p>
-        </w:tc>
-        <w:tc>
-          <w:tcPr>
-            <w:tcW w:w="8062" w:type="dxa"/>
-          </w:tcPr>
-          <w:p>
-            <w:pPr>
-              <w:rPr>
-                <w:lang w:val="en-US"/>
-              </w:rPr>
-            </w:pPr>
-            <w:r>
-              <w:t>Вывод подстроки указанной длины</w:t>
-            </w:r>
-          </w:p>
-        </w:tc>
-        <w:tc>
-          <w:tcPr>
-            <w:tcW w:w="1022" w:type="dxa"/>
-          </w:tcPr>
-          <w:p>
-            <w:pPr>
-              <w:rPr>
-                <w:lang w:val="en-US"/>
-              </w:rPr>
-            </w:pPr>
-            <w:r>
-              <w:rPr>
-                <w:lang w:val="en-US"/>
-              </w:rPr>
-              <w:t>+</w:t>
-            </w:r>
-          </w:p>
-        </w:tc>
-      </w:tr>
-      <w:tr>
-        <w:tc>
-          <w:tcPr>
-            <w:tcW w:w="1396" w:type="dxa"/>
-          </w:tcPr>
-          <w:p>
-            <w:pPr>
-              <w:rPr>
-                <w:lang w:val="en-US"/>
-              </w:rPr>
-            </w:pPr>
-            <w:r>
-              <w:rPr>
-                <w:lang w:val="en-US"/>
-              </w:rPr>
-              <w:t>+W</w:t>
-            </w:r>
-          </w:p>
-        </w:tc>
-        <w:tc>
-          <w:tcPr>
-            <w:tcW w:w="8062" w:type="dxa"/>
-          </w:tcPr>
-          <w:p>
-            <w:r>
-              <w:t>Инкремент строки</w:t>
-            </w:r>
-          </w:p>
-        </w:tc>
-        <w:tc>
-          <w:tcPr>
-            <w:tcW w:w="1022" w:type="dxa"/>
-          </w:tcPr>
-          <w:p>
-            <w:pPr>
-              <w:rPr>
-                <w:lang w:val="en-US"/>
-              </w:rPr>
-            </w:pPr>
-            <w:r>
-              <w:rPr>
-                <w:lang w:val="en-US"/>
-              </w:rPr>
-              <w:t>+</w:t>
-            </w:r>
-          </w:p>
-        </w:tc>
-      </w:tr>
-      <w:tr>
-        <w:tc>
-          <w:tcPr>
-            <w:tcW w:w="1396" w:type="dxa"/>
-          </w:tcPr>
-          <w:p>
-            <w:pPr>
-              <w:rPr>
-                <w:lang w:val="en-US"/>
-              </w:rPr>
-            </w:pPr>
-            <w:r>
-              <w:rPr>
-                <w:lang w:val="en-US"/>
-              </w:rPr>
-              <w:t>+X</w:t>
-            </w:r>
-          </w:p>
-        </w:tc>
-        <w:tc>
-          <w:tcPr>
-            <w:tcW w:w="8062" w:type="dxa"/>
-          </w:tcPr>
-          <w:p>
-            <w:pPr>
-              <w:rPr>
-                <w:lang w:val="en-US"/>
-              </w:rPr>
-            </w:pPr>
-            <w:r>
-              <w:t>Поиск следующего терма</w:t>
-            </w:r>
-          </w:p>
-        </w:tc>
-        <w:tc>
-          <w:tcPr>
-            <w:tcW w:w="1022" w:type="dxa"/>
-          </w:tcPr>
-          <w:p>
-            <w:pPr>
-              <w:rPr>
-                <w:lang w:val="en-US"/>
-              </w:rPr>
-            </w:pPr>
-            <w:r>
-              <w:rPr>
-                <w:lang w:val="en-US"/>
-              </w:rPr>
+              <w:t>+9</w:t>
+            </w:r>
+            <w:r>
+              <w:rPr>
+                <w:lang w:val="en-US"/>
+              </w:rPr>
+              <w:t>X</w:t>
+            </w:r>
+          </w:p>
+        </w:tc>
+        <w:tc>
+          <w:tcPr>
+            <w:tcW w:w="8062" w:type="dxa"/>
+          </w:tcPr>
+          <w:p>
+            <w:r>
+              <w:t>Перевод из арабских цифр в римские</w:t>
+            </w:r>
+          </w:p>
+        </w:tc>
+        <w:tc>
+          <w:tcPr>
+            <w:tcW w:w="1022" w:type="dxa"/>
+          </w:tcPr>
+          <w:p>
+            <w:pPr>
+              <w:rPr>
+                <w:lang w:val="en-US"/>
+              </w:rPr>
+            </w:pPr>
+            <w:r>
               <w:t>+</w:t>
             </w:r>
             <w:bookmarkStart w:id="0" w:name="_GoBack"/>
@@ -6567,6 +5687,968 @@
               <w:rPr>
                 <w:lang w:val="en-US"/>
               </w:rPr>
+              <w:t>+B</w:t>
+            </w:r>
+          </w:p>
+        </w:tc>
+        <w:tc>
+          <w:tcPr>
+            <w:tcW w:w="8062" w:type="dxa"/>
+          </w:tcPr>
+          <w:p>
+            <w:r>
+              <w:t>Сумма байтов входной строки</w:t>
+            </w:r>
+          </w:p>
+        </w:tc>
+        <w:tc>
+          <w:tcPr>
+            <w:tcW w:w="1022" w:type="dxa"/>
+          </w:tcPr>
+          <w:p>
+            <w:pPr>
+              <w:rPr>
+                <w:lang w:val="en-US"/>
+              </w:rPr>
+            </w:pPr>
+            <w:r>
+              <w:t>+</w:t>
+            </w:r>
+          </w:p>
+        </w:tc>
+      </w:tr>
+      <w:tr>
+        <w:tc>
+          <w:tcPr>
+            <w:tcW w:w="1396" w:type="dxa"/>
+          </w:tcPr>
+          <w:p>
+            <w:pPr>
+              <w:rPr>
+                <w:lang w:val="en-US"/>
+              </w:rPr>
+            </w:pPr>
+            <w:r>
+              <w:rPr>
+                <w:lang w:val="en-US"/>
+              </w:rPr>
+              <w:t>+C</w:t>
+            </w:r>
+          </w:p>
+        </w:tc>
+        <w:tc>
+          <w:tcPr>
+            <w:tcW w:w="8062" w:type="dxa"/>
+          </w:tcPr>
+          <w:p>
+            <w:r>
+              <w:t>Инкремент числового значения строки</w:t>
+            </w:r>
+          </w:p>
+        </w:tc>
+        <w:tc>
+          <w:tcPr>
+            <w:tcW w:w="1022" w:type="dxa"/>
+          </w:tcPr>
+          <w:p>
+            <w:pPr>
+              <w:rPr>
+                <w:lang w:val="en-US"/>
+              </w:rPr>
+            </w:pPr>
+            <w:r>
+              <w:t>+</w:t>
+            </w:r>
+          </w:p>
+        </w:tc>
+      </w:tr>
+      <w:tr>
+        <w:tc>
+          <w:tcPr>
+            <w:tcW w:w="1396" w:type="dxa"/>
+          </w:tcPr>
+          <w:p>
+            <w:pPr>
+              <w:rPr>
+                <w:lang w:val="en-US"/>
+              </w:rPr>
+            </w:pPr>
+            <w:r>
+              <w:rPr>
+                <w:lang w:val="en-US"/>
+              </w:rPr>
+              <w:t>+D</w:t>
+            </w:r>
+          </w:p>
+        </w:tc>
+        <w:tc>
+          <w:tcPr>
+            <w:tcW w:w="8062" w:type="dxa"/>
+          </w:tcPr>
+          <w:p>
+            <w:r>
+              <w:t>Имя текущей базы данных</w:t>
+            </w:r>
+          </w:p>
+        </w:tc>
+        <w:tc>
+          <w:tcPr>
+            <w:tcW w:w="1022" w:type="dxa"/>
+          </w:tcPr>
+          <w:p>
+            <w:pPr>
+              <w:rPr>
+                <w:lang w:val="en-US"/>
+              </w:rPr>
+            </w:pPr>
+            <w:r>
+              <w:rPr>
+                <w:lang w:val="en-US"/>
+              </w:rPr>
+              <w:t>+</w:t>
+            </w:r>
+          </w:p>
+        </w:tc>
+      </w:tr>
+      <w:tr>
+        <w:tc>
+          <w:tcPr>
+            <w:tcW w:w="1396" w:type="dxa"/>
+          </w:tcPr>
+          <w:p>
+            <w:pPr>
+              <w:rPr>
+                <w:lang w:val="en-US"/>
+              </w:rPr>
+            </w:pPr>
+            <w:r>
+              <w:rPr>
+                <w:lang w:val="en-US"/>
+              </w:rPr>
+              <w:t>+E</w:t>
+            </w:r>
+          </w:p>
+        </w:tc>
+        <w:tc>
+          <w:tcPr>
+            <w:tcW w:w="8062" w:type="dxa"/>
+          </w:tcPr>
+          <w:p>
+            <w:r>
+              <w:t>Возвращает порядковый номер заданного поля в записи</w:t>
+            </w:r>
+          </w:p>
+        </w:tc>
+        <w:tc>
+          <w:tcPr>
+            <w:tcW w:w="1022" w:type="dxa"/>
+          </w:tcPr>
+          <w:p>
+            <w:pPr>
+              <w:rPr>
+                <w:lang w:val="en-US"/>
+              </w:rPr>
+            </w:pPr>
+            <w:r>
+              <w:rPr>
+                <w:lang w:val="en-US"/>
+              </w:rPr>
+              <w:t>+</w:t>
+            </w:r>
+          </w:p>
+        </w:tc>
+      </w:tr>
+      <w:tr>
+        <w:tc>
+          <w:tcPr>
+            <w:tcW w:w="1396" w:type="dxa"/>
+          </w:tcPr>
+          <w:p>
+            <w:pPr>
+              <w:rPr>
+                <w:lang w:val="en-US"/>
+              </w:rPr>
+            </w:pPr>
+            <w:r>
+              <w:rPr>
+                <w:lang w:val="en-US"/>
+              </w:rPr>
+              <w:t>+F</w:t>
+            </w:r>
+          </w:p>
+        </w:tc>
+        <w:tc>
+          <w:tcPr>
+            <w:tcW w:w="8062" w:type="dxa"/>
+          </w:tcPr>
+          <w:p>
+            <w:r>
+              <w:t xml:space="preserve">Очистка результата расформатирования от </w:t>
+            </w:r>
+            <w:r>
+              <w:rPr>
+                <w:lang w:val="en-US"/>
+              </w:rPr>
+              <w:t>RTF</w:t>
+            </w:r>
+            <w:r>
+              <w:t>-</w:t>
+            </w:r>
+            <w:r>
+              <w:t>конструкций</w:t>
+            </w:r>
+          </w:p>
+        </w:tc>
+        <w:tc>
+          <w:tcPr>
+            <w:tcW w:w="1022" w:type="dxa"/>
+          </w:tcPr>
+          <w:p>
+            <w:pPr>
+              <w:rPr>
+                <w:lang w:val="en-US"/>
+              </w:rPr>
+            </w:pPr>
+            <w:r>
+              <w:rPr>
+                <w:lang w:val="en-US"/>
+              </w:rPr>
+              <w:t>+</w:t>
+            </w:r>
+          </w:p>
+        </w:tc>
+      </w:tr>
+      <w:tr>
+        <w:tc>
+          <w:tcPr>
+            <w:tcW w:w="1396" w:type="dxa"/>
+          </w:tcPr>
+          <w:p>
+            <w:pPr>
+              <w:rPr>
+                <w:lang w:val="en-US"/>
+              </w:rPr>
+            </w:pPr>
+            <w:r>
+              <w:rPr>
+                <w:lang w:val="en-US"/>
+              </w:rPr>
+              <w:t>+H</w:t>
+            </w:r>
+          </w:p>
+        </w:tc>
+        <w:tc>
+          <w:tcPr>
+            <w:tcW w:w="8062" w:type="dxa"/>
+          </w:tcPr>
+          <w:p>
+            <w:r>
+              <w:t>Отбор символов в строке</w:t>
+            </w:r>
+          </w:p>
+        </w:tc>
+        <w:tc>
+          <w:tcPr>
+            <w:tcW w:w="1022" w:type="dxa"/>
+          </w:tcPr>
+          <w:p>
+            <w:pPr>
+              <w:rPr>
+                <w:lang w:val="en-US"/>
+              </w:rPr>
+            </w:pPr>
+            <w:r>
+              <w:t>+</w:t>
+            </w:r>
+          </w:p>
+        </w:tc>
+      </w:tr>
+      <w:tr>
+        <w:tc>
+          <w:tcPr>
+            <w:tcW w:w="1396" w:type="dxa"/>
+          </w:tcPr>
+          <w:p>
+            <w:pPr>
+              <w:rPr>
+                <w:lang w:val="en-US"/>
+              </w:rPr>
+            </w:pPr>
+            <w:r>
+              <w:rPr>
+                <w:lang w:val="en-US"/>
+              </w:rPr>
+              <w:t>+I</w:t>
+            </w:r>
+          </w:p>
+        </w:tc>
+        <w:tc>
+          <w:tcPr>
+            <w:tcW w:w="8062" w:type="dxa"/>
+          </w:tcPr>
+          <w:p>
+            <w:r>
+              <w:t>Формирование ссылки (гиперссылки)</w:t>
+            </w:r>
+          </w:p>
+        </w:tc>
+        <w:tc>
+          <w:tcPr>
+            <w:tcW w:w="1022" w:type="dxa"/>
+          </w:tcPr>
+          <w:p>
+            <w:pPr>
+              <w:rPr>
+                <w:lang w:val="en-US"/>
+              </w:rPr>
+            </w:pPr>
+          </w:p>
+        </w:tc>
+      </w:tr>
+      <w:tr>
+        <w:tc>
+          <w:tcPr>
+            <w:tcW w:w="1396" w:type="dxa"/>
+          </w:tcPr>
+          <w:p>
+            <w:pPr>
+              <w:rPr>
+                <w:lang w:val="en-US"/>
+              </w:rPr>
+            </w:pPr>
+            <w:r>
+              <w:rPr>
+                <w:lang w:val="en-US"/>
+              </w:rPr>
+              <w:t>+K</w:t>
+            </w:r>
+          </w:p>
+        </w:tc>
+        <w:tc>
+          <w:tcPr>
+            <w:tcW w:w="8062" w:type="dxa"/>
+          </w:tcPr>
+          <w:p>
+            <w:r>
+              <w:t>Определение авторского знака</w:t>
+            </w:r>
+          </w:p>
+        </w:tc>
+        <w:tc>
+          <w:tcPr>
+            <w:tcW w:w="1022" w:type="dxa"/>
+          </w:tcPr>
+          <w:p>
+            <w:r>
+              <w:t>+</w:t>
+            </w:r>
+          </w:p>
+        </w:tc>
+      </w:tr>
+      <w:tr>
+        <w:tc>
+          <w:tcPr>
+            <w:tcW w:w="1396" w:type="dxa"/>
+          </w:tcPr>
+          <w:p>
+            <w:pPr>
+              <w:rPr>
+                <w:lang w:val="en-US"/>
+              </w:rPr>
+            </w:pPr>
+            <w:r>
+              <w:rPr>
+                <w:lang w:val="en-US"/>
+              </w:rPr>
+              <w:t>+L</w:t>
+            </w:r>
+          </w:p>
+        </w:tc>
+        <w:tc>
+          <w:tcPr>
+            <w:tcW w:w="8062" w:type="dxa"/>
+          </w:tcPr>
+          <w:p>
+            <w:pPr>
+              <w:rPr>
+                <w:lang w:val="en-US"/>
+              </w:rPr>
+            </w:pPr>
+            <w:r>
+              <w:rPr>
+                <w:lang w:val="en-US"/>
+              </w:rPr>
+              <w:t>???</w:t>
+            </w:r>
+          </w:p>
+        </w:tc>
+        <w:tc>
+          <w:tcPr>
+            <w:tcW w:w="1022" w:type="dxa"/>
+          </w:tcPr>
+          <w:p>
+            <w:pPr>
+              <w:rPr>
+                <w:lang w:val="en-US"/>
+              </w:rPr>
+            </w:pPr>
+          </w:p>
+        </w:tc>
+      </w:tr>
+      <w:tr>
+        <w:tc>
+          <w:tcPr>
+            <w:tcW w:w="1396" w:type="dxa"/>
+          </w:tcPr>
+          <w:p>
+            <w:pPr>
+              <w:rPr>
+                <w:lang w:val="en-US"/>
+              </w:rPr>
+            </w:pPr>
+            <w:r>
+              <w:rPr>
+                <w:lang w:val="en-US"/>
+              </w:rPr>
+              <w:t>+M</w:t>
+            </w:r>
+          </w:p>
+        </w:tc>
+        <w:tc>
+          <w:tcPr>
+            <w:tcW w:w="8062" w:type="dxa"/>
+          </w:tcPr>
+          <w:p>
+            <w:pPr>
+              <w:rPr>
+                <w:lang w:val="en-US"/>
+              </w:rPr>
+            </w:pPr>
+            <w:r>
+              <w:rPr>
+                <w:lang w:val="en-US"/>
+              </w:rPr>
+              <w:t>???</w:t>
+            </w:r>
+          </w:p>
+        </w:tc>
+        <w:tc>
+          <w:tcPr>
+            <w:tcW w:w="1022" w:type="dxa"/>
+          </w:tcPr>
+          <w:p>
+            <w:pPr>
+              <w:rPr>
+                <w:lang w:val="en-US"/>
+              </w:rPr>
+            </w:pPr>
+          </w:p>
+        </w:tc>
+      </w:tr>
+      <w:tr>
+        <w:tc>
+          <w:tcPr>
+            <w:tcW w:w="1396" w:type="dxa"/>
+          </w:tcPr>
+          <w:p>
+            <w:pPr>
+              <w:rPr>
+                <w:lang w:val="en-US"/>
+              </w:rPr>
+            </w:pPr>
+            <w:r>
+              <w:rPr>
+                <w:lang w:val="en-US"/>
+              </w:rPr>
+              <w:t>+N</w:t>
+            </w:r>
+          </w:p>
+        </w:tc>
+        <w:tc>
+          <w:tcPr>
+            <w:tcW w:w="8062" w:type="dxa"/>
+          </w:tcPr>
+          <w:p>
+            <w:pPr>
+              <w:rPr>
+                <w:lang w:val="en-US"/>
+              </w:rPr>
+            </w:pPr>
+            <w:r>
+              <w:t>Выдать количество повторений поля</w:t>
+            </w:r>
+          </w:p>
+        </w:tc>
+        <w:tc>
+          <w:tcPr>
+            <w:tcW w:w="1022" w:type="dxa"/>
+          </w:tcPr>
+          <w:p>
+            <w:pPr>
+              <w:rPr>
+                <w:lang w:val="en-US"/>
+              </w:rPr>
+            </w:pPr>
+            <w:r>
+              <w:rPr>
+                <w:lang w:val="en-US"/>
+              </w:rPr>
+              <w:t>+</w:t>
+            </w:r>
+          </w:p>
+        </w:tc>
+      </w:tr>
+      <w:tr>
+        <w:tc>
+          <w:tcPr>
+            <w:tcW w:w="1396" w:type="dxa"/>
+          </w:tcPr>
+          <w:p>
+            <w:pPr>
+              <w:rPr>
+                <w:lang w:val="en-US"/>
+              </w:rPr>
+            </w:pPr>
+            <w:r>
+              <w:rPr>
+                <w:lang w:val="en-US"/>
+              </w:rPr>
+              <w:t>+O</w:t>
+            </w:r>
+          </w:p>
+        </w:tc>
+        <w:tc>
+          <w:tcPr>
+            <w:tcW w:w="8062" w:type="dxa"/>
+          </w:tcPr>
+          <w:p>
+            <w:pPr>
+              <w:rPr>
+                <w:lang w:val="en-US"/>
+              </w:rPr>
+            </w:pPr>
+            <w:r>
+              <w:rPr>
+                <w:lang w:val="en-US"/>
+              </w:rPr>
+              <w:t>???</w:t>
+            </w:r>
+          </w:p>
+        </w:tc>
+        <w:tc>
+          <w:tcPr>
+            <w:tcW w:w="1022" w:type="dxa"/>
+          </w:tcPr>
+          <w:p>
+            <w:pPr>
+              <w:rPr>
+                <w:lang w:val="en-US"/>
+              </w:rPr>
+            </w:pPr>
+          </w:p>
+        </w:tc>
+      </w:tr>
+      <w:tr>
+        <w:tc>
+          <w:tcPr>
+            <w:tcW w:w="1396" w:type="dxa"/>
+          </w:tcPr>
+          <w:p>
+            <w:pPr>
+              <w:rPr>
+                <w:lang w:val="en-US"/>
+              </w:rPr>
+            </w:pPr>
+            <w:r>
+              <w:rPr>
+                <w:lang w:val="en-US"/>
+              </w:rPr>
+              <w:t>+P</w:t>
+            </w:r>
+          </w:p>
+        </w:tc>
+        <w:tc>
+          <w:tcPr>
+            <w:tcW w:w="8062" w:type="dxa"/>
+          </w:tcPr>
+          <w:p>
+            <w:r>
+              <w:t>Информация о первой ссылке на указанный терм</w:t>
+            </w:r>
+          </w:p>
+        </w:tc>
+        <w:tc>
+          <w:tcPr>
+            <w:tcW w:w="1022" w:type="dxa"/>
+          </w:tcPr>
+          <w:p>
+            <w:r>
+              <w:t>+</w:t>
+            </w:r>
+          </w:p>
+        </w:tc>
+      </w:tr>
+      <w:tr>
+        <w:tc>
+          <w:tcPr>
+            <w:tcW w:w="1396" w:type="dxa"/>
+          </w:tcPr>
+          <w:p>
+            <w:pPr>
+              <w:rPr>
+                <w:lang w:val="en-US"/>
+              </w:rPr>
+            </w:pPr>
+            <w:r>
+              <w:rPr>
+                <w:lang w:val="en-US"/>
+              </w:rPr>
+              <w:t>+R</w:t>
+            </w:r>
+          </w:p>
+        </w:tc>
+        <w:tc>
+          <w:tcPr>
+            <w:tcW w:w="8062" w:type="dxa"/>
+          </w:tcPr>
+          <w:p>
+            <w:r>
+              <w:t>Усекает строку справа до точки</w:t>
+            </w:r>
+          </w:p>
+        </w:tc>
+        <w:tc>
+          <w:tcPr>
+            <w:tcW w:w="1022" w:type="dxa"/>
+          </w:tcPr>
+          <w:p>
+            <w:pPr>
+              <w:rPr>
+                <w:lang w:val="en-US"/>
+              </w:rPr>
+            </w:pPr>
+            <w:r>
+              <w:rPr>
+                <w:lang w:val="en-US"/>
+              </w:rPr>
+              <w:t>+</w:t>
+            </w:r>
+          </w:p>
+        </w:tc>
+      </w:tr>
+      <w:tr>
+        <w:tc>
+          <w:tcPr>
+            <w:tcW w:w="1396" w:type="dxa"/>
+          </w:tcPr>
+          <w:p>
+            <w:pPr>
+              <w:rPr>
+                <w:lang w:val="en-US"/>
+              </w:rPr>
+            </w:pPr>
+            <w:r>
+              <w:rPr>
+                <w:lang w:val="en-US"/>
+              </w:rPr>
+              <w:t>+S</w:t>
+            </w:r>
+          </w:p>
+        </w:tc>
+        <w:tc>
+          <w:tcPr>
+            <w:tcW w:w="8062" w:type="dxa"/>
+          </w:tcPr>
+          <w:p>
+            <w:r>
+              <w:t>Раскодирование конструкции</w:t>
+            </w:r>
+            <w:r>
+              <w:rPr>
+                <w:lang w:val="en-US"/>
+              </w:rPr>
+              <w:t xml:space="preserve"> &lt;=&gt;</w:t>
+            </w:r>
+            <w:r>
+              <w:t xml:space="preserve"> в заглавиях</w:t>
+            </w:r>
+          </w:p>
+        </w:tc>
+        <w:tc>
+          <w:tcPr>
+            <w:tcW w:w="1022" w:type="dxa"/>
+          </w:tcPr>
+          <w:p>
+            <w:pPr>
+              <w:rPr>
+                <w:lang w:val="en-US"/>
+              </w:rPr>
+            </w:pPr>
+            <w:r>
+              <w:rPr>
+                <w:lang w:val="en-US"/>
+              </w:rPr>
+              <w:t>+</w:t>
+            </w:r>
+          </w:p>
+        </w:tc>
+      </w:tr>
+      <w:tr>
+        <w:tc>
+          <w:tcPr>
+            <w:tcW w:w="1396" w:type="dxa"/>
+          </w:tcPr>
+          <w:p>
+            <w:pPr>
+              <w:rPr>
+                <w:lang w:val="en-US"/>
+              </w:rPr>
+            </w:pPr>
+            <w:r>
+              <w:rPr>
+                <w:lang w:val="en-US"/>
+              </w:rPr>
+              <w:t>+T</w:t>
+            </w:r>
+          </w:p>
+        </w:tc>
+        <w:tc>
+          <w:tcPr>
+            <w:tcW w:w="8062" w:type="dxa"/>
+          </w:tcPr>
+          <w:p>
+            <w:pPr>
+              <w:rPr>
+                <w:lang w:val="en-US"/>
+              </w:rPr>
+            </w:pPr>
+            <w:r>
+              <w:rPr>
+                <w:lang w:val="en-US"/>
+              </w:rPr>
+              <w:t>???</w:t>
+            </w:r>
+          </w:p>
+        </w:tc>
+        <w:tc>
+          <w:tcPr>
+            <w:tcW w:w="1022" w:type="dxa"/>
+          </w:tcPr>
+          <w:p>
+            <w:pPr>
+              <w:rPr>
+                <w:lang w:val="en-US"/>
+              </w:rPr>
+            </w:pPr>
+          </w:p>
+        </w:tc>
+      </w:tr>
+      <w:tr>
+        <w:tc>
+          <w:tcPr>
+            <w:tcW w:w="1396" w:type="dxa"/>
+          </w:tcPr>
+          <w:p>
+            <w:pPr>
+              <w:rPr>
+                <w:lang w:val="en-US"/>
+              </w:rPr>
+            </w:pPr>
+            <w:r>
+              <w:rPr>
+                <w:lang w:val="en-US"/>
+              </w:rPr>
+              <w:t>+U</w:t>
+            </w:r>
+          </w:p>
+        </w:tc>
+        <w:tc>
+          <w:tcPr>
+            <w:tcW w:w="8062" w:type="dxa"/>
+          </w:tcPr>
+          <w:p>
+            <w:r>
+              <w:t>П</w:t>
+            </w:r>
+            <w:r>
+              <w:t>овторяет строку указанное количество раз</w:t>
+            </w:r>
+          </w:p>
+        </w:tc>
+        <w:tc>
+          <w:tcPr>
+            <w:tcW w:w="1022" w:type="dxa"/>
+          </w:tcPr>
+          <w:p>
+            <w:r>
+              <w:t>+</w:t>
+            </w:r>
+          </w:p>
+        </w:tc>
+      </w:tr>
+      <w:tr>
+        <w:tc>
+          <w:tcPr>
+            <w:tcW w:w="1396" w:type="dxa"/>
+          </w:tcPr>
+          <w:p>
+            <w:pPr>
+              <w:rPr>
+                <w:lang w:val="en-US"/>
+              </w:rPr>
+            </w:pPr>
+            <w:r>
+              <w:rPr>
+                <w:lang w:val="en-US"/>
+              </w:rPr>
+              <w:t>+V</w:t>
+            </w:r>
+          </w:p>
+        </w:tc>
+        <w:tc>
+          <w:tcPr>
+            <w:tcW w:w="8062" w:type="dxa"/>
+          </w:tcPr>
+          <w:p>
+            <w:pPr>
+              <w:rPr>
+                <w:lang w:val="en-US"/>
+              </w:rPr>
+            </w:pPr>
+            <w:r>
+              <w:t>Вывод подстроки указанной длины</w:t>
+            </w:r>
+          </w:p>
+        </w:tc>
+        <w:tc>
+          <w:tcPr>
+            <w:tcW w:w="1022" w:type="dxa"/>
+          </w:tcPr>
+          <w:p>
+            <w:pPr>
+              <w:rPr>
+                <w:lang w:val="en-US"/>
+              </w:rPr>
+            </w:pPr>
+            <w:r>
+              <w:rPr>
+                <w:lang w:val="en-US"/>
+              </w:rPr>
+              <w:t>+</w:t>
+            </w:r>
+          </w:p>
+        </w:tc>
+      </w:tr>
+      <w:tr>
+        <w:tc>
+          <w:tcPr>
+            <w:tcW w:w="1396" w:type="dxa"/>
+          </w:tcPr>
+          <w:p>
+            <w:pPr>
+              <w:rPr>
+                <w:lang w:val="en-US"/>
+              </w:rPr>
+            </w:pPr>
+            <w:r>
+              <w:rPr>
+                <w:lang w:val="en-US"/>
+              </w:rPr>
+              <w:t>+W</w:t>
+            </w:r>
+          </w:p>
+        </w:tc>
+        <w:tc>
+          <w:tcPr>
+            <w:tcW w:w="8062" w:type="dxa"/>
+          </w:tcPr>
+          <w:p>
+            <w:r>
+              <w:t>Инкремент строки</w:t>
+            </w:r>
+          </w:p>
+        </w:tc>
+        <w:tc>
+          <w:tcPr>
+            <w:tcW w:w="1022" w:type="dxa"/>
+          </w:tcPr>
+          <w:p>
+            <w:pPr>
+              <w:rPr>
+                <w:lang w:val="en-US"/>
+              </w:rPr>
+            </w:pPr>
+            <w:r>
+              <w:rPr>
+                <w:lang w:val="en-US"/>
+              </w:rPr>
+              <w:t>+</w:t>
+            </w:r>
+          </w:p>
+        </w:tc>
+      </w:tr>
+      <w:tr>
+        <w:tc>
+          <w:tcPr>
+            <w:tcW w:w="1396" w:type="dxa"/>
+          </w:tcPr>
+          <w:p>
+            <w:pPr>
+              <w:rPr>
+                <w:lang w:val="en-US"/>
+              </w:rPr>
+            </w:pPr>
+            <w:r>
+              <w:rPr>
+                <w:lang w:val="en-US"/>
+              </w:rPr>
+              <w:t>+X</w:t>
+            </w:r>
+          </w:p>
+        </w:tc>
+        <w:tc>
+          <w:tcPr>
+            <w:tcW w:w="8062" w:type="dxa"/>
+          </w:tcPr>
+          <w:p>
+            <w:pPr>
+              <w:rPr>
+                <w:lang w:val="en-US"/>
+              </w:rPr>
+            </w:pPr>
+            <w:r>
+              <w:t>Поиск следующего терма</w:t>
+            </w:r>
+          </w:p>
+        </w:tc>
+        <w:tc>
+          <w:tcPr>
+            <w:tcW w:w="1022" w:type="dxa"/>
+          </w:tcPr>
+          <w:p>
+            <w:pPr>
+              <w:rPr>
+                <w:lang w:val="en-US"/>
+              </w:rPr>
+            </w:pPr>
+          </w:p>
+        </w:tc>
+      </w:tr>
+      <w:tr>
+        <w:tc>
+          <w:tcPr>
+            <w:tcW w:w="1396" w:type="dxa"/>
+          </w:tcPr>
+          <w:p>
+            <w:pPr>
+              <w:rPr>
+                <w:lang w:val="en-US"/>
+              </w:rPr>
+            </w:pPr>
+            <w:r>
+              <w:rPr>
+                <w:lang w:val="en-US"/>
+              </w:rPr>
               <w:t>+Z</w:t>
             </w:r>
           </w:p>
@@ -7025,6 +7107,7 @@
               <w:rPr>
                 <w:lang w:val="en-US"/>
               </w:rPr>
+              <w:lastRenderedPageBreak/>
               <w:t>[</w:t>
             </w:r>
           </w:p>
@@ -7117,7 +7200,6 @@
               <w:rPr>
                 <w:lang w:val="en-US"/>
               </w:rPr>
-              <w:lastRenderedPageBreak/>
               <w:t>,</w:t>
             </w:r>
           </w:p>

</xml_diff>